<commit_message>
Update price in the html
</commit_message>
<xml_diff>
--- a/Documents/4. Implementation/Implementation.docx
+++ b/Documents/4. Implementation/Implementation.docx
@@ -6275,34 +6275,15 @@
       <w:pPr>
         <w:pStyle w:val="Didascalia"/>
         <w:jc w:val="center"/>
-        <w:rPr>
-          <w:lang w:val="en-GB"/>
-        </w:rPr>
-      </w:pPr>
-      <w:r>
-        <w:rPr>
-          <w:lang w:val="en-GB"/>
-        </w:rPr>
-        <w:t xml:space="preserve">Figure </w:t>
-      </w:r>
-      <w:r>
-        <w:rPr>
-          <w:lang w:val="en-US"/>
-        </w:rPr>
-        <w:t>1</w:t>
-      </w:r>
-      <w:r>
-        <w:rPr>
-          <w:lang w:val="en-GB"/>
-        </w:rPr>
-        <w:t xml:space="preserve">: </w:t>
-      </w:r>
-      <w:r>
-        <w:rPr>
-          <w:lang w:val="en-GB"/>
-        </w:rPr>
-        <w:t>Django interaction scheme</w:t>
-      </w:r>
+      </w:pPr>
+      <w:r>
+        <w:t xml:space="preserve">Figure 1: Django interaction </w:t>
+      </w:r>
+      <w:proofErr w:type="spellStart"/>
+      <w:r>
+        <w:t>scheme</w:t>
+      </w:r>
+      <w:proofErr w:type="spellEnd"/>
     </w:p>
     <w:p>
       <w:pPr>
@@ -6311,7 +6292,7 @@
           <w:rFonts w:ascii="Constantia" w:hAnsi="Constantia"/>
           <w:color w:val="595959" w:themeColor="text1" w:themeTint="A6"/>
           <w:kern w:val="0"/>
-          <w:lang w:eastAsia="es-ES"/>
+          <w:lang w:val="it-IT" w:eastAsia="es-ES"/>
           <w14:ligatures w14:val="none"/>
         </w:rPr>
       </w:pPr>
@@ -6323,7 +6304,7 @@
           <w:rFonts w:ascii="Constantia" w:hAnsi="Constantia"/>
           <w:color w:val="595959" w:themeColor="text1" w:themeTint="A6"/>
           <w:kern w:val="0"/>
-          <w:lang w:eastAsia="es-ES"/>
+          <w:lang w:val="it-IT" w:eastAsia="es-ES"/>
           <w14:ligatures w14:val="none"/>
         </w:rPr>
       </w:pPr>
@@ -6369,7 +6350,7 @@
           <w:color w:val="595959" w:themeColor="text1" w:themeTint="A6"/>
           <w:kern w:val="0"/>
           <w:highlight w:val="yellow"/>
-          <w:lang w:eastAsia="es-ES"/>
+          <w:lang w:val="it-IT" w:eastAsia="es-ES"/>
           <w14:ligatures w14:val="none"/>
         </w:rPr>
       </w:pPr>
@@ -6379,7 +6360,7 @@
           <w:color w:val="00B0F0"/>
           <w:kern w:val="0"/>
           <w:highlight w:val="yellow"/>
-          <w:lang w:eastAsia="es-ES"/>
+          <w:lang w:val="it-IT" w:eastAsia="es-ES"/>
           <w14:ligatures w14:val="none"/>
         </w:rPr>
         <w:t xml:space="preserve">Forms.py </w:t>
@@ -6392,7 +6373,7 @@
           <w:rFonts w:ascii="Constantia" w:hAnsi="Constantia"/>
           <w:color w:val="595959" w:themeColor="text1" w:themeTint="A6"/>
           <w:kern w:val="0"/>
-          <w:lang w:eastAsia="es-ES"/>
+          <w:lang w:val="it-IT" w:eastAsia="es-ES"/>
           <w14:ligatures w14:val="none"/>
         </w:rPr>
       </w:pPr>
@@ -6402,7 +6383,7 @@
           <w:color w:val="595959" w:themeColor="text1" w:themeTint="A6"/>
           <w:kern w:val="0"/>
           <w:highlight w:val="yellow"/>
-          <w:lang w:eastAsia="es-ES"/>
+          <w:lang w:val="it-IT" w:eastAsia="es-ES"/>
           <w14:ligatures w14:val="none"/>
         </w:rPr>
         <w:t>Manca</w:t>
@@ -6416,7 +6397,7 @@
           <w:color w:val="595959" w:themeColor="text1" w:themeTint="A6"/>
           <w:kern w:val="0"/>
           <w:highlight w:val="yellow"/>
-          <w:lang w:eastAsia="es-ES"/>
+          <w:lang w:val="it-IT" w:eastAsia="es-ES"/>
           <w14:ligatures w14:val="none"/>
         </w:rPr>
       </w:pPr>
@@ -6426,21 +6407,57 @@
           <w:color w:val="00B0F0"/>
           <w:kern w:val="0"/>
           <w:highlight w:val="yellow"/>
-          <w:lang w:eastAsia="es-ES"/>
+          <w:lang w:val="it-IT" w:eastAsia="es-ES"/>
           <w14:ligatures w14:val="none"/>
         </w:rPr>
-        <w:t>Admin</w:t>
-      </w:r>
+        <w:t xml:space="preserve">Admin.py </w:t>
+      </w:r>
+    </w:p>
+    <w:p>
+      <w:pPr>
+        <w:jc w:val="both"/>
+        <w:rPr>
+          <w:rFonts w:ascii="Constantia" w:hAnsi="Constantia"/>
+          <w:color w:val="595959" w:themeColor="text1" w:themeTint="A6"/>
+          <w:kern w:val="0"/>
+          <w:lang w:val="it-IT" w:eastAsia="es-ES"/>
+          <w14:ligatures w14:val="none"/>
+        </w:rPr>
+      </w:pPr>
+      <w:r>
+        <w:rPr>
+          <w:rFonts w:ascii="Constantia" w:hAnsi="Constantia"/>
+          <w:color w:val="595959" w:themeColor="text1" w:themeTint="A6"/>
+          <w:kern w:val="0"/>
+          <w:highlight w:val="yellow"/>
+          <w:lang w:val="it-IT" w:eastAsia="es-ES"/>
+          <w14:ligatures w14:val="none"/>
+        </w:rPr>
+        <w:t>Manca</w:t>
+      </w:r>
+    </w:p>
+    <w:p>
+      <w:pPr>
+        <w:jc w:val="both"/>
+        <w:rPr>
+          <w:rFonts w:ascii="Constantia" w:hAnsi="Constantia"/>
+          <w:color w:val="595959" w:themeColor="text1" w:themeTint="A6"/>
+          <w:kern w:val="0"/>
+          <w:highlight w:val="yellow"/>
+          <w:lang w:val="it-IT" w:eastAsia="es-ES"/>
+          <w14:ligatures w14:val="none"/>
+        </w:rPr>
+      </w:pPr>
       <w:r>
         <w:rPr>
           <w:rFonts w:ascii="Constantia" w:hAnsi="Constantia"/>
           <w:color w:val="00B0F0"/>
           <w:kern w:val="0"/>
           <w:highlight w:val="yellow"/>
-          <w:lang w:eastAsia="es-ES"/>
+          <w:lang w:val="it-IT" w:eastAsia="es-ES"/>
           <w14:ligatures w14:val="none"/>
         </w:rPr>
-        <w:t xml:space="preserve">.py </w:t>
+        <w:t xml:space="preserve">Manage.py </w:t>
       </w:r>
     </w:p>
     <w:p>
@@ -6450,7 +6467,7 @@
           <w:rFonts w:ascii="Constantia" w:hAnsi="Constantia"/>
           <w:color w:val="595959" w:themeColor="text1" w:themeTint="A6"/>
           <w:kern w:val="0"/>
-          <w:lang w:eastAsia="es-ES"/>
+          <w:lang w:val="it-IT" w:eastAsia="es-ES"/>
           <w14:ligatures w14:val="none"/>
         </w:rPr>
       </w:pPr>
@@ -6460,65 +6477,7 @@
           <w:color w:val="595959" w:themeColor="text1" w:themeTint="A6"/>
           <w:kern w:val="0"/>
           <w:highlight w:val="yellow"/>
-          <w:lang w:eastAsia="es-ES"/>
-          <w14:ligatures w14:val="none"/>
-        </w:rPr>
-        <w:t>Manca</w:t>
-      </w:r>
-    </w:p>
-    <w:p>
-      <w:pPr>
-        <w:jc w:val="both"/>
-        <w:rPr>
-          <w:rFonts w:ascii="Constantia" w:hAnsi="Constantia"/>
-          <w:color w:val="595959" w:themeColor="text1" w:themeTint="A6"/>
-          <w:kern w:val="0"/>
-          <w:highlight w:val="yellow"/>
-          <w:lang w:eastAsia="es-ES"/>
-          <w14:ligatures w14:val="none"/>
-        </w:rPr>
-      </w:pPr>
-      <w:r>
-        <w:rPr>
-          <w:rFonts w:ascii="Constantia" w:hAnsi="Constantia"/>
-          <w:color w:val="00B0F0"/>
-          <w:kern w:val="0"/>
-          <w:highlight w:val="yellow"/>
-          <w:lang w:eastAsia="es-ES"/>
-          <w14:ligatures w14:val="none"/>
-        </w:rPr>
-        <w:t>Manage</w:t>
-      </w:r>
-      <w:r>
-        <w:rPr>
-          <w:rFonts w:ascii="Constantia" w:hAnsi="Constantia"/>
-          <w:color w:val="00B0F0"/>
-          <w:kern w:val="0"/>
-          <w:highlight w:val="yellow"/>
-          <w:lang w:eastAsia="es-ES"/>
-          <w14:ligatures w14:val="none"/>
-        </w:rPr>
-        <w:t xml:space="preserve">.py </w:t>
-      </w:r>
-    </w:p>
-    <w:p>
-      <w:pPr>
-        <w:jc w:val="both"/>
-        <w:rPr>
-          <w:rFonts w:ascii="Constantia" w:hAnsi="Constantia"/>
-          <w:color w:val="595959" w:themeColor="text1" w:themeTint="A6"/>
-          <w:kern w:val="0"/>
-          <w:lang w:eastAsia="es-ES"/>
-          <w14:ligatures w14:val="none"/>
-        </w:rPr>
-      </w:pPr>
-      <w:r>
-        <w:rPr>
-          <w:rFonts w:ascii="Constantia" w:hAnsi="Constantia"/>
-          <w:color w:val="595959" w:themeColor="text1" w:themeTint="A6"/>
-          <w:kern w:val="0"/>
-          <w:highlight w:val="yellow"/>
-          <w:lang w:eastAsia="es-ES"/>
+          <w:lang w:val="it-IT" w:eastAsia="es-ES"/>
           <w14:ligatures w14:val="none"/>
         </w:rPr>
         <w:lastRenderedPageBreak/>
@@ -6532,7 +6491,7 @@
           <w:rFonts w:ascii="Constantia" w:hAnsi="Constantia"/>
           <w:color w:val="595959" w:themeColor="text1" w:themeTint="A6"/>
           <w:kern w:val="0"/>
-          <w:lang w:eastAsia="es-ES"/>
+          <w:lang w:val="it-IT" w:eastAsia="es-ES"/>
           <w14:ligatures w14:val="none"/>
         </w:rPr>
       </w:pPr>
@@ -6640,6 +6599,7 @@
       <w:r>
         <w:rPr>
           <w:rFonts w:ascii="Constantia" w:hAnsi="Constantia"/>
+          <w:noProof/>
           <w:color w:val="595959" w:themeColor="text1" w:themeTint="A6"/>
           <w:kern w:val="0"/>
           <w:lang w:eastAsia="es-ES"/>
@@ -6723,19 +6683,7 @@
         <w:rPr>
           <w:lang w:val="en-GB"/>
         </w:rPr>
-        <w:t>fold</w:t>
-      </w:r>
-      <w:r>
-        <w:rPr>
-          <w:lang w:val="en-GB"/>
-        </w:rPr>
-        <w:t>e</w:t>
-      </w:r>
-      <w:r>
-        <w:rPr>
-          <w:lang w:val="en-GB"/>
-        </w:rPr>
-        <w:t>r organization</w:t>
+        <w:t>folder organization</w:t>
       </w:r>
     </w:p>
     <w:p>
@@ -22294,9 +22242,70 @@
           <w:lang w:eastAsia="es-ES"/>
           <w14:ligatures w14:val="none"/>
         </w:rPr>
-        <w:t>Purchase</w:t>
-      </w:r>
-      <w:r>
+        <w:t>Purchase Item</w:t>
+      </w:r>
+      <w:bookmarkEnd w:id="35"/>
+    </w:p>
+    <w:p>
+      <w:pPr>
+        <w:rPr>
+          <w:rFonts w:ascii="Constantia" w:eastAsiaTheme="majorEastAsia" w:hAnsi="Constantia" w:cstheme="majorBidi"/>
+          <w:color w:val="595959" w:themeColor="text1" w:themeTint="A6"/>
+          <w:lang w:eastAsia="es-ES"/>
+        </w:rPr>
+      </w:pPr>
+      <w:r>
+        <w:rPr>
+          <w:rFonts w:ascii="Constantia" w:eastAsiaTheme="majorEastAsia" w:hAnsi="Constantia" w:cstheme="majorBidi"/>
+          <w:color w:val="595959" w:themeColor="text1" w:themeTint="A6"/>
+          <w:lang w:eastAsia="es-ES"/>
+        </w:rPr>
+        <w:t xml:space="preserve">The </w:t>
+      </w:r>
+      <w:r>
+        <w:rPr>
+          <w:rFonts w:ascii="Constantia" w:eastAsiaTheme="majorEastAsia" w:hAnsi="Constantia" w:cstheme="majorBidi"/>
+          <w:b/>
+          <w:bCs/>
+          <w:color w:val="595959" w:themeColor="text1" w:themeTint="A6"/>
+          <w:lang w:eastAsia="es-ES"/>
+        </w:rPr>
+        <w:t>PurchasedItem</w:t>
+      </w:r>
+      <w:r>
+        <w:rPr>
+          <w:rFonts w:ascii="Constantia" w:eastAsiaTheme="majorEastAsia" w:hAnsi="Constantia" w:cstheme="majorBidi"/>
+          <w:color w:val="595959" w:themeColor="text1" w:themeTint="A6"/>
+          <w:lang w:eastAsia="es-ES"/>
+        </w:rPr>
+        <w:t xml:space="preserve"> model represents an item that has been purchased and is associated with a specific purchase list. It has fields that store information about the purchased item, such as the date of </w:t>
+      </w:r>
+      <w:r>
+        <w:rPr>
+          <w:rFonts w:ascii="Constantia" w:eastAsiaTheme="majorEastAsia" w:hAnsi="Constantia" w:cstheme="majorBidi"/>
+          <w:color w:val="595959" w:themeColor="text1" w:themeTint="A6"/>
+          <w:lang w:eastAsia="es-ES"/>
+        </w:rPr>
+        <w:lastRenderedPageBreak/>
+        <w:t>purchase, a unique identifier, the item's name, the shop where it was purchased, the shop's address, and the price of the item.</w:t>
+      </w:r>
+    </w:p>
+    <w:p>
+      <w:pPr>
+        <w:rPr>
+          <w:rFonts w:ascii="Constantia" w:eastAsiaTheme="majorEastAsia" w:hAnsi="Constantia" w:cstheme="majorBidi"/>
+          <w:color w:val="595959" w:themeColor="text1" w:themeTint="A6"/>
+          <w:lang w:eastAsia="es-ES"/>
+        </w:rPr>
+      </w:pPr>
+    </w:p>
+    <w:p>
+      <w:pPr>
+        <w:pStyle w:val="Titolo2"/>
+        <w:numPr>
+          <w:ilvl w:val="2"/>
+          <w:numId w:val="1"/>
+        </w:numPr>
         <w:rPr>
           <w:rFonts w:ascii="Cambria Math" w:eastAsiaTheme="minorHAnsi" w:hAnsi="Cambria Math" w:cstheme="minorBidi"/>
           <w:color w:val="4472C4" w:themeColor="accent1"/>
@@ -22306,12 +22315,27 @@
           <w:lang w:eastAsia="es-ES"/>
           <w14:ligatures w14:val="none"/>
         </w:rPr>
-        <w:t xml:space="preserve"> Item</w:t>
-      </w:r>
-      <w:bookmarkEnd w:id="35"/>
-    </w:p>
-    <w:p>
-      <w:pPr>
+      </w:pPr>
+      <w:bookmarkStart w:id="36" w:name="_Toc137729872"/>
+      <w:r>
+        <w:rPr>
+          <w:rFonts w:ascii="Cambria Math" w:eastAsiaTheme="minorHAnsi" w:hAnsi="Cambria Math" w:cstheme="minorBidi"/>
+          <w:color w:val="4472C4" w:themeColor="accent1"/>
+          <w:kern w:val="0"/>
+          <w:sz w:val="24"/>
+          <w:szCs w:val="24"/>
+          <w:lang w:eastAsia="es-ES"/>
+          <w14:ligatures w14:val="none"/>
+        </w:rPr>
+        <w:t>Wishlist</w:t>
+      </w:r>
+      <w:bookmarkEnd w:id="36"/>
+    </w:p>
+    <w:p>
+      <w:pPr>
+        <w:pStyle w:val="Paragrafoelenco"/>
+        <w:ind w:left="0"/>
+        <w:contextualSpacing w:val="0"/>
         <w:rPr>
           <w:rFonts w:ascii="Constantia" w:eastAsiaTheme="majorEastAsia" w:hAnsi="Constantia" w:cstheme="majorBidi"/>
           <w:color w:val="595959" w:themeColor="text1" w:themeTint="A6"/>
@@ -22334,28 +22358,22 @@
           <w:color w:val="595959" w:themeColor="text1" w:themeTint="A6"/>
           <w:lang w:eastAsia="es-ES"/>
         </w:rPr>
-        <w:t>PurchasedItem</w:t>
-      </w:r>
-      <w:r>
-        <w:rPr>
-          <w:rFonts w:ascii="Constantia" w:eastAsiaTheme="majorEastAsia" w:hAnsi="Constantia" w:cstheme="majorBidi"/>
-          <w:color w:val="595959" w:themeColor="text1" w:themeTint="A6"/>
-          <w:lang w:eastAsia="es-ES"/>
-        </w:rPr>
-        <w:t xml:space="preserve"> model represents an item that has been purchased and is associated with a specific purchase list. It has fields that store information about the purchased item, such as the date of </w:t>
-      </w:r>
-      <w:r>
-        <w:rPr>
-          <w:rFonts w:ascii="Constantia" w:eastAsiaTheme="majorEastAsia" w:hAnsi="Constantia" w:cstheme="majorBidi"/>
-          <w:color w:val="595959" w:themeColor="text1" w:themeTint="A6"/>
-          <w:lang w:eastAsia="es-ES"/>
-        </w:rPr>
-        <w:lastRenderedPageBreak/>
-        <w:t>purchase, a unique identifier, the item's name, the shop where it was purchased, the shop's address, and the price of the item.</w:t>
-      </w:r>
-    </w:p>
-    <w:p>
-      <w:pPr>
+        <w:t>WishList</w:t>
+      </w:r>
+      <w:r>
+        <w:rPr>
+          <w:rFonts w:ascii="Constantia" w:eastAsiaTheme="majorEastAsia" w:hAnsi="Constantia" w:cstheme="majorBidi"/>
+          <w:color w:val="595959" w:themeColor="text1" w:themeTint="A6"/>
+          <w:lang w:eastAsia="es-ES"/>
+        </w:rPr>
+        <w:t xml:space="preserve"> model represents a wishlist associated with a specific user account. It has a field that stores the relationship between the wishlist and the user account using a foreign key.</w:t>
+      </w:r>
+    </w:p>
+    <w:p>
+      <w:pPr>
+        <w:pStyle w:val="Paragrafoelenco"/>
+        <w:ind w:left="0"/>
+        <w:contextualSpacing w:val="0"/>
         <w:rPr>
           <w:rFonts w:ascii="Constantia" w:eastAsiaTheme="majorEastAsia" w:hAnsi="Constantia" w:cstheme="majorBidi"/>
           <w:color w:val="595959" w:themeColor="text1" w:themeTint="A6"/>
@@ -22380,7 +22398,7 @@
           <w14:ligatures w14:val="none"/>
         </w:rPr>
       </w:pPr>
-      <w:bookmarkStart w:id="36" w:name="_Toc137729872"/>
+      <w:bookmarkStart w:id="37" w:name="_Toc137729873"/>
       <w:r>
         <w:rPr>
           <w:rFonts w:ascii="Cambria Math" w:eastAsiaTheme="minorHAnsi" w:hAnsi="Cambria Math" w:cstheme="minorBidi"/>
@@ -22391,101 +22409,7 @@
           <w:lang w:eastAsia="es-ES"/>
           <w14:ligatures w14:val="none"/>
         </w:rPr>
-        <w:t>Wishlist</w:t>
-      </w:r>
-      <w:bookmarkEnd w:id="36"/>
-    </w:p>
-    <w:p>
-      <w:pPr>
-        <w:pStyle w:val="Paragrafoelenco"/>
-        <w:ind w:left="0"/>
-        <w:contextualSpacing w:val="0"/>
-        <w:rPr>
-          <w:rFonts w:ascii="Constantia" w:eastAsiaTheme="majorEastAsia" w:hAnsi="Constantia" w:cstheme="majorBidi"/>
-          <w:color w:val="595959" w:themeColor="text1" w:themeTint="A6"/>
-          <w:lang w:eastAsia="es-ES"/>
-        </w:rPr>
-      </w:pPr>
-      <w:r>
-        <w:rPr>
-          <w:rFonts w:ascii="Constantia" w:eastAsiaTheme="majorEastAsia" w:hAnsi="Constantia" w:cstheme="majorBidi"/>
-          <w:color w:val="595959" w:themeColor="text1" w:themeTint="A6"/>
-          <w:lang w:eastAsia="es-ES"/>
-        </w:rPr>
-        <w:t xml:space="preserve">The </w:t>
-      </w:r>
-      <w:r>
-        <w:rPr>
-          <w:rFonts w:ascii="Constantia" w:eastAsiaTheme="majorEastAsia" w:hAnsi="Constantia" w:cstheme="majorBidi"/>
-          <w:b/>
-          <w:bCs/>
-          <w:color w:val="595959" w:themeColor="text1" w:themeTint="A6"/>
-          <w:lang w:eastAsia="es-ES"/>
-        </w:rPr>
-        <w:t>WishList</w:t>
-      </w:r>
-      <w:r>
-        <w:rPr>
-          <w:rFonts w:ascii="Constantia" w:eastAsiaTheme="majorEastAsia" w:hAnsi="Constantia" w:cstheme="majorBidi"/>
-          <w:color w:val="595959" w:themeColor="text1" w:themeTint="A6"/>
-          <w:lang w:eastAsia="es-ES"/>
-        </w:rPr>
-        <w:t xml:space="preserve"> model represents a wishlist associated with a specific user account. It has a field that stores the relationship between the wishlist and the user account using a foreign key.</w:t>
-      </w:r>
-    </w:p>
-    <w:p>
-      <w:pPr>
-        <w:pStyle w:val="Paragrafoelenco"/>
-        <w:ind w:left="0"/>
-        <w:contextualSpacing w:val="0"/>
-        <w:rPr>
-          <w:rFonts w:ascii="Constantia" w:eastAsiaTheme="majorEastAsia" w:hAnsi="Constantia" w:cstheme="majorBidi"/>
-          <w:color w:val="595959" w:themeColor="text1" w:themeTint="A6"/>
-          <w:lang w:eastAsia="es-ES"/>
-        </w:rPr>
-      </w:pPr>
-    </w:p>
-    <w:p>
-      <w:pPr>
-        <w:pStyle w:val="Titolo2"/>
-        <w:numPr>
-          <w:ilvl w:val="2"/>
-          <w:numId w:val="1"/>
-        </w:numPr>
-        <w:rPr>
-          <w:rFonts w:ascii="Cambria Math" w:eastAsiaTheme="minorHAnsi" w:hAnsi="Cambria Math" w:cstheme="minorBidi"/>
-          <w:color w:val="4472C4" w:themeColor="accent1"/>
-          <w:kern w:val="0"/>
-          <w:sz w:val="24"/>
-          <w:szCs w:val="24"/>
-          <w:lang w:eastAsia="es-ES"/>
-          <w14:ligatures w14:val="none"/>
-        </w:rPr>
-      </w:pPr>
-      <w:bookmarkStart w:id="37" w:name="_Toc137729873"/>
-      <w:r>
-        <w:rPr>
-          <w:rFonts w:ascii="Cambria Math" w:eastAsiaTheme="minorHAnsi" w:hAnsi="Cambria Math" w:cstheme="minorBidi"/>
-          <w:color w:val="4472C4" w:themeColor="accent1"/>
-          <w:kern w:val="0"/>
-          <w:sz w:val="24"/>
-          <w:szCs w:val="24"/>
-          <w:lang w:eastAsia="es-ES"/>
-          <w14:ligatures w14:val="none"/>
-        </w:rPr>
-        <w:t>Wishlist</w:t>
-      </w:r>
-      <w:r>
-        <w:rPr>
-          <w:rFonts w:ascii="Cambria Math" w:eastAsiaTheme="minorHAnsi" w:hAnsi="Cambria Math" w:cstheme="minorBidi"/>
-          <w:color w:val="4472C4" w:themeColor="accent1"/>
-          <w:kern w:val="0"/>
-          <w:sz w:val="24"/>
-          <w:szCs w:val="24"/>
-          <w:lang w:eastAsia="es-ES"/>
-          <w14:ligatures w14:val="none"/>
-        </w:rPr>
-        <w:t xml:space="preserve"> Item</w:t>
+        <w:t>Wishlist Item</w:t>
       </w:r>
       <w:bookmarkEnd w:id="37"/>
     </w:p>
@@ -28270,7 +28194,7 @@
           <w:lang w:eastAsia="es-ES"/>
           <w14:ligatures w14:val="none"/>
         </w:rPr>
-        <w:t>R</w:t>
+        <w:t>Requirements</w:t>
       </w:r>
       <w:r>
         <w:rPr>
@@ -28282,18 +28206,6 @@
           <w:lang w:eastAsia="es-ES"/>
           <w14:ligatures w14:val="none"/>
         </w:rPr>
-        <w:t>equirements</w:t>
-      </w:r>
-      <w:r>
-        <w:rPr>
-          <w:rFonts w:ascii="Cambria Math" w:eastAsiaTheme="minorHAnsi" w:hAnsi="Cambria Math" w:cstheme="minorBidi"/>
-          <w:color w:val="4472C4" w:themeColor="accent1"/>
-          <w:kern w:val="0"/>
-          <w:sz w:val="28"/>
-          <w:szCs w:val="28"/>
-          <w:lang w:eastAsia="es-ES"/>
-          <w14:ligatures w14:val="none"/>
-        </w:rPr>
         <w:t xml:space="preserve"> in the implementation</w:t>
       </w:r>
       <w:bookmarkEnd w:id="47"/>
@@ -28321,15 +28233,7 @@
           <w:color w:val="595959" w:themeColor="text1" w:themeTint="A6"/>
           <w:lang w:eastAsia="es-ES"/>
         </w:rPr>
-        <w:t xml:space="preserve">we will discuss which requirements have been satisfied and where </w:t>
-      </w:r>
-      <w:r>
-        <w:rPr>
-          <w:rFonts w:ascii="Constantia" w:eastAsiaTheme="majorEastAsia" w:hAnsi="Constantia" w:cstheme="majorBidi"/>
-          <w:color w:val="595959" w:themeColor="text1" w:themeTint="A6"/>
-          <w:lang w:eastAsia="es-ES"/>
-        </w:rPr>
-        <w:t>starting from the UML architecture,</w:t>
+        <w:t>we will discuss which requirements have been satisfied and where starting from the UML architecture,</w:t>
       </w:r>
       <w:r>
         <w:rPr>
@@ -28345,15 +28249,7 @@
           <w:color w:val="595959" w:themeColor="text1" w:themeTint="A6"/>
           <w:lang w:eastAsia="es-ES"/>
         </w:rPr>
-        <w:t xml:space="preserve"> root for the implementation development</w:t>
-      </w:r>
-      <w:r>
-        <w:rPr>
-          <w:rFonts w:ascii="Constantia" w:eastAsiaTheme="majorEastAsia" w:hAnsi="Constantia" w:cstheme="majorBidi"/>
-          <w:color w:val="595959" w:themeColor="text1" w:themeTint="A6"/>
-          <w:lang w:eastAsia="es-ES"/>
-        </w:rPr>
-        <w:t>.</w:t>
+        <w:t xml:space="preserve"> root for the implementation development.</w:t>
       </w:r>
     </w:p>
     <w:p>
@@ -29197,10 +29093,7 @@
         </w:rPr>
       </w:pPr>
       <w:r>
-        <w:t xml:space="preserve">Figure </w:t>
-      </w:r>
-      <w:r>
-        <w:t>4</w:t>
+        <w:t>Figure 4</w:t>
       </w:r>
       <w:r>
         <w:rPr>
@@ -30912,13 +30805,7 @@
         <w:rPr>
           <w:lang w:val="en-GB"/>
         </w:rPr>
-        <w:t>User guide – Login page</w:t>
-      </w:r>
-      <w:r>
-        <w:rPr>
-          <w:lang w:val="en-GB"/>
-        </w:rPr>
-        <w:t>.</w:t>
+        <w:t>User guide – Login page.</w:t>
       </w:r>
     </w:p>
     <w:p>
@@ -31024,19 +30911,7 @@
           <w:lang w:eastAsia="es-ES"/>
           <w14:ligatures w14:val="none"/>
         </w:rPr>
-        <w:t>Registration</w:t>
-      </w:r>
-      <w:r>
-        <w:rPr>
-          <w:rFonts w:ascii="Cambria Math" w:eastAsiaTheme="minorHAnsi" w:hAnsi="Cambria Math" w:cstheme="minorBidi"/>
-          <w:color w:val="4472C4" w:themeColor="accent1"/>
-          <w:kern w:val="0"/>
-          <w:sz w:val="28"/>
-          <w:szCs w:val="28"/>
-          <w:lang w:eastAsia="es-ES"/>
-          <w14:ligatures w14:val="none"/>
-        </w:rPr>
-        <w:t xml:space="preserve"> page</w:t>
+        <w:t>Registration page</w:t>
       </w:r>
     </w:p>
     <w:p>
@@ -31249,19 +31124,7 @@
           <w:lang w:eastAsia="es-ES"/>
           <w14:ligatures w14:val="none"/>
         </w:rPr>
-        <w:t xml:space="preserve">Select role </w:t>
-      </w:r>
-      <w:r>
-        <w:rPr>
-          <w:rFonts w:ascii="Cambria Math" w:eastAsiaTheme="minorHAnsi" w:hAnsi="Cambria Math" w:cstheme="minorBidi"/>
-          <w:color w:val="4472C4" w:themeColor="accent1"/>
-          <w:kern w:val="0"/>
-          <w:sz w:val="28"/>
-          <w:szCs w:val="28"/>
-          <w:lang w:eastAsia="es-ES"/>
-          <w14:ligatures w14:val="none"/>
-        </w:rPr>
-        <w:t>page</w:t>
+        <w:t>Select role page</w:t>
       </w:r>
     </w:p>
     <w:p>
@@ -31306,15 +31169,7 @@
           <w:color w:val="595959" w:themeColor="text1" w:themeTint="A6"/>
           <w:lang w:eastAsia="es-ES"/>
         </w:rPr>
-        <w:t xml:space="preserve"> or </w:t>
-      </w:r>
-      <w:r>
-        <w:rPr>
-          <w:rFonts w:ascii="Constantia" w:eastAsiaTheme="majorEastAsia" w:hAnsi="Constantia" w:cstheme="majorBidi"/>
-          <w:color w:val="595959" w:themeColor="text1" w:themeTint="A6"/>
-          <w:lang w:eastAsia="es-ES"/>
-        </w:rPr>
-        <w:t>customer</w:t>
+        <w:t xml:space="preserve"> or customer</w:t>
       </w:r>
       <w:r>
         <w:rPr>
@@ -32471,19 +32326,7 @@
           <w:lang w:eastAsia="es-ES"/>
           <w14:ligatures w14:val="none"/>
         </w:rPr>
-        <w:t>Customer main</w:t>
-      </w:r>
-      <w:r>
-        <w:rPr>
-          <w:rFonts w:ascii="Cambria Math" w:eastAsiaTheme="minorHAnsi" w:hAnsi="Cambria Math" w:cstheme="minorBidi"/>
-          <w:color w:val="4472C4" w:themeColor="accent1"/>
-          <w:kern w:val="0"/>
-          <w:sz w:val="28"/>
-          <w:szCs w:val="28"/>
-          <w:lang w:eastAsia="es-ES"/>
-          <w14:ligatures w14:val="none"/>
-        </w:rPr>
-        <w:t xml:space="preserve"> page</w:t>
+        <w:t>Customer main page</w:t>
       </w:r>
     </w:p>
     <w:p>
@@ -32559,15 +32402,7 @@
           <w:color w:val="595959" w:themeColor="text1" w:themeTint="A6"/>
           <w:lang w:eastAsia="es-ES"/>
         </w:rPr>
-        <w:t xml:space="preserve"> </w:t>
-      </w:r>
-      <w:r>
-        <w:rPr>
-          <w:rFonts w:ascii="Constantia" w:eastAsiaTheme="majorEastAsia" w:hAnsi="Constantia" w:cstheme="majorBidi"/>
-          <w:color w:val="595959" w:themeColor="text1" w:themeTint="A6"/>
-          <w:lang w:eastAsia="es-ES"/>
-        </w:rPr>
-        <w:t xml:space="preserve">by pressing this button, the customer can start the procedure that will allow him to see the shops registered in Iqueue and eventually make a reservation. After pressing the button, the customer is redirected to the select </w:t>
+        <w:t xml:space="preserve"> by pressing this button, the customer can start the procedure that will allow him to see the shops registered in Iqueue and eventually make a reservation. After pressing the button, the customer is redirected to the select </w:t>
       </w:r>
       <w:r>
         <w:rPr>
@@ -32608,31 +32443,15 @@
           <w:color w:val="595959" w:themeColor="text1" w:themeTint="A6"/>
           <w:lang w:eastAsia="es-ES"/>
         </w:rPr>
-        <w:t>MyReservations [3</w:t>
-      </w:r>
-      <w:r>
-        <w:rPr>
-          <w:rFonts w:ascii="Constantia" w:eastAsiaTheme="majorEastAsia" w:hAnsi="Constantia" w:cstheme="majorBidi"/>
-          <w:color w:val="595959" w:themeColor="text1" w:themeTint="A6"/>
-          <w:lang w:eastAsia="es-ES"/>
-        </w:rPr>
-        <w:t>]:</w:t>
-      </w:r>
-      <w:r>
-        <w:rPr>
-          <w:rFonts w:ascii="Constantia" w:eastAsiaTheme="majorEastAsia" w:hAnsi="Constantia" w:cstheme="majorBidi"/>
-          <w:color w:val="595959" w:themeColor="text1" w:themeTint="A6"/>
-          <w:lang w:eastAsia="es-ES"/>
-        </w:rPr>
-        <w:t xml:space="preserve"> </w:t>
-      </w:r>
-      <w:r>
-        <w:rPr>
-          <w:rFonts w:ascii="Constantia" w:eastAsiaTheme="majorEastAsia" w:hAnsi="Constantia" w:cstheme="majorBidi"/>
-          <w:color w:val="595959" w:themeColor="text1" w:themeTint="A6"/>
-          <w:lang w:eastAsia="es-ES"/>
-        </w:rPr>
-        <w:t xml:space="preserve">by pressing this button, the customer is redirected to </w:t>
+        <w:t>MyReservations [3]:</w:t>
+      </w:r>
+      <w:r>
+        <w:rPr>
+          <w:rFonts w:ascii="Constantia" w:eastAsiaTheme="majorEastAsia" w:hAnsi="Constantia" w:cstheme="majorBidi"/>
+          <w:color w:val="595959" w:themeColor="text1" w:themeTint="A6"/>
+          <w:lang w:eastAsia="es-ES"/>
+        </w:rPr>
+        <w:t xml:space="preserve"> by pressing this button, the customer is redirected to </w:t>
       </w:r>
       <w:r>
         <w:rPr>
@@ -32642,17 +32461,7 @@
           <w:color w:val="595959" w:themeColor="text1" w:themeTint="A6"/>
           <w:lang w:eastAsia="es-ES"/>
         </w:rPr>
-        <w:t xml:space="preserve">Myreservations </w:t>
-      </w:r>
-      <w:r>
-        <w:rPr>
-          <w:rFonts w:ascii="Constantia" w:eastAsiaTheme="majorEastAsia" w:hAnsi="Constantia" w:cstheme="majorBidi"/>
-          <w:i/>
-          <w:iCs/>
-          <w:color w:val="595959" w:themeColor="text1" w:themeTint="A6"/>
-          <w:lang w:eastAsia="es-ES"/>
-        </w:rPr>
-        <w:t>page</w:t>
+        <w:t>Myreservations page</w:t>
       </w:r>
       <w:r>
         <w:rPr>
@@ -32694,15 +32503,7 @@
           <w:color w:val="595959" w:themeColor="text1" w:themeTint="A6"/>
           <w:lang w:eastAsia="es-ES"/>
         </w:rPr>
-        <w:t>by</w:t>
-      </w:r>
-      <w:r>
-        <w:rPr>
-          <w:rFonts w:ascii="Constantia" w:eastAsiaTheme="majorEastAsia" w:hAnsi="Constantia" w:cstheme="majorBidi"/>
-          <w:color w:val="595959" w:themeColor="text1" w:themeTint="A6"/>
-          <w:lang w:eastAsia="es-ES"/>
-        </w:rPr>
-        <w:t xml:space="preserve"> </w:t>
+        <w:t xml:space="preserve">by </w:t>
       </w:r>
       <w:r>
         <w:rPr>
@@ -32770,23 +32571,7 @@
           <w:color w:val="595959" w:themeColor="text1" w:themeTint="A6"/>
           <w:lang w:eastAsia="es-ES"/>
         </w:rPr>
-        <w:t>, where he can manage his re</w:t>
-      </w:r>
-      <w:r>
-        <w:rPr>
-          <w:rFonts w:ascii="Constantia" w:eastAsiaTheme="majorEastAsia" w:hAnsi="Constantia" w:cstheme="majorBidi"/>
-          <w:color w:val="595959" w:themeColor="text1" w:themeTint="A6"/>
-          <w:lang w:eastAsia="es-ES"/>
-        </w:rPr>
-        <w:t>views</w:t>
-      </w:r>
-      <w:r>
-        <w:rPr>
-          <w:rFonts w:ascii="Constantia" w:eastAsiaTheme="majorEastAsia" w:hAnsi="Constantia" w:cstheme="majorBidi"/>
-          <w:color w:val="595959" w:themeColor="text1" w:themeTint="A6"/>
-          <w:lang w:eastAsia="es-ES"/>
-        </w:rPr>
-        <w:t>.</w:t>
+        <w:t>, where he can manage his reviews.</w:t>
       </w:r>
     </w:p>
     <w:p>
@@ -32924,15 +32709,7 @@
           <w:color w:val="595959" w:themeColor="text1" w:themeTint="A6"/>
           <w:lang w:eastAsia="es-ES"/>
         </w:rPr>
-        <w:t xml:space="preserve">, where he can </w:t>
-      </w:r>
-      <w:r>
-        <w:rPr>
-          <w:rFonts w:ascii="Constantia" w:eastAsiaTheme="majorEastAsia" w:hAnsi="Constantia" w:cstheme="majorBidi"/>
-          <w:color w:val="595959" w:themeColor="text1" w:themeTint="A6"/>
-          <w:lang w:eastAsia="es-ES"/>
-        </w:rPr>
-        <w:t>see the products and services he bought in the shops.</w:t>
+        <w:t>, where he can see the products and services he bought in the shops.</w:t>
       </w:r>
     </w:p>
     <w:p>
@@ -32958,47 +32735,15 @@
           <w:color w:val="595959" w:themeColor="text1" w:themeTint="A6"/>
           <w:lang w:eastAsia="es-ES"/>
         </w:rPr>
-        <w:t xml:space="preserve">Wishlist </w:t>
-      </w:r>
-      <w:r>
-        <w:rPr>
-          <w:rFonts w:ascii="Constantia" w:eastAsiaTheme="majorEastAsia" w:hAnsi="Constantia" w:cstheme="majorBidi"/>
-          <w:color w:val="595959" w:themeColor="text1" w:themeTint="A6"/>
-          <w:lang w:eastAsia="es-ES"/>
-        </w:rPr>
-        <w:t>[</w:t>
-      </w:r>
-      <w:r>
-        <w:rPr>
-          <w:rFonts w:ascii="Constantia" w:eastAsiaTheme="majorEastAsia" w:hAnsi="Constantia" w:cstheme="majorBidi"/>
-          <w:color w:val="595959" w:themeColor="text1" w:themeTint="A6"/>
-          <w:lang w:eastAsia="es-ES"/>
-        </w:rPr>
-        <w:t>6</w:t>
-      </w:r>
-      <w:r>
-        <w:rPr>
-          <w:rFonts w:ascii="Constantia" w:eastAsiaTheme="majorEastAsia" w:hAnsi="Constantia" w:cstheme="majorBidi"/>
-          <w:color w:val="595959" w:themeColor="text1" w:themeTint="A6"/>
-          <w:lang w:eastAsia="es-ES"/>
-        </w:rPr>
-        <w:t xml:space="preserve">]: </w:t>
-      </w:r>
-      <w:r>
-        <w:rPr>
-          <w:rFonts w:ascii="Constantia" w:eastAsiaTheme="majorEastAsia" w:hAnsi="Constantia" w:cstheme="majorBidi"/>
-          <w:color w:val="595959" w:themeColor="text1" w:themeTint="A6"/>
-          <w:lang w:eastAsia="es-ES"/>
-        </w:rPr>
-        <w:t>by</w:t>
-      </w:r>
-      <w:r>
-        <w:rPr>
-          <w:rFonts w:ascii="Constantia" w:eastAsiaTheme="majorEastAsia" w:hAnsi="Constantia" w:cstheme="majorBidi"/>
-          <w:color w:val="595959" w:themeColor="text1" w:themeTint="A6"/>
-          <w:lang w:eastAsia="es-ES"/>
-        </w:rPr>
-        <w:t xml:space="preserve"> </w:t>
+        <w:t xml:space="preserve">Wishlist [6]: </w:t>
+      </w:r>
+      <w:r>
+        <w:rPr>
+          <w:rFonts w:ascii="Constantia" w:eastAsiaTheme="majorEastAsia" w:hAnsi="Constantia" w:cstheme="majorBidi"/>
+          <w:color w:val="595959" w:themeColor="text1" w:themeTint="A6"/>
+          <w:lang w:eastAsia="es-ES"/>
+        </w:rPr>
+        <w:t xml:space="preserve">by </w:t>
       </w:r>
       <w:r>
         <w:rPr>
@@ -33066,55 +32811,7 @@
           <w:color w:val="595959" w:themeColor="text1" w:themeTint="A6"/>
           <w:lang w:eastAsia="es-ES"/>
         </w:rPr>
-        <w:t xml:space="preserve">, where he can </w:t>
-      </w:r>
-      <w:r>
-        <w:rPr>
-          <w:rFonts w:ascii="Constantia" w:eastAsiaTheme="majorEastAsia" w:hAnsi="Constantia" w:cstheme="majorBidi"/>
-          <w:color w:val="595959" w:themeColor="text1" w:themeTint="A6"/>
-          <w:lang w:eastAsia="es-ES"/>
-        </w:rPr>
-        <w:t>add/remove</w:t>
-      </w:r>
-      <w:r>
-        <w:rPr>
-          <w:rFonts w:ascii="Constantia" w:eastAsiaTheme="majorEastAsia" w:hAnsi="Constantia" w:cstheme="majorBidi"/>
-          <w:color w:val="595959" w:themeColor="text1" w:themeTint="A6"/>
-          <w:lang w:eastAsia="es-ES"/>
-        </w:rPr>
-        <w:t xml:space="preserve"> products</w:t>
-      </w:r>
-      <w:r>
-        <w:rPr>
-          <w:rFonts w:ascii="Constantia" w:eastAsiaTheme="majorEastAsia" w:hAnsi="Constantia" w:cstheme="majorBidi"/>
-          <w:color w:val="595959" w:themeColor="text1" w:themeTint="A6"/>
-          <w:lang w:eastAsia="es-ES"/>
-        </w:rPr>
-        <w:t xml:space="preserve"> and </w:t>
-      </w:r>
-      <w:r>
-        <w:rPr>
-          <w:rFonts w:ascii="Constantia" w:eastAsiaTheme="majorEastAsia" w:hAnsi="Constantia" w:cstheme="majorBidi"/>
-          <w:color w:val="595959" w:themeColor="text1" w:themeTint="A6"/>
-          <w:lang w:eastAsia="es-ES"/>
-        </w:rPr>
-        <w:t xml:space="preserve">services </w:t>
-      </w:r>
-      <w:r>
-        <w:rPr>
-          <w:rFonts w:ascii="Constantia" w:eastAsiaTheme="majorEastAsia" w:hAnsi="Constantia" w:cstheme="majorBidi"/>
-          <w:color w:val="595959" w:themeColor="text1" w:themeTint="A6"/>
-          <w:lang w:eastAsia="es-ES"/>
-        </w:rPr>
-        <w:t>to his wishlist</w:t>
-      </w:r>
-      <w:r>
-        <w:rPr>
-          <w:rFonts w:ascii="Constantia" w:eastAsiaTheme="majorEastAsia" w:hAnsi="Constantia" w:cstheme="majorBidi"/>
-          <w:color w:val="595959" w:themeColor="text1" w:themeTint="A6"/>
-          <w:lang w:eastAsia="es-ES"/>
-        </w:rPr>
-        <w:t>.</w:t>
+        <w:t>, where he can add/remove products and services to his wishlist.</w:t>
       </w:r>
     </w:p>
     <w:p>
@@ -34622,19 +34319,7 @@
         <w:rPr>
           <w:lang w:val="en-GB"/>
         </w:rPr>
-        <w:t xml:space="preserve">User guide – </w:t>
-      </w:r>
-      <w:r>
-        <w:rPr>
-          <w:lang w:val="en-GB"/>
-        </w:rPr>
-        <w:t>Customer Main</w:t>
-      </w:r>
-      <w:r>
-        <w:rPr>
-          <w:lang w:val="en-GB"/>
-        </w:rPr>
-        <w:t xml:space="preserve"> page.</w:t>
+        <w:t>User guide – Customer Main page.</w:t>
       </w:r>
       <w:r>
         <w:rPr>
@@ -34744,19 +34429,7 @@
           <w:lang w:eastAsia="es-ES"/>
           <w14:ligatures w14:val="none"/>
         </w:rPr>
-        <w:t xml:space="preserve">Shop category </w:t>
-      </w:r>
-      <w:r>
-        <w:rPr>
-          <w:rFonts w:ascii="Cambria Math" w:eastAsiaTheme="minorHAnsi" w:hAnsi="Cambria Math" w:cstheme="minorBidi"/>
-          <w:color w:val="4472C4" w:themeColor="accent1"/>
-          <w:kern w:val="0"/>
-          <w:sz w:val="28"/>
-          <w:szCs w:val="28"/>
-          <w:lang w:eastAsia="es-ES"/>
-          <w14:ligatures w14:val="none"/>
-        </w:rPr>
-        <w:t>page</w:t>
+        <w:t>Shop category page</w:t>
       </w:r>
     </w:p>
     <w:p>
@@ -34827,15 +34500,7 @@
           <w:color w:val="595959" w:themeColor="text1" w:themeTint="A6"/>
           <w:lang w:eastAsia="es-ES"/>
         </w:rPr>
-        <w:t xml:space="preserve">rom this page, the customer can </w:t>
-      </w:r>
-      <w:r>
-        <w:rPr>
-          <w:rFonts w:ascii="Constantia" w:eastAsiaTheme="majorEastAsia" w:hAnsi="Constantia" w:cstheme="majorBidi"/>
-          <w:color w:val="595959" w:themeColor="text1" w:themeTint="A6"/>
-          <w:lang w:eastAsia="es-ES"/>
-        </w:rPr>
-        <w:t xml:space="preserve">go back to the </w:t>
+        <w:t xml:space="preserve">rom this page, the customer can go back to the </w:t>
       </w:r>
       <w:r>
         <w:rPr>
@@ -34925,15 +34590,7 @@
           <w:color w:val="595959" w:themeColor="text1" w:themeTint="A6"/>
           <w:lang w:eastAsia="es-ES"/>
         </w:rPr>
-        <w:t>ective buttons</w:t>
-      </w:r>
-      <w:r>
-        <w:rPr>
-          <w:rFonts w:ascii="Constantia" w:eastAsiaTheme="majorEastAsia" w:hAnsi="Constantia" w:cstheme="majorBidi"/>
-          <w:color w:val="595959" w:themeColor="text1" w:themeTint="A6"/>
-          <w:lang w:eastAsia="es-ES"/>
-        </w:rPr>
-        <w:t>.</w:t>
+        <w:t>ective buttons.</w:t>
       </w:r>
     </w:p>
     <w:p>
@@ -35209,19 +34866,7 @@
           <w:lang w:eastAsia="es-ES"/>
           <w14:ligatures w14:val="none"/>
         </w:rPr>
-        <w:t>Booking</w:t>
-      </w:r>
-      <w:r>
-        <w:rPr>
-          <w:rFonts w:ascii="Cambria Math" w:eastAsiaTheme="minorHAnsi" w:hAnsi="Cambria Math" w:cstheme="minorBidi"/>
-          <w:color w:val="4472C4" w:themeColor="accent1"/>
-          <w:kern w:val="0"/>
-          <w:sz w:val="28"/>
-          <w:szCs w:val="28"/>
-          <w:lang w:eastAsia="es-ES"/>
-          <w14:ligatures w14:val="none"/>
-        </w:rPr>
-        <w:t xml:space="preserve"> page</w:t>
+        <w:t>Booking page</w:t>
       </w:r>
     </w:p>
     <w:p>
@@ -35266,15 +34911,7 @@
           <w:color w:val="595959" w:themeColor="text1" w:themeTint="A6"/>
           <w:lang w:eastAsia="es-ES"/>
         </w:rPr>
-        <w:t>The information about the shops unable to be reported on the map by the geolocalization is furnished below the map in the section</w:t>
-      </w:r>
-      <w:r>
-        <w:rPr>
-          <w:rFonts w:ascii="Constantia" w:eastAsiaTheme="majorEastAsia" w:hAnsi="Constantia" w:cstheme="majorBidi"/>
-          <w:color w:val="595959" w:themeColor="text1" w:themeTint="A6"/>
-          <w:lang w:eastAsia="es-ES"/>
-        </w:rPr>
-        <w:t xml:space="preserve"> </w:t>
+        <w:t xml:space="preserve">The information about the shops unable to be reported on the map by the geolocalization is furnished below the map in the section </w:t>
       </w:r>
       <w:r>
         <w:rPr>
@@ -35392,6 +35029,14 @@
         </w:rPr>
         <w:t>.</w:t>
       </w:r>
+      <w:r>
+        <w:rPr>
+          <w:rFonts w:ascii="Constantia" w:eastAsiaTheme="majorEastAsia" w:hAnsi="Constantia" w:cstheme="majorBidi"/>
+          <w:color w:val="595959" w:themeColor="text1" w:themeTint="A6"/>
+          <w:lang w:eastAsia="es-ES"/>
+        </w:rPr>
+        <w:t xml:space="preserve"> </w:t>
+      </w:r>
     </w:p>
     <w:p>
       <w:pPr>
@@ -35411,15 +35056,7 @@
           <w:color w:val="595959" w:themeColor="text1" w:themeTint="A6"/>
           <w:lang w:eastAsia="es-ES"/>
         </w:rPr>
-        <w:t>Also f</w:t>
-      </w:r>
-      <w:r>
-        <w:rPr>
-          <w:rFonts w:ascii="Constantia" w:eastAsiaTheme="majorEastAsia" w:hAnsi="Constantia" w:cstheme="majorBidi"/>
-          <w:color w:val="595959" w:themeColor="text1" w:themeTint="A6"/>
-          <w:lang w:eastAsia="es-ES"/>
-        </w:rPr>
-        <w:t xml:space="preserve">rom this page, the customer can go back to the </w:t>
+        <w:t xml:space="preserve">Also from this page, the customer can go back to the </w:t>
       </w:r>
       <w:r>
         <w:rPr>
@@ -37158,20 +36795,7 @@
                                   <w14:bevel/>
                                 </w14:textOutline>
                               </w:rPr>
-                              <w:t>1</w:t>
-                            </w:r>
-                            <w:r>
-                              <w:rPr>
-                                <w:lang w:val="it-IT"/>
-                                <w14:textOutline w14:w="9525" w14:cap="rnd" w14:cmpd="sng" w14:algn="ctr">
-                                  <w14:solidFill>
-                                    <w14:srgbClr w14:val="C00000"/>
-                                  </w14:solidFill>
-                                  <w14:prstDash w14:val="solid"/>
-                                  <w14:bevel/>
-                                </w14:textOutline>
-                              </w:rPr>
-                              <w:t>1</w:t>
+                              <w:t>11</w:t>
                             </w:r>
                             <w:r>
                               <w:rPr>
@@ -37813,19 +37437,7 @@
         <w:rPr>
           <w:lang w:val="en-GB"/>
         </w:rPr>
-        <w:t xml:space="preserve">User guide – Booking page </w:t>
-      </w:r>
-      <w:r>
-        <w:rPr>
-          <w:lang w:val="en-GB"/>
-        </w:rPr>
-        <w:t>2</w:t>
-      </w:r>
-      <w:r>
-        <w:rPr>
-          <w:lang w:val="en-GB"/>
-        </w:rPr>
-        <w:t>.</w:t>
+        <w:t>User guide – Booking page 2.</w:t>
       </w:r>
       <w:r>
         <w:rPr>
@@ -37863,19 +37475,7 @@
           <w:lang w:eastAsia="es-ES"/>
           <w14:ligatures w14:val="none"/>
         </w:rPr>
-        <w:t>QR confirmation</w:t>
-      </w:r>
-      <w:r>
-        <w:rPr>
-          <w:rFonts w:ascii="Cambria Math" w:eastAsiaTheme="minorHAnsi" w:hAnsi="Cambria Math" w:cstheme="minorBidi"/>
-          <w:color w:val="4472C4" w:themeColor="accent1"/>
-          <w:kern w:val="0"/>
-          <w:sz w:val="28"/>
-          <w:szCs w:val="28"/>
-          <w:lang w:eastAsia="es-ES"/>
-          <w14:ligatures w14:val="none"/>
-        </w:rPr>
-        <w:t xml:space="preserve"> page</w:t>
+        <w:t>QR confirmation page</w:t>
       </w:r>
     </w:p>
     <w:p>
@@ -37959,15 +37559,7 @@
           <w:color w:val="595959" w:themeColor="text1" w:themeTint="A6"/>
           <w:lang w:eastAsia="es-ES"/>
         </w:rPr>
-        <w:t>T</w:t>
-      </w:r>
-      <w:r>
-        <w:rPr>
-          <w:rFonts w:ascii="Constantia" w:eastAsiaTheme="majorEastAsia" w:hAnsi="Constantia" w:cstheme="majorBidi"/>
-          <w:color w:val="595959" w:themeColor="text1" w:themeTint="A6"/>
-          <w:lang w:eastAsia="es-ES"/>
-        </w:rPr>
-        <w:t xml:space="preserve">he customer </w:t>
+        <w:t xml:space="preserve">The customer </w:t>
       </w:r>
       <w:r>
         <w:rPr>
@@ -38811,19 +38403,7 @@
           <w:lang w:eastAsia="es-ES"/>
           <w14:ligatures w14:val="none"/>
         </w:rPr>
-        <w:t>eservations</w:t>
-      </w:r>
-      <w:r>
-        <w:rPr>
-          <w:rFonts w:ascii="Cambria Math" w:eastAsiaTheme="minorHAnsi" w:hAnsi="Cambria Math" w:cstheme="minorBidi"/>
-          <w:color w:val="4472C4" w:themeColor="accent1"/>
-          <w:kern w:val="0"/>
-          <w:sz w:val="28"/>
-          <w:szCs w:val="28"/>
-          <w:lang w:eastAsia="es-ES"/>
-          <w14:ligatures w14:val="none"/>
-        </w:rPr>
-        <w:t xml:space="preserve"> page</w:t>
+        <w:t>eservations page</w:t>
       </w:r>
     </w:p>
     <w:p>
@@ -40576,31 +40156,7 @@
           <w:color w:val="595959" w:themeColor="text1" w:themeTint="A6"/>
           <w:lang w:eastAsia="es-ES"/>
         </w:rPr>
-        <w:t xml:space="preserve"> t</w:t>
-      </w:r>
-      <w:r>
-        <w:rPr>
-          <w:rFonts w:ascii="Constantia" w:eastAsiaTheme="majorEastAsia" w:hAnsi="Constantia" w:cstheme="majorBidi"/>
-          <w:color w:val="595959" w:themeColor="text1" w:themeTint="A6"/>
-          <w:lang w:eastAsia="es-ES"/>
-        </w:rPr>
-        <w:t>he customer</w:t>
-      </w:r>
-      <w:r>
-        <w:rPr>
-          <w:rFonts w:ascii="Constantia" w:eastAsiaTheme="majorEastAsia" w:hAnsi="Constantia" w:cstheme="majorBidi"/>
-          <w:color w:val="595959" w:themeColor="text1" w:themeTint="A6"/>
-          <w:lang w:eastAsia="es-ES"/>
-        </w:rPr>
-        <w:t xml:space="preserve"> </w:t>
-      </w:r>
-      <w:r>
-        <w:rPr>
-          <w:rFonts w:ascii="Constantia" w:eastAsiaTheme="majorEastAsia" w:hAnsi="Constantia" w:cstheme="majorBidi"/>
-          <w:color w:val="595959" w:themeColor="text1" w:themeTint="A6"/>
-          <w:lang w:eastAsia="es-ES"/>
-        </w:rPr>
-        <w:t xml:space="preserve">can go back to the </w:t>
+        <w:t xml:space="preserve"> the customer can go back to the </w:t>
       </w:r>
       <w:r>
         <w:rPr>
@@ -40709,19 +40265,7 @@
           <w:lang w:eastAsia="es-ES"/>
           <w14:ligatures w14:val="none"/>
         </w:rPr>
-        <w:t>Purchase list</w:t>
-      </w:r>
-      <w:r>
-        <w:rPr>
-          <w:rFonts w:ascii="Cambria Math" w:eastAsiaTheme="minorHAnsi" w:hAnsi="Cambria Math" w:cstheme="minorBidi"/>
-          <w:color w:val="4472C4" w:themeColor="accent1"/>
-          <w:kern w:val="0"/>
-          <w:sz w:val="28"/>
-          <w:szCs w:val="28"/>
-          <w:lang w:eastAsia="es-ES"/>
-          <w14:ligatures w14:val="none"/>
-        </w:rPr>
-        <w:t xml:space="preserve"> page</w:t>
+        <w:t>Purchase list page</w:t>
       </w:r>
     </w:p>
     <w:p>
@@ -41422,19 +40966,7 @@
           <w:lang w:eastAsia="es-ES"/>
           <w14:ligatures w14:val="none"/>
         </w:rPr>
-        <w:t>Wish</w:t>
-      </w:r>
-      <w:r>
-        <w:rPr>
-          <w:rFonts w:ascii="Cambria Math" w:eastAsiaTheme="minorHAnsi" w:hAnsi="Cambria Math" w:cstheme="minorBidi"/>
-          <w:color w:val="4472C4" w:themeColor="accent1"/>
-          <w:kern w:val="0"/>
-          <w:sz w:val="28"/>
-          <w:szCs w:val="28"/>
-          <w:lang w:eastAsia="es-ES"/>
-          <w14:ligatures w14:val="none"/>
-        </w:rPr>
-        <w:t xml:space="preserve"> list page</w:t>
+        <w:t>Wish list page</w:t>
       </w:r>
     </w:p>
     <w:p>
@@ -42876,29 +42408,6 @@
           <w14:ligatures w14:val="none"/>
         </w:rPr>
         <w:t xml:space="preserve"> </w:t>
-      </w:r>
-    </w:p>
-    <w:p>
-      <w:pPr>
-        <w:jc w:val="both"/>
-        <w:rPr>
-          <w:rFonts w:ascii="Constantia" w:hAnsi="Constantia"/>
-          <w:color w:val="595959" w:themeColor="text1" w:themeTint="A6"/>
-          <w:kern w:val="0"/>
-          <w:lang w:eastAsia="es-ES"/>
-          <w14:ligatures w14:val="none"/>
-        </w:rPr>
-      </w:pPr>
-      <w:r>
-        <w:rPr>
-          <w:rFonts w:ascii="Constantia" w:hAnsi="Constantia"/>
-          <w:color w:val="595959" w:themeColor="text1" w:themeTint="A6"/>
-          <w:kern w:val="0"/>
-          <w:highlight w:val="yellow"/>
-          <w:lang w:eastAsia="es-ES"/>
-          <w14:ligatures w14:val="none"/>
-        </w:rPr>
-        <w:t>Vedere se scrivere for the sake of simplicity, we considered that a shop is opened from Monday to Friday with the same hours and no break.</w:t>
       </w:r>
     </w:p>
     <w:p>

</xml_diff>

<commit_message>
Update product registration, shop registration
</commit_message>
<xml_diff>
--- a/Documents/4. Implementation/Implementation.docx
+++ b/Documents/4. Implementation/Implementation.docx
@@ -6277,13 +6277,8 @@
         <w:jc w:val="center"/>
       </w:pPr>
       <w:r>
-        <w:t xml:space="preserve">Figure 1: Django interaction </w:t>
-      </w:r>
-      <w:proofErr w:type="spellStart"/>
-      <w:r>
-        <w:t>scheme</w:t>
-      </w:r>
-      <w:proofErr w:type="spellEnd"/>
+        <w:t>Figure 1: Django interaction scheme</w:t>
+      </w:r>
     </w:p>
     <w:p>
       <w:pPr>
@@ -28413,27 +28408,13 @@
         <w:rPr>
           <w:lang w:val="en-GB"/>
         </w:rPr>
-        <w:t xml:space="preserve">: Relationships among User, </w:t>
-      </w:r>
-      <w:proofErr w:type="spellStart"/>
+        <w:t>: Relationships among User, S</w:t>
+      </w:r>
       <w:r>
         <w:rPr>
           <w:lang w:val="en-GB"/>
         </w:rPr>
-        <w:t>S</w:t>
-      </w:r>
-      <w:r>
-        <w:rPr>
-          <w:lang w:val="en-GB"/>
-        </w:rPr>
-        <w:t>hop_owner</w:t>
-      </w:r>
-      <w:proofErr w:type="spellEnd"/>
-      <w:r>
-        <w:rPr>
-          <w:lang w:val="en-GB"/>
-        </w:rPr>
-        <w:t xml:space="preserve"> and Customer GUI.</w:t>
+        <w:t>hop_owner and Customer GUI.</w:t>
       </w:r>
     </w:p>
     <w:p>
@@ -32832,15 +32813,32 @@
           <w:color w:val="595959" w:themeColor="text1" w:themeTint="A6"/>
           <w:lang w:eastAsia="es-ES"/>
         </w:rPr>
-        <w:t>From this view, the customer can also see the reward points he gained through his Iqueue experience: when the customer goes to a shop, his points increase by the prices of the products he buys</w:t>
-      </w:r>
-      <w:r>
-        <w:rPr>
-          <w:rFonts w:ascii="Constantia" w:eastAsiaTheme="majorEastAsia" w:hAnsi="Constantia" w:cstheme="majorBidi"/>
-          <w:color w:val="595959" w:themeColor="text1" w:themeTint="A6"/>
-          <w:lang w:eastAsia="es-ES"/>
-        </w:rPr>
-        <w:t>.</w:t>
+        <w:lastRenderedPageBreak/>
+        <w:t>From this view, the customer can also see the reward points</w:t>
+      </w:r>
+      <w:r>
+        <w:rPr>
+          <w:rFonts w:ascii="Constantia" w:eastAsiaTheme="majorEastAsia" w:hAnsi="Constantia" w:cstheme="majorBidi"/>
+          <w:color w:val="595959" w:themeColor="text1" w:themeTint="A6"/>
+          <w:lang w:eastAsia="es-ES"/>
+        </w:rPr>
+        <w:t xml:space="preserve"> [1]</w:t>
+      </w:r>
+      <w:r>
+        <w:rPr>
+          <w:rFonts w:ascii="Constantia" w:eastAsiaTheme="majorEastAsia" w:hAnsi="Constantia" w:cstheme="majorBidi"/>
+          <w:color w:val="595959" w:themeColor="text1" w:themeTint="A6"/>
+          <w:lang w:eastAsia="es-ES"/>
+        </w:rPr>
+        <w:t xml:space="preserve"> he gained through his Iqueue experience: when the customer goes to a shop, his points increase by the prices of the products he buys</w:t>
+      </w:r>
+      <w:r>
+        <w:rPr>
+          <w:rFonts w:ascii="Constantia" w:eastAsiaTheme="majorEastAsia" w:hAnsi="Constantia" w:cstheme="majorBidi"/>
+          <w:color w:val="595959" w:themeColor="text1" w:themeTint="A6"/>
+          <w:lang w:eastAsia="es-ES"/>
+        </w:rPr>
+        <w:t>, hence scanned by the shop owner.</w:t>
       </w:r>
     </w:p>
     <w:p>
@@ -32861,7 +32859,6 @@
           <w:color w:val="595959"/>
           <w:lang w:eastAsia="es-ES"/>
         </w:rPr>
-        <w:lastRenderedPageBreak/>
         <mc:AlternateContent>
           <mc:Choice Requires="wps">
             <w:drawing>
@@ -40097,21 +40094,7 @@
         <w:rPr>
           <w:lang w:val="en-GB"/>
         </w:rPr>
-        <w:t xml:space="preserve">User guide – </w:t>
-      </w:r>
-      <w:proofErr w:type="spellStart"/>
-      <w:r>
-        <w:rPr>
-          <w:lang w:val="en-GB"/>
-        </w:rPr>
-        <w:t>Myreservations</w:t>
-      </w:r>
-      <w:proofErr w:type="spellEnd"/>
-      <w:r>
-        <w:rPr>
-          <w:lang w:val="en-GB"/>
-        </w:rPr>
-        <w:t xml:space="preserve"> page.</w:t>
+        <w:t>User guide – Myreservations page.</w:t>
       </w:r>
       <w:r>
         <w:rPr>
@@ -40376,51 +40359,11 @@
     </w:p>
     <w:p>
       <w:pPr>
-        <w:tabs>
-          <w:tab w:val="left" w:pos="1104"/>
-        </w:tabs>
         <w:jc w:val="both"/>
         <w:rPr>
-          <w:rFonts w:ascii="Constantia" w:eastAsiaTheme="majorEastAsia" w:hAnsi="Constantia" w:cstheme="majorBidi"/>
-          <w:color w:val="595959" w:themeColor="text1" w:themeTint="A6"/>
           <w:lang w:val="it-IT" w:eastAsia="es-ES"/>
         </w:rPr>
       </w:pPr>
-      <w:r>
-        <w:rPr>
-          <w:rFonts w:ascii="Constantia" w:eastAsiaTheme="majorEastAsia" w:hAnsi="Constantia" w:cstheme="majorBidi"/>
-          <w:color w:val="595959" w:themeColor="text1" w:themeTint="A6"/>
-          <w:highlight w:val="yellow"/>
-          <w:lang w:val="it-IT" w:eastAsia="es-ES"/>
-        </w:rPr>
-        <w:t>DA FINIRE ANALISI IMMAGINE</w:t>
-      </w:r>
-      <w:r>
-        <w:rPr>
-          <w:rFonts w:ascii="Constantia" w:eastAsiaTheme="majorEastAsia" w:hAnsi="Constantia" w:cstheme="majorBidi"/>
-          <w:color w:val="595959" w:themeColor="text1" w:themeTint="A6"/>
-          <w:highlight w:val="yellow"/>
-          <w:lang w:val="it-IT" w:eastAsia="es-ES"/>
-        </w:rPr>
-        <w:t xml:space="preserve"> (METTERE NUMERI)</w:t>
-      </w:r>
-      <w:r>
-        <w:rPr>
-          <w:rFonts w:ascii="Constantia" w:eastAsiaTheme="majorEastAsia" w:hAnsi="Constantia" w:cstheme="majorBidi"/>
-          <w:color w:val="595959" w:themeColor="text1" w:themeTint="A6"/>
-          <w:highlight w:val="yellow"/>
-          <w:lang w:val="it-IT" w:eastAsia="es-ES"/>
-        </w:rPr>
-        <w:t xml:space="preserve"> A SECONDA DI QUELLO CHE DICE ANDRE</w:t>
-      </w:r>
-    </w:p>
-    <w:p>
-      <w:pPr>
-        <w:jc w:val="both"/>
-        <w:rPr>
-          <w:lang w:val="it-IT" w:eastAsia="es-ES"/>
-        </w:rPr>
-      </w:pPr>
     </w:p>
     <w:p>
       <w:pPr>
@@ -40431,13 +40374,15 @@
       </w:pPr>
       <w:r>
         <w:rPr>
+          <w:rFonts w:ascii="Constantia" w:eastAsia="Constantia" w:hAnsi="Constantia" w:cs="Browallia New"/>
+          <w:color w:val="595959"/>
           <w:lang w:eastAsia="es-ES"/>
         </w:rPr>
         <w:drawing>
-          <wp:inline distT="0" distB="0" distL="0" distR="0" wp14:anchorId="665B9EC3" wp14:editId="1F53CCF0">
-            <wp:extent cx="6116320" cy="2103120"/>
+          <wp:inline distT="0" distB="0" distL="0" distR="0" wp14:anchorId="6596477E" wp14:editId="0E6E8242">
+            <wp:extent cx="6120130" cy="2287270"/>
             <wp:effectExtent l="0" t="0" r="0" b="0"/>
-            <wp:docPr id="926360787" name="Immagine 11"/>
+            <wp:docPr id="688807459" name="Immagine 1" descr="Immagine che contiene testo, schermata, Carattere, documento&#10;&#10;Descrizione generata automaticamente"/>
             <wp:cNvGraphicFramePr>
               <a:graphicFrameLocks xmlns:a="http://schemas.openxmlformats.org/drawingml/2006/main" noChangeAspect="1"/>
             </wp:cNvGraphicFramePr>
@@ -40445,10 +40390,8 @@
               <a:graphicData uri="http://schemas.openxmlformats.org/drawingml/2006/picture">
                 <pic:pic xmlns:pic="http://schemas.openxmlformats.org/drawingml/2006/picture">
                   <pic:nvPicPr>
-                    <pic:cNvPr id="0" name="Picture 3"/>
-                    <pic:cNvPicPr>
-                      <a:picLocks noChangeAspect="1" noChangeArrowheads="1"/>
-                    </pic:cNvPicPr>
+                    <pic:cNvPr id="688807459" name="Immagine 1" descr="Immagine che contiene testo, schermata, Carattere, documento&#10;&#10;Descrizione generata automaticamente"/>
+                    <pic:cNvPicPr/>
                   </pic:nvPicPr>
                   <pic:blipFill>
                     <a:blip r:embed="rId23">
@@ -40458,23 +40401,18 @@
                         </a:ext>
                       </a:extLst>
                     </a:blip>
-                    <a:srcRect/>
                     <a:stretch>
                       <a:fillRect/>
                     </a:stretch>
                   </pic:blipFill>
-                  <pic:spPr bwMode="auto">
+                  <pic:spPr>
                     <a:xfrm>
                       <a:off x="0" y="0"/>
-                      <a:ext cx="6116320" cy="2103120"/>
+                      <a:ext cx="6120130" cy="2287270"/>
                     </a:xfrm>
                     <a:prstGeom prst="rect">
                       <a:avLst/>
                     </a:prstGeom>
-                    <a:noFill/>
-                    <a:ln>
-                      <a:noFill/>
-                    </a:ln>
                   </pic:spPr>
                 </pic:pic>
               </a:graphicData>
@@ -40482,394 +40420,6 @@
           </wp:inline>
         </w:drawing>
       </w:r>
-      <w:r>
-        <w:rPr>
-          <w:rFonts w:ascii="Constantia" w:eastAsia="Constantia" w:hAnsi="Constantia" w:cs="Browallia New"/>
-          <w:color w:val="595959"/>
-          <w:lang w:eastAsia="es-ES"/>
-        </w:rPr>
-        <mc:AlternateContent>
-          <mc:Choice Requires="wps">
-            <w:drawing>
-              <wp:anchor distT="0" distB="0" distL="114300" distR="114300" simplePos="0" relativeHeight="251724800" behindDoc="0" locked="0" layoutInCell="1" allowOverlap="1" wp14:anchorId="5E311F4D" wp14:editId="79788366">
-                <wp:simplePos x="0" y="0"/>
-                <wp:positionH relativeFrom="column">
-                  <wp:posOffset>1921510</wp:posOffset>
-                </wp:positionH>
-                <wp:positionV relativeFrom="paragraph">
-                  <wp:posOffset>654050</wp:posOffset>
-                </wp:positionV>
-                <wp:extent cx="447040" cy="304800"/>
-                <wp:effectExtent l="0" t="0" r="0" b="0"/>
-                <wp:wrapNone/>
-                <wp:docPr id="1677159656" name="Casella di testo 2"/>
-                <wp:cNvGraphicFramePr/>
-                <a:graphic xmlns:a="http://schemas.openxmlformats.org/drawingml/2006/main">
-                  <a:graphicData uri="http://schemas.microsoft.com/office/word/2010/wordprocessingShape">
-                    <wps:wsp>
-                      <wps:cNvSpPr txBox="1"/>
-                      <wps:spPr>
-                        <a:xfrm>
-                          <a:off x="0" y="0"/>
-                          <a:ext cx="447040" cy="304800"/>
-                        </a:xfrm>
-                        <a:prstGeom prst="rect">
-                          <a:avLst/>
-                        </a:prstGeom>
-                        <a:noFill/>
-                        <a:ln w="6350">
-                          <a:noFill/>
-                        </a:ln>
-                      </wps:spPr>
-                      <wps:txbx>
-                        <w:txbxContent>
-                          <w:p>
-                            <w:pPr>
-                              <w:rPr>
-                                <w:lang w:val="it-IT"/>
-                                <w14:textOutline w14:w="9525" w14:cap="rnd" w14:cmpd="sng" w14:algn="ctr">
-                                  <w14:solidFill>
-                                    <w14:srgbClr w14:val="C00000"/>
-                                  </w14:solidFill>
-                                  <w14:prstDash w14:val="solid"/>
-                                  <w14:bevel/>
-                                </w14:textOutline>
-                              </w:rPr>
-                            </w:pPr>
-                            <w:r>
-                              <w:rPr>
-                                <w:lang w:val="it-IT"/>
-                                <w14:textOutline w14:w="9525" w14:cap="rnd" w14:cmpd="sng" w14:algn="ctr">
-                                  <w14:solidFill>
-                                    <w14:srgbClr w14:val="C00000"/>
-                                  </w14:solidFill>
-                                  <w14:prstDash w14:val="solid"/>
-                                  <w14:bevel/>
-                                </w14:textOutline>
-                              </w:rPr>
-                              <w:t>[</w:t>
-                            </w:r>
-                            <w:r>
-                              <w:rPr>
-                                <w:lang w:val="it-IT"/>
-                                <w14:textOutline w14:w="9525" w14:cap="rnd" w14:cmpd="sng" w14:algn="ctr">
-                                  <w14:solidFill>
-                                    <w14:srgbClr w14:val="C00000"/>
-                                  </w14:solidFill>
-                                  <w14:prstDash w14:val="solid"/>
-                                  <w14:bevel/>
-                                </w14:textOutline>
-                              </w:rPr>
-                              <w:t>2</w:t>
-                            </w:r>
-                            <w:r>
-                              <w:rPr>
-                                <w:lang w:val="it-IT"/>
-                                <w14:textOutline w14:w="9525" w14:cap="rnd" w14:cmpd="sng" w14:algn="ctr">
-                                  <w14:solidFill>
-                                    <w14:srgbClr w14:val="C00000"/>
-                                  </w14:solidFill>
-                                  <w14:prstDash w14:val="solid"/>
-                                  <w14:bevel/>
-                                </w14:textOutline>
-                              </w:rPr>
-                              <w:t>]</w:t>
-                            </w:r>
-                          </w:p>
-                          <w:p>
-                            <w:pPr>
-                              <w:rPr>
-                                <w:lang w:val="it-IT"/>
-                                <w14:textOutline w14:w="9525" w14:cap="rnd" w14:cmpd="sng" w14:algn="ctr">
-                                  <w14:solidFill>
-                                    <w14:srgbClr w14:val="C00000"/>
-                                  </w14:solidFill>
-                                  <w14:prstDash w14:val="solid"/>
-                                  <w14:bevel/>
-                                </w14:textOutline>
-                              </w:rPr>
-                            </w:pPr>
-                          </w:p>
-                        </w:txbxContent>
-                      </wps:txbx>
-                      <wps:bodyPr rot="0" spcFirstLastPara="0" vertOverflow="overflow" horzOverflow="overflow" vert="horz" wrap="square" lIns="91440" tIns="45720" rIns="91440" bIns="45720" numCol="1" spcCol="0" rtlCol="0" fromWordArt="0" anchor="t" anchorCtr="0" forceAA="0" compatLnSpc="1">
-                        <a:prstTxWarp prst="textNoShape">
-                          <a:avLst/>
-                        </a:prstTxWarp>
-                        <a:noAutofit/>
-                      </wps:bodyPr>
-                    </wps:wsp>
-                  </a:graphicData>
-                </a:graphic>
-                <wp14:sizeRelH relativeFrom="margin">
-                  <wp14:pctWidth>0</wp14:pctWidth>
-                </wp14:sizeRelH>
-                <wp14:sizeRelV relativeFrom="margin">
-                  <wp14:pctHeight>0</wp14:pctHeight>
-                </wp14:sizeRelV>
-              </wp:anchor>
-            </w:drawing>
-          </mc:Choice>
-          <mc:Fallback>
-            <w:pict>
-              <v:shape w14:anchorId="5E311F4D" id="_x0000_s1065" type="#_x0000_t202" style="position:absolute;left:0;text-align:left;margin-left:151.3pt;margin-top:51.5pt;width:35.2pt;height:24pt;z-index:251724800;visibility:visible;mso-wrap-style:square;mso-width-percent:0;mso-height-percent:0;mso-wrap-distance-left:9pt;mso-wrap-distance-top:0;mso-wrap-distance-right:9pt;mso-wrap-distance-bottom:0;mso-position-horizontal:absolute;mso-position-horizontal-relative:text;mso-position-vertical:absolute;mso-position-vertical-relative:text;mso-width-percent:0;mso-height-percent:0;mso-width-relative:margin;mso-height-relative:margin;v-text-anchor:top" o:gfxdata="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" filled="f" stroked="f" strokeweight=".5pt">
-                <v:textbox>
-                  <w:txbxContent>
-                    <w:p>
-                      <w:pPr>
-                        <w:rPr>
-                          <w:lang w:val="it-IT"/>
-                          <w14:textOutline w14:w="9525" w14:cap="rnd" w14:cmpd="sng" w14:algn="ctr">
-                            <w14:solidFill>
-                              <w14:srgbClr w14:val="C00000"/>
-                            </w14:solidFill>
-                            <w14:prstDash w14:val="solid"/>
-                            <w14:bevel/>
-                          </w14:textOutline>
-                        </w:rPr>
-                      </w:pPr>
-                      <w:r>
-                        <w:rPr>
-                          <w:lang w:val="it-IT"/>
-                          <w14:textOutline w14:w="9525" w14:cap="rnd" w14:cmpd="sng" w14:algn="ctr">
-                            <w14:solidFill>
-                              <w14:srgbClr w14:val="C00000"/>
-                            </w14:solidFill>
-                            <w14:prstDash w14:val="solid"/>
-                            <w14:bevel/>
-                          </w14:textOutline>
-                        </w:rPr>
-                        <w:t>[</w:t>
-                      </w:r>
-                      <w:r>
-                        <w:rPr>
-                          <w:lang w:val="it-IT"/>
-                          <w14:textOutline w14:w="9525" w14:cap="rnd" w14:cmpd="sng" w14:algn="ctr">
-                            <w14:solidFill>
-                              <w14:srgbClr w14:val="C00000"/>
-                            </w14:solidFill>
-                            <w14:prstDash w14:val="solid"/>
-                            <w14:bevel/>
-                          </w14:textOutline>
-                        </w:rPr>
-                        <w:t>2</w:t>
-                      </w:r>
-                      <w:r>
-                        <w:rPr>
-                          <w:lang w:val="it-IT"/>
-                          <w14:textOutline w14:w="9525" w14:cap="rnd" w14:cmpd="sng" w14:algn="ctr">
-                            <w14:solidFill>
-                              <w14:srgbClr w14:val="C00000"/>
-                            </w14:solidFill>
-                            <w14:prstDash w14:val="solid"/>
-                            <w14:bevel/>
-                          </w14:textOutline>
-                        </w:rPr>
-                        <w:t>]</w:t>
-                      </w:r>
-                    </w:p>
-                    <w:p>
-                      <w:pPr>
-                        <w:rPr>
-                          <w:lang w:val="it-IT"/>
-                          <w14:textOutline w14:w="9525" w14:cap="rnd" w14:cmpd="sng" w14:algn="ctr">
-                            <w14:solidFill>
-                              <w14:srgbClr w14:val="C00000"/>
-                            </w14:solidFill>
-                            <w14:prstDash w14:val="solid"/>
-                            <w14:bevel/>
-                          </w14:textOutline>
-                        </w:rPr>
-                      </w:pPr>
-                    </w:p>
-                  </w:txbxContent>
-                </v:textbox>
-              </v:shape>
-            </w:pict>
-          </mc:Fallback>
-        </mc:AlternateContent>
-      </w:r>
-      <w:r>
-        <w:rPr>
-          <w:rFonts w:ascii="Constantia" w:eastAsia="Constantia" w:hAnsi="Constantia" w:cs="Browallia New"/>
-          <w:color w:val="595959"/>
-          <w:lang w:eastAsia="es-ES"/>
-        </w:rPr>
-        <mc:AlternateContent>
-          <mc:Choice Requires="wps">
-            <w:drawing>
-              <wp:anchor distT="0" distB="0" distL="114300" distR="114300" simplePos="0" relativeHeight="251723776" behindDoc="0" locked="0" layoutInCell="1" allowOverlap="1" wp14:anchorId="6BC3C482" wp14:editId="1F55E2BB">
-                <wp:simplePos x="0" y="0"/>
-                <wp:positionH relativeFrom="column">
-                  <wp:posOffset>1042670</wp:posOffset>
-                </wp:positionH>
-                <wp:positionV relativeFrom="paragraph">
-                  <wp:posOffset>1009650</wp:posOffset>
-                </wp:positionV>
-                <wp:extent cx="447040" cy="304800"/>
-                <wp:effectExtent l="0" t="0" r="0" b="0"/>
-                <wp:wrapNone/>
-                <wp:docPr id="789061759" name="Casella di testo 2"/>
-                <wp:cNvGraphicFramePr/>
-                <a:graphic xmlns:a="http://schemas.openxmlformats.org/drawingml/2006/main">
-                  <a:graphicData uri="http://schemas.microsoft.com/office/word/2010/wordprocessingShape">
-                    <wps:wsp>
-                      <wps:cNvSpPr txBox="1"/>
-                      <wps:spPr>
-                        <a:xfrm>
-                          <a:off x="0" y="0"/>
-                          <a:ext cx="447040" cy="304800"/>
-                        </a:xfrm>
-                        <a:prstGeom prst="rect">
-                          <a:avLst/>
-                        </a:prstGeom>
-                        <a:noFill/>
-                        <a:ln w="6350">
-                          <a:noFill/>
-                        </a:ln>
-                      </wps:spPr>
-                      <wps:txbx>
-                        <w:txbxContent>
-                          <w:p>
-                            <w:pPr>
-                              <w:rPr>
-                                <w:lang w:val="it-IT"/>
-                                <w14:textOutline w14:w="9525" w14:cap="rnd" w14:cmpd="sng" w14:algn="ctr">
-                                  <w14:solidFill>
-                                    <w14:srgbClr w14:val="C00000"/>
-                                  </w14:solidFill>
-                                  <w14:prstDash w14:val="solid"/>
-                                  <w14:bevel/>
-                                </w14:textOutline>
-                              </w:rPr>
-                            </w:pPr>
-                            <w:r>
-                              <w:rPr>
-                                <w:lang w:val="it-IT"/>
-                                <w14:textOutline w14:w="9525" w14:cap="rnd" w14:cmpd="sng" w14:algn="ctr">
-                                  <w14:solidFill>
-                                    <w14:srgbClr w14:val="C00000"/>
-                                  </w14:solidFill>
-                                  <w14:prstDash w14:val="solid"/>
-                                  <w14:bevel/>
-                                </w14:textOutline>
-                              </w:rPr>
-                              <w:t>[</w:t>
-                            </w:r>
-                            <w:r>
-                              <w:rPr>
-                                <w:lang w:val="it-IT"/>
-                                <w14:textOutline w14:w="9525" w14:cap="rnd" w14:cmpd="sng" w14:algn="ctr">
-                                  <w14:solidFill>
-                                    <w14:srgbClr w14:val="C00000"/>
-                                  </w14:solidFill>
-                                  <w14:prstDash w14:val="solid"/>
-                                  <w14:bevel/>
-                                </w14:textOutline>
-                              </w:rPr>
-                              <w:t>1]</w:t>
-                            </w:r>
-                          </w:p>
-                          <w:p>
-                            <w:pPr>
-                              <w:rPr>
-                                <w:lang w:val="it-IT"/>
-                                <w14:textOutline w14:w="9525" w14:cap="rnd" w14:cmpd="sng" w14:algn="ctr">
-                                  <w14:solidFill>
-                                    <w14:srgbClr w14:val="C00000"/>
-                                  </w14:solidFill>
-                                  <w14:prstDash w14:val="solid"/>
-                                  <w14:bevel/>
-                                </w14:textOutline>
-                              </w:rPr>
-                            </w:pPr>
-                          </w:p>
-                        </w:txbxContent>
-                      </wps:txbx>
-                      <wps:bodyPr rot="0" spcFirstLastPara="0" vertOverflow="overflow" horzOverflow="overflow" vert="horz" wrap="square" lIns="91440" tIns="45720" rIns="91440" bIns="45720" numCol="1" spcCol="0" rtlCol="0" fromWordArt="0" anchor="t" anchorCtr="0" forceAA="0" compatLnSpc="1">
-                        <a:prstTxWarp prst="textNoShape">
-                          <a:avLst/>
-                        </a:prstTxWarp>
-                        <a:noAutofit/>
-                      </wps:bodyPr>
-                    </wps:wsp>
-                  </a:graphicData>
-                </a:graphic>
-                <wp14:sizeRelH relativeFrom="margin">
-                  <wp14:pctWidth>0</wp14:pctWidth>
-                </wp14:sizeRelH>
-                <wp14:sizeRelV relativeFrom="margin">
-                  <wp14:pctHeight>0</wp14:pctHeight>
-                </wp14:sizeRelV>
-              </wp:anchor>
-            </w:drawing>
-          </mc:Choice>
-          <mc:Fallback>
-            <w:pict>
-              <v:shape w14:anchorId="6BC3C482" id="_x0000_s1066" type="#_x0000_t202" style="position:absolute;left:0;text-align:left;margin-left:82.1pt;margin-top:79.5pt;width:35.2pt;height:24pt;z-index:251723776;visibility:visible;mso-wrap-style:square;mso-width-percent:0;mso-height-percent:0;mso-wrap-distance-left:9pt;mso-wrap-distance-top:0;mso-wrap-distance-right:9pt;mso-wrap-distance-bottom:0;mso-position-horizontal:absolute;mso-position-horizontal-relative:text;mso-position-vertical:absolute;mso-position-vertical-relative:text;mso-width-percent:0;mso-height-percent:0;mso-width-relative:margin;mso-height-relative:margin;v-text-anchor:top" o:gfxdata="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" filled="f" stroked="f" strokeweight=".5pt">
-                <v:textbox>
-                  <w:txbxContent>
-                    <w:p>
-                      <w:pPr>
-                        <w:rPr>
-                          <w:lang w:val="it-IT"/>
-                          <w14:textOutline w14:w="9525" w14:cap="rnd" w14:cmpd="sng" w14:algn="ctr">
-                            <w14:solidFill>
-                              <w14:srgbClr w14:val="C00000"/>
-                            </w14:solidFill>
-                            <w14:prstDash w14:val="solid"/>
-                            <w14:bevel/>
-                          </w14:textOutline>
-                        </w:rPr>
-                      </w:pPr>
-                      <w:r>
-                        <w:rPr>
-                          <w:lang w:val="it-IT"/>
-                          <w14:textOutline w14:w="9525" w14:cap="rnd" w14:cmpd="sng" w14:algn="ctr">
-                            <w14:solidFill>
-                              <w14:srgbClr w14:val="C00000"/>
-                            </w14:solidFill>
-                            <w14:prstDash w14:val="solid"/>
-                            <w14:bevel/>
-                          </w14:textOutline>
-                        </w:rPr>
-                        <w:t>[</w:t>
-                      </w:r>
-                      <w:r>
-                        <w:rPr>
-                          <w:lang w:val="it-IT"/>
-                          <w14:textOutline w14:w="9525" w14:cap="rnd" w14:cmpd="sng" w14:algn="ctr">
-                            <w14:solidFill>
-                              <w14:srgbClr w14:val="C00000"/>
-                            </w14:solidFill>
-                            <w14:prstDash w14:val="solid"/>
-                            <w14:bevel/>
-                          </w14:textOutline>
-                        </w:rPr>
-                        <w:t>1]</w:t>
-                      </w:r>
-                    </w:p>
-                    <w:p>
-                      <w:pPr>
-                        <w:rPr>
-                          <w:lang w:val="it-IT"/>
-                          <w14:textOutline w14:w="9525" w14:cap="rnd" w14:cmpd="sng" w14:algn="ctr">
-                            <w14:solidFill>
-                              <w14:srgbClr w14:val="C00000"/>
-                            </w14:solidFill>
-                            <w14:prstDash w14:val="solid"/>
-                            <w14:bevel/>
-                          </w14:textOutline>
-                        </w:rPr>
-                      </w:pPr>
-                    </w:p>
-                  </w:txbxContent>
-                </v:textbox>
-              </v:shape>
-            </w:pict>
-          </mc:Fallback>
-        </mc:AlternateContent>
-      </w:r>
     </w:p>
     <w:p>
       <w:pPr>
@@ -40935,9 +40485,33 @@
         <w:rPr>
           <w:rFonts w:ascii="Constantia" w:eastAsiaTheme="majorEastAsia" w:hAnsi="Constantia" w:cstheme="majorBidi"/>
           <w:color w:val="595959" w:themeColor="text1" w:themeTint="A6"/>
-          <w:lang w:eastAsia="es-ES"/>
-        </w:rPr>
-      </w:pPr>
+          <w:lang w:val="en-US" w:eastAsia="es-ES"/>
+        </w:rPr>
+      </w:pPr>
+      <w:r>
+        <w:rPr>
+          <w:rFonts w:ascii="Constantia" w:eastAsiaTheme="majorEastAsia" w:hAnsi="Constantia" w:cstheme="majorBidi"/>
+          <w:color w:val="595959" w:themeColor="text1" w:themeTint="A6"/>
+          <w:lang w:val="en-US" w:eastAsia="es-ES"/>
+        </w:rPr>
+        <w:t xml:space="preserve">An item remains memorized in the purchase even after its </w:t>
+      </w:r>
+      <w:r>
+        <w:rPr>
+          <w:rFonts w:ascii="Constantia" w:eastAsiaTheme="majorEastAsia" w:hAnsi="Constantia" w:cstheme="majorBidi"/>
+          <w:color w:val="595959" w:themeColor="text1" w:themeTint="A6"/>
+          <w:lang w:val="en-US" w:eastAsia="es-ES"/>
+        </w:rPr>
+        <w:t xml:space="preserve">origin </w:t>
+      </w:r>
+      <w:r>
+        <w:rPr>
+          <w:rFonts w:ascii="Constantia" w:eastAsiaTheme="majorEastAsia" w:hAnsi="Constantia" w:cstheme="majorBidi"/>
+          <w:color w:val="595959" w:themeColor="text1" w:themeTint="A6"/>
+          <w:lang w:val="en-US" w:eastAsia="es-ES"/>
+        </w:rPr>
+        <w:t>shop is canceled from the Iqueue application.</w:t>
+      </w:r>
     </w:p>
     <w:p>
       <w:pPr>

</xml_diff>

<commit_message>
Customer user guide ended
</commit_message>
<xml_diff>
--- a/Documents/4. Implementation/Implementation.docx
+++ b/Documents/4. Implementation/Implementation.docx
@@ -6,8 +6,6 @@
       <w:pPr>
         <w:jc w:val="center"/>
       </w:pPr>
-      <w:bookmarkStart w:id="0" w:name="_Hlk137276787"/>
-      <w:bookmarkEnd w:id="0"/>
       <w:r>
         <w:rPr>
           <w:rFonts w:ascii="Cambria Math" w:hAnsi="Cambria Math"/>
@@ -339,7 +337,7 @@
         </w:drawing>
       </w:r>
     </w:p>
-    <w:bookmarkStart w:id="1" w:name="_Hlk137235608" w:displacedByCustomXml="next"/>
+    <w:bookmarkStart w:id="0" w:name="_Hlk137235608" w:displacedByCustomXml="next"/>
     <w:sdt>
       <w:sdtPr>
         <w:rPr>
@@ -5394,7 +5392,7 @@
         <w:t xml:space="preserve"> </w:t>
       </w:r>
     </w:p>
-    <w:bookmarkEnd w:id="1"/>
+    <w:bookmarkEnd w:id="0"/>
     <w:p>
       <w:pPr>
         <w:tabs>
@@ -5648,7 +5646,7 @@
           <w14:ligatures w14:val="none"/>
         </w:rPr>
       </w:pPr>
-      <w:bookmarkStart w:id="2" w:name="_Toc137729839"/>
+      <w:bookmarkStart w:id="1" w:name="_Toc137729839"/>
       <w:r>
         <w:rPr>
           <w:rFonts w:ascii="Cambria Math" w:eastAsiaTheme="minorHAnsi" w:hAnsi="Cambria Math" w:cstheme="minorBidi"/>
@@ -5662,7 +5660,7 @@
         <w:lastRenderedPageBreak/>
         <w:t>Frameworks</w:t>
       </w:r>
-      <w:bookmarkEnd w:id="2"/>
+      <w:bookmarkEnd w:id="1"/>
     </w:p>
     <w:p>
       <w:pPr>
@@ -6277,8 +6275,13 @@
         <w:jc w:val="center"/>
       </w:pPr>
       <w:r>
-        <w:t>Figure 1: Django interaction scheme</w:t>
-      </w:r>
+        <w:t xml:space="preserve">Figure 1: Django interaction </w:t>
+      </w:r>
+      <w:proofErr w:type="spellStart"/>
+      <w:r>
+        <w:t>scheme</w:t>
+      </w:r>
+      <w:proofErr w:type="spellEnd"/>
     </w:p>
     <w:p>
       <w:pPr>
@@ -6514,7 +6517,7 @@
           <w14:ligatures w14:val="none"/>
         </w:rPr>
       </w:pPr>
-      <w:bookmarkStart w:id="3" w:name="_Toc137729840"/>
+      <w:bookmarkStart w:id="2" w:name="_Toc137729840"/>
       <w:r>
         <w:rPr>
           <w:rFonts w:ascii="Cambria Math" w:eastAsiaTheme="minorHAnsi" w:hAnsi="Cambria Math" w:cstheme="minorBidi"/>
@@ -6527,7 +6530,7 @@
         </w:rPr>
         <w:t>Code structure</w:t>
       </w:r>
-      <w:bookmarkEnd w:id="3"/>
+      <w:bookmarkEnd w:id="2"/>
     </w:p>
     <w:p>
       <w:pPr>
@@ -6786,7 +6789,7 @@
           <w14:ligatures w14:val="none"/>
         </w:rPr>
       </w:pPr>
-      <w:bookmarkStart w:id="4" w:name="_Toc137729841"/>
+      <w:bookmarkStart w:id="3" w:name="_Toc137729841"/>
       <w:r>
         <w:rPr>
           <w:rFonts w:ascii="Cambria Math" w:eastAsiaTheme="minorHAnsi" w:hAnsi="Cambria Math" w:cstheme="minorBidi"/>
@@ -6800,7 +6803,7 @@
         <w:lastRenderedPageBreak/>
         <w:t>Settings.py</w:t>
       </w:r>
-      <w:bookmarkEnd w:id="4"/>
+      <w:bookmarkEnd w:id="3"/>
     </w:p>
     <w:p>
       <w:pPr>
@@ -8226,7 +8229,7 @@
           <w14:ligatures w14:val="none"/>
         </w:rPr>
       </w:pPr>
-      <w:bookmarkStart w:id="5" w:name="_Toc137729842"/>
+      <w:bookmarkStart w:id="4" w:name="_Toc137729842"/>
       <w:r>
         <w:rPr>
           <w:rFonts w:ascii="Cambria Math" w:eastAsiaTheme="minorHAnsi" w:hAnsi="Cambria Math" w:cstheme="minorBidi"/>
@@ -8239,7 +8242,7 @@
         </w:rPr>
         <w:t>Views.py</w:t>
       </w:r>
-      <w:bookmarkEnd w:id="5"/>
+      <w:bookmarkEnd w:id="4"/>
     </w:p>
     <w:p>
       <w:pPr>
@@ -8312,7 +8315,7 @@
           <w14:ligatures w14:val="none"/>
         </w:rPr>
       </w:pPr>
-      <w:bookmarkStart w:id="6" w:name="_Toc137729843"/>
+      <w:bookmarkStart w:id="5" w:name="_Toc137729843"/>
       <w:r>
         <w:rPr>
           <w:rFonts w:ascii="Cambria Math" w:eastAsiaTheme="minorHAnsi" w:hAnsi="Cambria Math" w:cstheme="minorBidi"/>
@@ -8323,7 +8326,7 @@
         </w:rPr>
         <w:t>Select Role</w:t>
       </w:r>
-      <w:bookmarkEnd w:id="6"/>
+      <w:bookmarkEnd w:id="5"/>
     </w:p>
     <w:p>
       <w:pPr>
@@ -9093,7 +9096,7 @@
           <w14:ligatures w14:val="none"/>
         </w:rPr>
       </w:pPr>
-      <w:bookmarkStart w:id="7" w:name="_Toc137729844"/>
+      <w:bookmarkStart w:id="6" w:name="_Toc137729844"/>
       <w:r>
         <w:rPr>
           <w:rFonts w:ascii="Cambria Math" w:eastAsiaTheme="minorHAnsi" w:hAnsi="Cambria Math" w:cstheme="minorBidi"/>
@@ -9124,7 +9127,7 @@
         </w:rPr>
         <w:t>View</w:t>
       </w:r>
-      <w:bookmarkEnd w:id="7"/>
+      <w:bookmarkEnd w:id="6"/>
     </w:p>
     <w:p>
       <w:pPr>
@@ -9871,7 +9874,7 @@
           <w14:ligatures w14:val="none"/>
         </w:rPr>
       </w:pPr>
-      <w:bookmarkStart w:id="8" w:name="_Toc137729845"/>
+      <w:bookmarkStart w:id="7" w:name="_Toc137729845"/>
       <w:r>
         <w:rPr>
           <w:rFonts w:ascii="Cambria Math" w:eastAsiaTheme="minorHAnsi" w:hAnsi="Cambria Math" w:cstheme="minorBidi"/>
@@ -9882,7 +9885,7 @@
         </w:rPr>
         <w:t>Login view</w:t>
       </w:r>
-      <w:bookmarkEnd w:id="8"/>
+      <w:bookmarkEnd w:id="7"/>
     </w:p>
     <w:p>
       <w:pPr>
@@ -10585,7 +10588,7 @@
           <w14:ligatures w14:val="none"/>
         </w:rPr>
       </w:pPr>
-      <w:bookmarkStart w:id="9" w:name="_Toc137729846"/>
+      <w:bookmarkStart w:id="8" w:name="_Toc137729846"/>
       <w:r>
         <w:rPr>
           <w:rFonts w:ascii="Cambria Math" w:eastAsiaTheme="minorHAnsi" w:hAnsi="Cambria Math" w:cstheme="minorBidi"/>
@@ -10596,7 +10599,7 @@
         </w:rPr>
         <w:t>Booking view</w:t>
       </w:r>
-      <w:bookmarkEnd w:id="9"/>
+      <w:bookmarkEnd w:id="8"/>
     </w:p>
     <w:p>
       <w:pPr>
@@ -11543,7 +11546,7 @@
           <w14:ligatures w14:val="none"/>
         </w:rPr>
       </w:pPr>
-      <w:bookmarkStart w:id="10" w:name="_Toc137729847"/>
+      <w:bookmarkStart w:id="9" w:name="_Toc137729847"/>
       <w:r>
         <w:rPr>
           <w:rFonts w:ascii="Cambria Math" w:eastAsiaTheme="minorHAnsi" w:hAnsi="Cambria Math" w:cstheme="minorBidi"/>
@@ -11555,7 +11558,7 @@
         <w:lastRenderedPageBreak/>
         <w:t>Reservation view</w:t>
       </w:r>
-      <w:bookmarkEnd w:id="10"/>
+      <w:bookmarkEnd w:id="9"/>
     </w:p>
     <w:p>
       <w:pPr>
@@ -12139,7 +12142,7 @@
           <w14:ligatures w14:val="none"/>
         </w:rPr>
       </w:pPr>
-      <w:bookmarkStart w:id="11" w:name="_Toc137729848"/>
+      <w:bookmarkStart w:id="10" w:name="_Toc137729848"/>
       <w:r>
         <w:rPr>
           <w:rFonts w:ascii="Cambria Math" w:eastAsiaTheme="minorHAnsi" w:hAnsi="Cambria Math" w:cstheme="minorBidi"/>
@@ -12150,7 +12153,7 @@
         </w:rPr>
         <w:t>Delete QR</w:t>
       </w:r>
-      <w:bookmarkEnd w:id="11"/>
+      <w:bookmarkEnd w:id="10"/>
     </w:p>
     <w:p>
       <w:pPr>
@@ -12724,7 +12727,7 @@
         </w:rPr>
         <w:t>Overall, this view handles the deletion of a QR reservation, updates the corresponding slot and timeslot availability</w:t>
       </w:r>
-      <w:bookmarkStart w:id="12" w:name="_Hlk137639698"/>
+      <w:bookmarkStart w:id="11" w:name="_Hlk137639698"/>
       <w:r>
         <w:rPr>
           <w:rFonts w:ascii="Constantia" w:hAnsi="Constantia"/>
@@ -12759,7 +12762,7 @@
           <w14:ligatures w14:val="none"/>
         </w:rPr>
       </w:pPr>
-      <w:bookmarkStart w:id="13" w:name="_Toc137729849"/>
+      <w:bookmarkStart w:id="12" w:name="_Toc137729849"/>
       <w:r>
         <w:rPr>
           <w:rFonts w:ascii="Cambria Math" w:eastAsiaTheme="minorHAnsi" w:hAnsi="Cambria Math" w:cstheme="minorBidi"/>
@@ -12770,7 +12773,7 @@
         </w:rPr>
         <w:t>Write review</w:t>
       </w:r>
-      <w:bookmarkEnd w:id="13"/>
+      <w:bookmarkEnd w:id="12"/>
       <w:r>
         <w:rPr>
           <w:rFonts w:ascii="Cambria Math" w:eastAsiaTheme="minorHAnsi" w:hAnsi="Cambria Math" w:cstheme="minorBidi"/>
@@ -12782,7 +12785,7 @@
         <w:t xml:space="preserve"> </w:t>
       </w:r>
     </w:p>
-    <w:bookmarkEnd w:id="12"/>
+    <w:bookmarkEnd w:id="11"/>
     <w:p>
       <w:pPr>
         <w:rPr>
@@ -13362,7 +13365,7 @@
           <w14:ligatures w14:val="none"/>
         </w:rPr>
       </w:pPr>
-      <w:bookmarkStart w:id="14" w:name="_Toc137729850"/>
+      <w:bookmarkStart w:id="13" w:name="_Toc137729850"/>
       <w:r>
         <w:rPr>
           <w:rFonts w:ascii="Cambria Math" w:eastAsiaTheme="minorHAnsi" w:hAnsi="Cambria Math" w:cstheme="minorBidi"/>
@@ -13373,7 +13376,7 @@
         </w:rPr>
         <w:t>Shop view</w:t>
       </w:r>
-      <w:bookmarkEnd w:id="14"/>
+      <w:bookmarkEnd w:id="13"/>
     </w:p>
     <w:p>
       <w:pPr>
@@ -14019,7 +14022,7 @@
           <w14:ligatures w14:val="none"/>
         </w:rPr>
       </w:pPr>
-      <w:bookmarkStart w:id="15" w:name="_Toc137729851"/>
+      <w:bookmarkStart w:id="14" w:name="_Toc137729851"/>
       <w:r>
         <w:rPr>
           <w:rFonts w:ascii="Cambria Math" w:eastAsiaTheme="minorHAnsi" w:hAnsi="Cambria Math" w:cstheme="minorBidi"/>
@@ -14031,7 +14034,7 @@
         <w:lastRenderedPageBreak/>
         <w:t>Shop Queue List</w:t>
       </w:r>
-      <w:bookmarkEnd w:id="15"/>
+      <w:bookmarkEnd w:id="14"/>
     </w:p>
     <w:p>
       <w:pPr>
@@ -14744,7 +14747,7 @@
           <w14:ligatures w14:val="none"/>
         </w:rPr>
       </w:pPr>
-      <w:bookmarkStart w:id="16" w:name="_Toc137729852"/>
+      <w:bookmarkStart w:id="15" w:name="_Toc137729852"/>
       <w:r>
         <w:rPr>
           <w:rFonts w:ascii="Cambria Math" w:eastAsiaTheme="minorHAnsi" w:hAnsi="Cambria Math" w:cstheme="minorBidi"/>
@@ -14755,7 +14758,7 @@
         </w:rPr>
         <w:t>Delete Shop</w:t>
       </w:r>
-      <w:bookmarkEnd w:id="16"/>
+      <w:bookmarkEnd w:id="15"/>
     </w:p>
     <w:p>
       <w:pPr>
@@ -15025,7 +15028,7 @@
           <w14:ligatures w14:val="none"/>
         </w:rPr>
       </w:pPr>
-      <w:bookmarkStart w:id="17" w:name="_Toc137729853"/>
+      <w:bookmarkStart w:id="16" w:name="_Toc137729853"/>
       <w:r>
         <w:rPr>
           <w:rFonts w:ascii="Cambria Math" w:eastAsiaTheme="minorHAnsi" w:hAnsi="Cambria Math" w:cstheme="minorBidi"/>
@@ -15036,7 +15039,7 @@
         </w:rPr>
         <w:t>Product View</w:t>
       </w:r>
-      <w:bookmarkEnd w:id="17"/>
+      <w:bookmarkEnd w:id="16"/>
     </w:p>
     <w:p>
       <w:pPr>
@@ -15844,7 +15847,7 @@
           <w14:ligatures w14:val="none"/>
         </w:rPr>
       </w:pPr>
-      <w:bookmarkStart w:id="18" w:name="_Toc137729854"/>
+      <w:bookmarkStart w:id="17" w:name="_Toc137729854"/>
       <w:r>
         <w:rPr>
           <w:rFonts w:ascii="Cambria Math" w:eastAsiaTheme="minorHAnsi" w:hAnsi="Cambria Math" w:cstheme="minorBidi"/>
@@ -15855,7 +15858,7 @@
         </w:rPr>
         <w:t>QR Print</w:t>
       </w:r>
-      <w:bookmarkEnd w:id="18"/>
+      <w:bookmarkEnd w:id="17"/>
     </w:p>
     <w:p>
       <w:pPr>
@@ -16623,7 +16626,7 @@
           <w14:ligatures w14:val="none"/>
         </w:rPr>
       </w:pPr>
-      <w:bookmarkStart w:id="19" w:name="_Toc137729855"/>
+      <w:bookmarkStart w:id="18" w:name="_Toc137729855"/>
       <w:r>
         <w:rPr>
           <w:rFonts w:ascii="Cambria Math" w:eastAsiaTheme="minorHAnsi" w:hAnsi="Cambria Math" w:cstheme="minorBidi"/>
@@ -16634,7 +16637,7 @@
         </w:rPr>
         <w:t>Advertisement view</w:t>
       </w:r>
-      <w:bookmarkEnd w:id="19"/>
+      <w:bookmarkEnd w:id="18"/>
     </w:p>
     <w:p>
       <w:pPr>
@@ -17278,7 +17281,7 @@
           <w14:ligatures w14:val="none"/>
         </w:rPr>
       </w:pPr>
-      <w:bookmarkStart w:id="20" w:name="_Toc137729856"/>
+      <w:bookmarkStart w:id="19" w:name="_Toc137729856"/>
       <w:r>
         <w:rPr>
           <w:rFonts w:ascii="Cambria Math" w:eastAsiaTheme="minorHAnsi" w:hAnsi="Cambria Math" w:cstheme="minorBidi"/>
@@ -17289,7 +17292,7 @@
         </w:rPr>
         <w:t>Scan QR</w:t>
       </w:r>
-      <w:bookmarkEnd w:id="20"/>
+      <w:bookmarkEnd w:id="19"/>
     </w:p>
     <w:p>
       <w:pPr>
@@ -17983,7 +17986,7 @@
           <w14:ligatures w14:val="none"/>
         </w:rPr>
       </w:pPr>
-      <w:bookmarkStart w:id="21" w:name="_Toc137729857"/>
+      <w:bookmarkStart w:id="20" w:name="_Toc137729857"/>
       <w:r>
         <w:rPr>
           <w:rFonts w:ascii="Cambria Math" w:eastAsiaTheme="minorHAnsi" w:hAnsi="Cambria Math" w:cstheme="minorBidi"/>
@@ -17994,7 +17997,7 @@
         </w:rPr>
         <w:t>Scan Product</w:t>
       </w:r>
-      <w:bookmarkEnd w:id="21"/>
+      <w:bookmarkEnd w:id="20"/>
     </w:p>
     <w:p>
       <w:pPr>
@@ -18524,7 +18527,7 @@
           <w14:ligatures w14:val="none"/>
         </w:rPr>
       </w:pPr>
-      <w:bookmarkStart w:id="22" w:name="_Toc137729858"/>
+      <w:bookmarkStart w:id="21" w:name="_Toc137729858"/>
       <w:r>
         <w:rPr>
           <w:rFonts w:ascii="Cambria Math" w:eastAsiaTheme="minorHAnsi" w:hAnsi="Cambria Math" w:cstheme="minorBidi"/>
@@ -18535,7 +18538,7 @@
         </w:rPr>
         <w:t>Purchase List</w:t>
       </w:r>
-      <w:bookmarkEnd w:id="22"/>
+      <w:bookmarkEnd w:id="21"/>
     </w:p>
     <w:p>
       <w:pPr>
@@ -19209,7 +19212,7 @@
           <w14:ligatures w14:val="none"/>
         </w:rPr>
       </w:pPr>
-      <w:bookmarkStart w:id="23" w:name="_Toc137729859"/>
+      <w:bookmarkStart w:id="22" w:name="_Toc137729859"/>
       <w:r>
         <w:rPr>
           <w:rFonts w:ascii="Cambria Math" w:eastAsiaTheme="minorHAnsi" w:hAnsi="Cambria Math" w:cstheme="minorBidi"/>
@@ -19220,7 +19223,7 @@
         </w:rPr>
         <w:t>Wish list</w:t>
       </w:r>
-      <w:bookmarkEnd w:id="23"/>
+      <w:bookmarkEnd w:id="22"/>
     </w:p>
     <w:p>
       <w:pPr>
@@ -20334,7 +20337,7 @@
           <w14:ligatures w14:val="none"/>
         </w:rPr>
       </w:pPr>
-      <w:bookmarkStart w:id="24" w:name="_Toc137729860"/>
+      <w:bookmarkStart w:id="23" w:name="_Toc137729860"/>
       <w:r>
         <w:rPr>
           <w:rFonts w:ascii="Cambria Math" w:eastAsiaTheme="minorHAnsi" w:hAnsi="Cambria Math" w:cstheme="minorBidi"/>
@@ -20345,7 +20348,7 @@
         </w:rPr>
         <w:t>Edit Product</w:t>
       </w:r>
-      <w:bookmarkEnd w:id="24"/>
+      <w:bookmarkEnd w:id="23"/>
     </w:p>
     <w:p>
       <w:pPr>
@@ -20910,7 +20913,7 @@
           <w14:ligatures w14:val="none"/>
         </w:rPr>
       </w:pPr>
-      <w:bookmarkStart w:id="25" w:name="_Toc137729861"/>
+      <w:bookmarkStart w:id="24" w:name="_Toc137729861"/>
       <w:r>
         <w:rPr>
           <w:rFonts w:ascii="Cambria Math" w:eastAsiaTheme="minorHAnsi" w:hAnsi="Cambria Math" w:cstheme="minorBidi"/>
@@ -20923,7 +20926,7 @@
         </w:rPr>
         <w:t>models.py</w:t>
       </w:r>
-      <w:bookmarkEnd w:id="25"/>
+      <w:bookmarkEnd w:id="24"/>
     </w:p>
     <w:p>
       <w:pPr>
@@ -21272,7 +21275,7 @@
           <w14:ligatures w14:val="none"/>
         </w:rPr>
       </w:pPr>
-      <w:bookmarkStart w:id="26" w:name="_Toc137729862"/>
+      <w:bookmarkStart w:id="25" w:name="_Toc137729862"/>
       <w:r>
         <w:rPr>
           <w:rFonts w:ascii="Cambria Math" w:eastAsiaTheme="minorHAnsi" w:hAnsi="Cambria Math" w:cstheme="minorBidi"/>
@@ -21285,7 +21288,7 @@
         </w:rPr>
         <w:t>Account</w:t>
       </w:r>
-      <w:bookmarkEnd w:id="26"/>
+      <w:bookmarkEnd w:id="25"/>
     </w:p>
     <w:p>
       <w:pPr>
@@ -21360,7 +21363,7 @@
           <w14:ligatures w14:val="none"/>
         </w:rPr>
       </w:pPr>
-      <w:bookmarkStart w:id="27" w:name="_Toc137729863"/>
+      <w:bookmarkStart w:id="26" w:name="_Toc137729863"/>
       <w:r>
         <w:rPr>
           <w:rFonts w:ascii="Cambria Math" w:eastAsiaTheme="minorHAnsi" w:hAnsi="Cambria Math" w:cstheme="minorBidi"/>
@@ -21373,7 +21376,7 @@
         </w:rPr>
         <w:t>Shop</w:t>
       </w:r>
-      <w:bookmarkEnd w:id="27"/>
+      <w:bookmarkEnd w:id="26"/>
     </w:p>
     <w:p>
       <w:pPr>
@@ -21621,7 +21624,7 @@
           <w14:ligatures w14:val="none"/>
         </w:rPr>
       </w:pPr>
-      <w:bookmarkStart w:id="28" w:name="_Toc137729864"/>
+      <w:bookmarkStart w:id="27" w:name="_Toc137729864"/>
       <w:r>
         <w:rPr>
           <w:rFonts w:ascii="Cambria Math" w:eastAsiaTheme="minorHAnsi" w:hAnsi="Cambria Math" w:cstheme="minorBidi"/>
@@ -21634,7 +21637,7 @@
         </w:rPr>
         <w:t>Product</w:t>
       </w:r>
-      <w:bookmarkEnd w:id="28"/>
+      <w:bookmarkEnd w:id="27"/>
       <w:r>
         <w:rPr>
           <w:rFonts w:ascii="Cambria Math" w:eastAsiaTheme="minorHAnsi" w:hAnsi="Cambria Math" w:cstheme="minorBidi"/>
@@ -21724,7 +21727,7 @@
           <w14:ligatures w14:val="none"/>
         </w:rPr>
       </w:pPr>
-      <w:bookmarkStart w:id="29" w:name="_Toc137729865"/>
+      <w:bookmarkStart w:id="28" w:name="_Toc137729865"/>
       <w:r>
         <w:rPr>
           <w:rFonts w:ascii="Cambria Math" w:eastAsiaTheme="minorHAnsi" w:hAnsi="Cambria Math" w:cstheme="minorBidi"/>
@@ -21737,7 +21740,7 @@
         </w:rPr>
         <w:t>Timeslot</w:t>
       </w:r>
-      <w:bookmarkEnd w:id="29"/>
+      <w:bookmarkEnd w:id="28"/>
     </w:p>
     <w:p>
       <w:pPr>
@@ -21818,7 +21821,7 @@
           <w14:ligatures w14:val="none"/>
         </w:rPr>
       </w:pPr>
-      <w:bookmarkStart w:id="30" w:name="_Toc137729866"/>
+      <w:bookmarkStart w:id="29" w:name="_Toc137729866"/>
       <w:r>
         <w:rPr>
           <w:rFonts w:ascii="Cambria Math" w:eastAsiaTheme="minorHAnsi" w:hAnsi="Cambria Math" w:cstheme="minorBidi"/>
@@ -21831,7 +21834,7 @@
         </w:rPr>
         <w:t>Slots</w:t>
       </w:r>
-      <w:bookmarkEnd w:id="30"/>
+      <w:bookmarkEnd w:id="29"/>
     </w:p>
     <w:p>
       <w:pPr>
@@ -21912,7 +21915,7 @@
           <w14:ligatures w14:val="none"/>
         </w:rPr>
       </w:pPr>
-      <w:bookmarkStart w:id="31" w:name="_Toc137729867"/>
+      <w:bookmarkStart w:id="30" w:name="_Toc137729867"/>
       <w:r>
         <w:rPr>
           <w:rFonts w:ascii="Cambria Math" w:eastAsiaTheme="minorHAnsi" w:hAnsi="Cambria Math" w:cstheme="minorBidi"/>
@@ -21925,7 +21928,7 @@
         </w:rPr>
         <w:t>QR</w:t>
       </w:r>
-      <w:bookmarkEnd w:id="31"/>
+      <w:bookmarkEnd w:id="30"/>
     </w:p>
     <w:p>
       <w:pPr>
@@ -22006,7 +22009,7 @@
           <w14:ligatures w14:val="none"/>
         </w:rPr>
       </w:pPr>
-      <w:bookmarkStart w:id="32" w:name="_Toc137729868"/>
+      <w:bookmarkStart w:id="31" w:name="_Toc137729868"/>
       <w:r>
         <w:rPr>
           <w:rFonts w:ascii="Cambria Math" w:eastAsiaTheme="minorHAnsi" w:hAnsi="Cambria Math" w:cstheme="minorBidi"/>
@@ -22019,7 +22022,7 @@
         </w:rPr>
         <w:t>Advertisement</w:t>
       </w:r>
-      <w:bookmarkEnd w:id="32"/>
+      <w:bookmarkEnd w:id="31"/>
     </w:p>
     <w:p>
       <w:pPr>
@@ -22082,7 +22085,7 @@
           <w14:ligatures w14:val="none"/>
         </w:rPr>
       </w:pPr>
-      <w:bookmarkStart w:id="33" w:name="_Toc137729869"/>
+      <w:bookmarkStart w:id="32" w:name="_Toc137729869"/>
       <w:r>
         <w:rPr>
           <w:rFonts w:ascii="Cambria Math" w:eastAsiaTheme="minorHAnsi" w:hAnsi="Cambria Math" w:cstheme="minorBidi"/>
@@ -22095,7 +22098,7 @@
         </w:rPr>
         <w:t>Review</w:t>
       </w:r>
-      <w:bookmarkEnd w:id="33"/>
+      <w:bookmarkEnd w:id="32"/>
     </w:p>
     <w:p>
       <w:pPr>
@@ -22150,7 +22153,7 @@
           <w14:ligatures w14:val="none"/>
         </w:rPr>
       </w:pPr>
-      <w:bookmarkStart w:id="34" w:name="_Toc137729870"/>
+      <w:bookmarkStart w:id="33" w:name="_Toc137729870"/>
       <w:r>
         <w:rPr>
           <w:rFonts w:ascii="Cambria Math" w:eastAsiaTheme="minorHAnsi" w:hAnsi="Cambria Math" w:cstheme="minorBidi"/>
@@ -22163,7 +22166,7 @@
         </w:rPr>
         <w:t>Purchase List</w:t>
       </w:r>
-      <w:bookmarkEnd w:id="34"/>
+      <w:bookmarkEnd w:id="33"/>
     </w:p>
     <w:p>
       <w:pPr>
@@ -22226,7 +22229,7 @@
           <w14:ligatures w14:val="none"/>
         </w:rPr>
       </w:pPr>
-      <w:bookmarkStart w:id="35" w:name="_Toc137729871"/>
+      <w:bookmarkStart w:id="34" w:name="_Toc137729871"/>
       <w:r>
         <w:rPr>
           <w:rFonts w:ascii="Cambria Math" w:eastAsiaTheme="minorHAnsi" w:hAnsi="Cambria Math" w:cstheme="minorBidi"/>
@@ -22239,7 +22242,7 @@
         </w:rPr>
         <w:t>Purchase Item</w:t>
       </w:r>
-      <w:bookmarkEnd w:id="35"/>
+      <w:bookmarkEnd w:id="34"/>
     </w:p>
     <w:p>
       <w:pPr>
@@ -22311,7 +22314,7 @@
           <w14:ligatures w14:val="none"/>
         </w:rPr>
       </w:pPr>
-      <w:bookmarkStart w:id="36" w:name="_Toc137729872"/>
+      <w:bookmarkStart w:id="35" w:name="_Toc137729872"/>
       <w:r>
         <w:rPr>
           <w:rFonts w:ascii="Cambria Math" w:eastAsiaTheme="minorHAnsi" w:hAnsi="Cambria Math" w:cstheme="minorBidi"/>
@@ -22324,7 +22327,7 @@
         </w:rPr>
         <w:t>Wishlist</w:t>
       </w:r>
-      <w:bookmarkEnd w:id="36"/>
+      <w:bookmarkEnd w:id="35"/>
     </w:p>
     <w:p>
       <w:pPr>
@@ -22393,7 +22396,7 @@
           <w14:ligatures w14:val="none"/>
         </w:rPr>
       </w:pPr>
-      <w:bookmarkStart w:id="37" w:name="_Toc137729873"/>
+      <w:bookmarkStart w:id="36" w:name="_Toc137729873"/>
       <w:r>
         <w:rPr>
           <w:rFonts w:ascii="Cambria Math" w:eastAsiaTheme="minorHAnsi" w:hAnsi="Cambria Math" w:cstheme="minorBidi"/>
@@ -22406,7 +22409,7 @@
         </w:rPr>
         <w:t>Wishlist Item</w:t>
       </w:r>
-      <w:bookmarkEnd w:id="37"/>
+      <w:bookmarkEnd w:id="36"/>
     </w:p>
     <w:p>
       <w:pPr>
@@ -22446,7 +22449,7 @@
         </w:rPr>
         <w:t>The wish_list field establishes the connection to the WishList model by utilizing a foreign key. This field links each item to its corresponding wishlist. If the wishlist is removed or deleted, the associated items will also be removed.</w:t>
       </w:r>
-      <w:bookmarkStart w:id="38" w:name="_Toc137710704"/>
+      <w:bookmarkStart w:id="37" w:name="_Toc137710704"/>
     </w:p>
     <w:p>
       <w:pPr>
@@ -22477,7 +22480,7 @@
           <w14:ligatures w14:val="none"/>
         </w:rPr>
       </w:pPr>
-      <w:bookmarkStart w:id="39" w:name="_Toc137729874"/>
+      <w:bookmarkStart w:id="38" w:name="_Toc137729874"/>
       <w:r>
         <w:rPr>
           <w:rFonts w:ascii="Cambria Math" w:eastAsiaTheme="minorHAnsi" w:hAnsi="Cambria Math" w:cstheme="minorBidi"/>
@@ -22502,9 +22505,9 @@
         </w:rPr>
         <w:t>.py</w:t>
       </w:r>
-      <w:bookmarkEnd w:id="39"/>
-    </w:p>
-    <w:bookmarkEnd w:id="38"/>
+      <w:bookmarkEnd w:id="38"/>
+    </w:p>
+    <w:bookmarkEnd w:id="37"/>
     <w:p>
       <w:pPr>
         <w:rPr>
@@ -22835,7 +22838,7 @@
           <w14:ligatures w14:val="none"/>
         </w:rPr>
       </w:pPr>
-      <w:bookmarkStart w:id="40" w:name="_Toc137729875"/>
+      <w:bookmarkStart w:id="39" w:name="_Toc137729875"/>
       <w:r>
         <w:rPr>
           <w:rFonts w:ascii="Cambria Math" w:eastAsiaTheme="minorHAnsi" w:hAnsi="Cambria Math" w:cstheme="minorBidi"/>
@@ -22849,7 +22852,7 @@
         <w:lastRenderedPageBreak/>
         <w:t>Templates</w:t>
       </w:r>
-      <w:bookmarkEnd w:id="40"/>
+      <w:bookmarkEnd w:id="39"/>
     </w:p>
     <w:p>
       <w:pPr>
@@ -22911,7 +22914,7 @@
           <w14:ligatures w14:val="none"/>
         </w:rPr>
       </w:pPr>
-      <w:bookmarkStart w:id="41" w:name="_Toc137729876"/>
+      <w:bookmarkStart w:id="40" w:name="_Toc137729876"/>
       <w:r>
         <w:rPr>
           <w:rFonts w:ascii="Cambria Math" w:eastAsiaTheme="minorHAnsi" w:hAnsi="Cambria Math" w:cstheme="minorBidi"/>
@@ -22924,7 +22927,7 @@
         </w:rPr>
         <w:t>Advertisment Template</w:t>
       </w:r>
-      <w:bookmarkEnd w:id="41"/>
+      <w:bookmarkEnd w:id="40"/>
     </w:p>
     <w:p>
       <w:pPr>
@@ -23089,7 +23092,7 @@
           <w14:ligatures w14:val="none"/>
         </w:rPr>
       </w:pPr>
-      <w:bookmarkStart w:id="42" w:name="_Toc137729877"/>
+      <w:bookmarkStart w:id="41" w:name="_Toc137729877"/>
       <w:r>
         <w:rPr>
           <w:rFonts w:ascii="Cambria Math" w:eastAsiaTheme="minorHAnsi" w:hAnsi="Cambria Math" w:cstheme="minorBidi"/>
@@ -23102,7 +23105,7 @@
         </w:rPr>
         <w:t>Booking Template</w:t>
       </w:r>
-      <w:bookmarkEnd w:id="42"/>
+      <w:bookmarkEnd w:id="41"/>
     </w:p>
     <w:p>
       <w:pPr>
@@ -23456,7 +23459,7 @@
           <w14:ligatures w14:val="none"/>
         </w:rPr>
       </w:pPr>
-      <w:bookmarkStart w:id="43" w:name="_Toc137729878"/>
+      <w:bookmarkStart w:id="42" w:name="_Toc137729878"/>
       <w:r>
         <w:rPr>
           <w:rFonts w:ascii="Cambria Math" w:eastAsiaTheme="minorHAnsi" w:hAnsi="Cambria Math" w:cstheme="minorBidi"/>
@@ -23469,7 +23472,7 @@
         </w:rPr>
         <w:t>Scan QR</w:t>
       </w:r>
-      <w:bookmarkEnd w:id="43"/>
+      <w:bookmarkEnd w:id="42"/>
     </w:p>
     <w:p>
       <w:pPr>
@@ -24009,8 +24012,8 @@
           <w14:ligatures w14:val="none"/>
         </w:rPr>
       </w:pPr>
-      <w:bookmarkStart w:id="44" w:name="_Toc137710705"/>
-      <w:bookmarkStart w:id="45" w:name="_Toc137729879"/>
+      <w:bookmarkStart w:id="43" w:name="_Toc137710705"/>
+      <w:bookmarkStart w:id="44" w:name="_Toc137729879"/>
       <w:r>
         <w:rPr>
           <w:rFonts w:ascii="Cambria Math" w:eastAsiaTheme="minorHAnsi" w:hAnsi="Cambria Math" w:cstheme="minorBidi"/>
@@ -24024,8 +24027,8 @@
         <w:lastRenderedPageBreak/>
         <w:t>Requirements Implemented in the application</w:t>
       </w:r>
+      <w:bookmarkEnd w:id="43"/>
       <w:bookmarkEnd w:id="44"/>
-      <w:bookmarkEnd w:id="45"/>
     </w:p>
     <w:p>
       <w:pPr>
@@ -24146,7 +24149,7 @@
           <w14:ligatures w14:val="none"/>
         </w:rPr>
       </w:pPr>
-      <w:bookmarkStart w:id="46" w:name="_Toc137729880"/>
+      <w:bookmarkStart w:id="45" w:name="_Toc137729880"/>
       <w:r>
         <w:rPr>
           <w:rFonts w:ascii="Cambria Math" w:eastAsiaTheme="minorHAnsi" w:hAnsi="Cambria Math" w:cstheme="minorBidi"/>
@@ -24159,7 +24162,7 @@
         </w:rPr>
         <w:t>List of requirements</w:t>
       </w:r>
-      <w:bookmarkEnd w:id="46"/>
+      <w:bookmarkEnd w:id="45"/>
     </w:p>
     <w:p>
       <w:pPr>
@@ -28178,7 +28181,7 @@
           <w14:ligatures w14:val="none"/>
         </w:rPr>
       </w:pPr>
-      <w:bookmarkStart w:id="47" w:name="_Toc137729881"/>
+      <w:bookmarkStart w:id="46" w:name="_Toc137729881"/>
       <w:r>
         <w:rPr>
           <w:rFonts w:ascii="Cambria Math" w:eastAsiaTheme="minorHAnsi" w:hAnsi="Cambria Math" w:cstheme="minorBidi"/>
@@ -28203,7 +28206,7 @@
         </w:rPr>
         <w:t xml:space="preserve"> in the implementation</w:t>
       </w:r>
-      <w:bookmarkEnd w:id="47"/>
+      <w:bookmarkEnd w:id="46"/>
     </w:p>
     <w:p>
       <w:pPr>
@@ -28282,7 +28285,7 @@
           <w14:ligatures w14:val="none"/>
         </w:rPr>
       </w:pPr>
-      <w:bookmarkStart w:id="48" w:name="_Toc137729882"/>
+      <w:bookmarkStart w:id="47" w:name="_Toc137729882"/>
       <w:r>
         <w:rPr>
           <w:rFonts w:ascii="Cambria Math" w:eastAsiaTheme="minorHAnsi" w:hAnsi="Cambria Math" w:cstheme="minorBidi"/>
@@ -28307,7 +28310,7 @@
         </w:rPr>
         <w:t>Relationships among User, Shop_owner and Customer GUI</w:t>
       </w:r>
-      <w:bookmarkEnd w:id="48"/>
+      <w:bookmarkEnd w:id="47"/>
     </w:p>
     <w:p>
       <w:pPr>
@@ -28408,13 +28411,27 @@
         <w:rPr>
           <w:lang w:val="en-GB"/>
         </w:rPr>
-        <w:t>: Relationships among User, S</w:t>
-      </w:r>
+        <w:t xml:space="preserve">: Relationships among User, </w:t>
+      </w:r>
+      <w:proofErr w:type="spellStart"/>
       <w:r>
         <w:rPr>
           <w:lang w:val="en-GB"/>
         </w:rPr>
-        <w:t>hop_owner and Customer GUI.</w:t>
+        <w:t>S</w:t>
+      </w:r>
+      <w:r>
+        <w:rPr>
+          <w:lang w:val="en-GB"/>
+        </w:rPr>
+        <w:t>hop_owner</w:t>
+      </w:r>
+      <w:proofErr w:type="spellEnd"/>
+      <w:r>
+        <w:rPr>
+          <w:lang w:val="en-GB"/>
+        </w:rPr>
+        <w:t xml:space="preserve"> and Customer GUI.</w:t>
       </w:r>
     </w:p>
     <w:p>
@@ -29888,7 +29905,7 @@
           <w14:ligatures w14:val="none"/>
         </w:rPr>
       </w:pPr>
-      <w:bookmarkStart w:id="49" w:name="_Toc137729883"/>
+      <w:bookmarkStart w:id="48" w:name="_Toc137729883"/>
       <w:r>
         <w:rPr>
           <w:rFonts w:ascii="Cambria Math" w:eastAsiaTheme="minorHAnsi" w:hAnsi="Cambria Math" w:cstheme="minorBidi"/>
@@ -29902,7 +29919,7 @@
         <w:lastRenderedPageBreak/>
         <w:t>User Manual</w:t>
       </w:r>
-      <w:bookmarkEnd w:id="49"/>
+      <w:bookmarkEnd w:id="48"/>
     </w:p>
     <w:p>
       <w:pPr>
@@ -40094,7 +40111,21 @@
         <w:rPr>
           <w:lang w:val="en-GB"/>
         </w:rPr>
-        <w:t>User guide – Myreservations page.</w:t>
+        <w:t xml:space="preserve">User guide – </w:t>
+      </w:r>
+      <w:proofErr w:type="spellStart"/>
+      <w:r>
+        <w:rPr>
+          <w:lang w:val="en-GB"/>
+        </w:rPr>
+        <w:t>Myreservations</w:t>
+      </w:r>
+      <w:proofErr w:type="spellEnd"/>
+      <w:r>
+        <w:rPr>
+          <w:lang w:val="en-GB"/>
+        </w:rPr>
+        <w:t xml:space="preserve"> page.</w:t>
       </w:r>
       <w:r>
         <w:rPr>
@@ -40588,10 +40619,101 @@
         <w:rPr>
           <w:rFonts w:ascii="Constantia" w:eastAsiaTheme="majorEastAsia" w:hAnsi="Constantia" w:cstheme="majorBidi"/>
           <w:color w:val="595959" w:themeColor="text1" w:themeTint="A6"/>
-          <w:highlight w:val="yellow"/>
-          <w:lang w:eastAsia="es-ES"/>
-        </w:rPr>
-        <w:t>DA FINIRE</w:t>
+          <w:lang w:eastAsia="es-ES"/>
+        </w:rPr>
+        <w:t>The customer can remove items from the</w:t>
+      </w:r>
+      <w:r>
+        <w:rPr>
+          <w:rFonts w:ascii="Constantia" w:eastAsiaTheme="majorEastAsia" w:hAnsi="Constantia" w:cstheme="majorBidi"/>
+          <w:color w:val="595959" w:themeColor="text1" w:themeTint="A6"/>
+          <w:lang w:eastAsia="es-ES"/>
+        </w:rPr>
+        <w:t xml:space="preserve"> wish list by pressing the button [2].</w:t>
+      </w:r>
+    </w:p>
+    <w:p>
+      <w:pPr>
+        <w:jc w:val="both"/>
+        <w:rPr>
+          <w:rFonts w:ascii="Constantia" w:eastAsiaTheme="majorEastAsia" w:hAnsi="Constantia" w:cstheme="majorBidi"/>
+          <w:color w:val="595959" w:themeColor="text1" w:themeTint="A6"/>
+          <w:lang w:eastAsia="es-ES"/>
+        </w:rPr>
+      </w:pPr>
+      <w:r>
+        <w:rPr>
+          <w:rFonts w:ascii="Constantia" w:eastAsiaTheme="majorEastAsia" w:hAnsi="Constantia" w:cstheme="majorBidi"/>
+          <w:color w:val="595959" w:themeColor="text1" w:themeTint="A6"/>
+          <w:lang w:eastAsia="es-ES"/>
+        </w:rPr>
+        <w:t xml:space="preserve">A product can be added to the wish list by pressing the button search products [3]: doing this, a search bar appears. Writing here </w:t>
+      </w:r>
+      <w:r>
+        <w:rPr>
+          <w:rFonts w:ascii="Constantia" w:eastAsiaTheme="majorEastAsia" w:hAnsi="Constantia" w:cstheme="majorBidi"/>
+          <w:color w:val="595959" w:themeColor="text1" w:themeTint="A6"/>
+          <w:lang w:eastAsia="es-ES"/>
+        </w:rPr>
+        <w:t>the product name that we want to research and pressing the button search that is in the same of the button [5] Iqueue provides a list of products</w:t>
+      </w:r>
+      <w:r>
+        <w:rPr>
+          <w:rFonts w:ascii="Constantia" w:eastAsiaTheme="majorEastAsia" w:hAnsi="Constantia" w:cstheme="majorBidi"/>
+          <w:color w:val="595959" w:themeColor="text1" w:themeTint="A6"/>
+          <w:lang w:eastAsia="es-ES"/>
+        </w:rPr>
+        <w:t xml:space="preserve"> [4]</w:t>
+      </w:r>
+      <w:r>
+        <w:rPr>
+          <w:rFonts w:ascii="Constantia" w:eastAsiaTheme="majorEastAsia" w:hAnsi="Constantia" w:cstheme="majorBidi"/>
+          <w:color w:val="595959" w:themeColor="text1" w:themeTint="A6"/>
+          <w:lang w:eastAsia="es-ES"/>
+        </w:rPr>
+        <w:t xml:space="preserve"> belonging to the registered shops that matches its name (the research is not sensitive on the uppercase o</w:t>
+      </w:r>
+      <w:r>
+        <w:rPr>
+          <w:rFonts w:ascii="Constantia" w:eastAsiaTheme="majorEastAsia" w:hAnsi="Constantia" w:cstheme="majorBidi"/>
+          <w:color w:val="595959" w:themeColor="text1" w:themeTint="A6"/>
+          <w:lang w:eastAsia="es-ES"/>
+        </w:rPr>
+        <w:t>r</w:t>
+      </w:r>
+      <w:r>
+        <w:rPr>
+          <w:rFonts w:ascii="Constantia" w:eastAsiaTheme="majorEastAsia" w:hAnsi="Constantia" w:cstheme="majorBidi"/>
+          <w:color w:val="595959" w:themeColor="text1" w:themeTint="A6"/>
+          <w:lang w:eastAsia="es-ES"/>
+        </w:rPr>
+        <w:t xml:space="preserve"> lowercase). </w:t>
+      </w:r>
+      <w:r>
+        <w:rPr>
+          <w:rFonts w:ascii="Constantia" w:eastAsiaTheme="majorEastAsia" w:hAnsi="Constantia" w:cstheme="majorBidi"/>
+          <w:color w:val="595959" w:themeColor="text1" w:themeTint="A6"/>
+          <w:lang w:eastAsia="es-ES"/>
+        </w:rPr>
+        <w:t>The customer can now add the prduct to the wishlist by pressing the add to wishlist button [5].</w:t>
+      </w:r>
+    </w:p>
+    <w:p>
+      <w:pPr>
+        <w:jc w:val="both"/>
+        <w:rPr>
+          <w:rFonts w:ascii="Constantia" w:eastAsiaTheme="majorEastAsia" w:hAnsi="Constantia" w:cstheme="majorBidi"/>
+          <w:color w:val="595959" w:themeColor="text1" w:themeTint="A6"/>
+          <w:lang w:eastAsia="es-ES"/>
+        </w:rPr>
+      </w:pPr>
+      <w:r>
+        <w:rPr>
+          <w:rFonts w:ascii="Constantia" w:eastAsiaTheme="majorEastAsia" w:hAnsi="Constantia" w:cstheme="majorBidi"/>
+          <w:color w:val="595959" w:themeColor="text1" w:themeTint="A6"/>
+          <w:lang w:eastAsia="es-ES"/>
+        </w:rPr>
+        <w:t>If a shop is canceled, also its products are removed from the wishlist.</w:t>
       </w:r>
     </w:p>
     <w:p>
@@ -40601,9 +40723,7 @@
         </w:tabs>
         <w:jc w:val="both"/>
         <w:rPr>
-          <w:rFonts w:ascii="Constantia" w:eastAsiaTheme="majorEastAsia" w:hAnsi="Constantia" w:cstheme="majorBidi"/>
-          <w:color w:val="595959" w:themeColor="text1" w:themeTint="A6"/>
-          <w:lang w:eastAsia="es-ES"/>
+          <w:lang w:val="en-US" w:eastAsia="es-ES"/>
         </w:rPr>
       </w:pPr>
       <w:r>
@@ -40680,14 +40800,6 @@
         </w:rPr>
         <w:t xml:space="preserve"> by pressing their respective buttons.</w:t>
       </w:r>
-    </w:p>
-    <w:p>
-      <w:pPr>
-        <w:jc w:val="both"/>
-        <w:rPr>
-          <w:lang w:val="en-US" w:eastAsia="es-ES"/>
-        </w:rPr>
-      </w:pPr>
     </w:p>
     <w:p>
       <w:pPr>
@@ -40705,13 +40817,13 @@
         <mc:AlternateContent>
           <mc:Choice Requires="wps">
             <w:drawing>
-              <wp:anchor distT="0" distB="0" distL="114300" distR="114300" simplePos="0" relativeHeight="251734016" behindDoc="0" locked="0" layoutInCell="1" allowOverlap="1" wp14:anchorId="0036CE33" wp14:editId="00726F51">
+              <wp:anchor distT="0" distB="0" distL="114300" distR="114300" simplePos="0" relativeHeight="251734016" behindDoc="0" locked="0" layoutInCell="1" allowOverlap="1" wp14:anchorId="0036CE33" wp14:editId="6DA10C4A">
                 <wp:simplePos x="0" y="0"/>
                 <wp:positionH relativeFrom="column">
-                  <wp:posOffset>3501390</wp:posOffset>
+                  <wp:posOffset>3473632</wp:posOffset>
                 </wp:positionH>
                 <wp:positionV relativeFrom="paragraph">
-                  <wp:posOffset>1691640</wp:posOffset>
+                  <wp:posOffset>1604555</wp:posOffset>
                 </wp:positionV>
                 <wp:extent cx="447040" cy="304800"/>
                 <wp:effectExtent l="0" t="0" r="0" b="0"/>
@@ -40740,6 +40852,8 @@
                           <w:p>
                             <w:pPr>
                               <w:rPr>
+                                <w:sz w:val="20"/>
+                                <w:szCs w:val="20"/>
                                 <w:lang w:val="it-IT"/>
                                 <w14:textOutline w14:w="9525" w14:cap="rnd" w14:cmpd="sng" w14:algn="ctr">
                                   <w14:solidFill>
@@ -40752,6 +40866,8 @@
                             </w:pPr>
                             <w:r>
                               <w:rPr>
+                                <w:sz w:val="20"/>
+                                <w:szCs w:val="20"/>
                                 <w:lang w:val="it-IT"/>
                                 <w14:textOutline w14:w="9525" w14:cap="rnd" w14:cmpd="sng" w14:algn="ctr">
                                   <w14:solidFill>
@@ -40761,10 +40877,14 @@
                                   <w14:bevel/>
                                 </w14:textOutline>
                               </w:rPr>
-                              <w:t>[</w:t>
+                              <w:t>[5]</w:t>
                             </w:r>
-                            <w:r>
+                          </w:p>
+                          <w:p>
+                            <w:pPr>
                               <w:rPr>
+                                <w:sz w:val="20"/>
+                                <w:szCs w:val="20"/>
                                 <w:lang w:val="it-IT"/>
                                 <w14:textOutline w14:w="9525" w14:cap="rnd" w14:cmpd="sng" w14:algn="ctr">
                                   <w14:solidFill>
@@ -40774,10 +40894,137 @@
                                   <w14:bevel/>
                                 </w14:textOutline>
                               </w:rPr>
-                              <w:t>5</w:t>
-                            </w:r>
-                            <w:r>
+                            </w:pPr>
+                          </w:p>
+                        </w:txbxContent>
+                      </wps:txbx>
+                      <wps:bodyPr rot="0" spcFirstLastPara="0" vertOverflow="overflow" horzOverflow="overflow" vert="horz" wrap="square" lIns="91440" tIns="45720" rIns="91440" bIns="45720" numCol="1" spcCol="0" rtlCol="0" fromWordArt="0" anchor="t" anchorCtr="0" forceAA="0" compatLnSpc="1">
+                        <a:prstTxWarp prst="textNoShape">
+                          <a:avLst/>
+                        </a:prstTxWarp>
+                        <a:noAutofit/>
+                      </wps:bodyPr>
+                    </wps:wsp>
+                  </a:graphicData>
+                </a:graphic>
+                <wp14:sizeRelH relativeFrom="margin">
+                  <wp14:pctWidth>0</wp14:pctWidth>
+                </wp14:sizeRelH>
+                <wp14:sizeRelV relativeFrom="margin">
+                  <wp14:pctHeight>0</wp14:pctHeight>
+                </wp14:sizeRelV>
+              </wp:anchor>
+            </w:drawing>
+          </mc:Choice>
+          <mc:Fallback>
+            <w:pict>
+              <v:shapetype w14:anchorId="0036CE33" id="_x0000_t202" coordsize="21600,21600" o:spt="202" path="m,l,21600r21600,l21600,xe">
+                <v:stroke joinstyle="miter"/>
+                <v:path gradientshapeok="t" o:connecttype="rect"/>
+              </v:shapetype>
+              <v:shape id="_x0000_s1065" type="#_x0000_t202" style="position:absolute;left:0;text-align:left;margin-left:273.5pt;margin-top:126.35pt;width:35.2pt;height:24pt;z-index:251734016;visibility:visible;mso-wrap-style:square;mso-width-percent:0;mso-height-percent:0;mso-wrap-distance-left:9pt;mso-wrap-distance-top:0;mso-wrap-distance-right:9pt;mso-wrap-distance-bottom:0;mso-position-horizontal:absolute;mso-position-horizontal-relative:text;mso-position-vertical:absolute;mso-position-vertical-relative:text;mso-width-percent:0;mso-height-percent:0;mso-width-relative:margin;mso-height-relative:margin;v-text-anchor:top" o:gfxdata="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" filled="f" stroked="f" strokeweight=".5pt">
+                <v:textbox>
+                  <w:txbxContent>
+                    <w:p>
+                      <w:pPr>
+                        <w:rPr>
+                          <w:sz w:val="20"/>
+                          <w:szCs w:val="20"/>
+                          <w:lang w:val="it-IT"/>
+                          <w14:textOutline w14:w="9525" w14:cap="rnd" w14:cmpd="sng" w14:algn="ctr">
+                            <w14:solidFill>
+                              <w14:srgbClr w14:val="C00000"/>
+                            </w14:solidFill>
+                            <w14:prstDash w14:val="solid"/>
+                            <w14:bevel/>
+                          </w14:textOutline>
+                        </w:rPr>
+                      </w:pPr>
+                      <w:r>
+                        <w:rPr>
+                          <w:sz w:val="20"/>
+                          <w:szCs w:val="20"/>
+                          <w:lang w:val="it-IT"/>
+                          <w14:textOutline w14:w="9525" w14:cap="rnd" w14:cmpd="sng" w14:algn="ctr">
+                            <w14:solidFill>
+                              <w14:srgbClr w14:val="C00000"/>
+                            </w14:solidFill>
+                            <w14:prstDash w14:val="solid"/>
+                            <w14:bevel/>
+                          </w14:textOutline>
+                        </w:rPr>
+                        <w:t>[5]</w:t>
+                      </w:r>
+                    </w:p>
+                    <w:p>
+                      <w:pPr>
+                        <w:rPr>
+                          <w:sz w:val="20"/>
+                          <w:szCs w:val="20"/>
+                          <w:lang w:val="it-IT"/>
+                          <w14:textOutline w14:w="9525" w14:cap="rnd" w14:cmpd="sng" w14:algn="ctr">
+                            <w14:solidFill>
+                              <w14:srgbClr w14:val="C00000"/>
+                            </w14:solidFill>
+                            <w14:prstDash w14:val="solid"/>
+                            <w14:bevel/>
+                          </w14:textOutline>
+                        </w:rPr>
+                      </w:pPr>
+                    </w:p>
+                  </w:txbxContent>
+                </v:textbox>
+              </v:shape>
+            </w:pict>
+          </mc:Fallback>
+        </mc:AlternateContent>
+      </w:r>
+      <w:r>
+        <w:rPr>
+          <w:rFonts w:ascii="Constantia" w:eastAsia="Constantia" w:hAnsi="Constantia" w:cs="Browallia New"/>
+          <w:color w:val="595959"/>
+          <w:lang w:eastAsia="es-ES"/>
+        </w:rPr>
+        <mc:AlternateContent>
+          <mc:Choice Requires="wps">
+            <w:drawing>
+              <wp:anchor distT="0" distB="0" distL="114300" distR="114300" simplePos="0" relativeHeight="251731968" behindDoc="0" locked="0" layoutInCell="1" allowOverlap="1" wp14:anchorId="63251261" wp14:editId="254A39AB">
+                <wp:simplePos x="0" y="0"/>
+                <wp:positionH relativeFrom="column">
+                  <wp:posOffset>1512933</wp:posOffset>
+                </wp:positionH>
+                <wp:positionV relativeFrom="paragraph">
+                  <wp:posOffset>1587500</wp:posOffset>
+                </wp:positionV>
+                <wp:extent cx="447040" cy="304800"/>
+                <wp:effectExtent l="0" t="0" r="0" b="0"/>
+                <wp:wrapNone/>
+                <wp:docPr id="416912662" name="Casella di testo 2"/>
+                <wp:cNvGraphicFramePr/>
+                <a:graphic xmlns:a="http://schemas.openxmlformats.org/drawingml/2006/main">
+                  <a:graphicData uri="http://schemas.microsoft.com/office/word/2010/wordprocessingShape">
+                    <wps:wsp>
+                      <wps:cNvSpPr txBox="1"/>
+                      <wps:spPr>
+                        <a:xfrm>
+                          <a:off x="0" y="0"/>
+                          <a:ext cx="447040" cy="304800"/>
+                        </a:xfrm>
+                        <a:prstGeom prst="rect">
+                          <a:avLst/>
+                        </a:prstGeom>
+                        <a:noFill/>
+                        <a:ln w="6350">
+                          <a:noFill/>
+                        </a:ln>
+                      </wps:spPr>
+                      <wps:txbx>
+                        <w:txbxContent>
+                          <w:p>
+                            <w:pPr>
                               <w:rPr>
+                                <w:sz w:val="20"/>
+                                <w:szCs w:val="20"/>
                                 <w:lang w:val="it-IT"/>
                                 <w14:textOutline w14:w="9525" w14:cap="rnd" w14:cmpd="sng" w14:algn="ctr">
                                   <w14:solidFill>
@@ -40787,7 +41034,522 @@
                                   <w14:bevel/>
                                 </w14:textOutline>
                               </w:rPr>
-                              <w:t>]</w:t>
+                            </w:pPr>
+                            <w:r>
+                              <w:rPr>
+                                <w:sz w:val="20"/>
+                                <w:szCs w:val="20"/>
+                                <w:lang w:val="it-IT"/>
+                                <w14:textOutline w14:w="9525" w14:cap="rnd" w14:cmpd="sng" w14:algn="ctr">
+                                  <w14:solidFill>
+                                    <w14:srgbClr w14:val="C00000"/>
+                                  </w14:solidFill>
+                                  <w14:prstDash w14:val="solid"/>
+                                  <w14:bevel/>
+                                </w14:textOutline>
+                              </w:rPr>
+                              <w:t>[4]</w:t>
+                            </w:r>
+                          </w:p>
+                          <w:p>
+                            <w:pPr>
+                              <w:rPr>
+                                <w:sz w:val="20"/>
+                                <w:szCs w:val="20"/>
+                                <w:lang w:val="it-IT"/>
+                                <w14:textOutline w14:w="9525" w14:cap="rnd" w14:cmpd="sng" w14:algn="ctr">
+                                  <w14:solidFill>
+                                    <w14:srgbClr w14:val="C00000"/>
+                                  </w14:solidFill>
+                                  <w14:prstDash w14:val="solid"/>
+                                  <w14:bevel/>
+                                </w14:textOutline>
+                              </w:rPr>
+                            </w:pPr>
+                          </w:p>
+                        </w:txbxContent>
+                      </wps:txbx>
+                      <wps:bodyPr rot="0" spcFirstLastPara="0" vertOverflow="overflow" horzOverflow="overflow" vert="horz" wrap="square" lIns="91440" tIns="45720" rIns="91440" bIns="45720" numCol="1" spcCol="0" rtlCol="0" fromWordArt="0" anchor="t" anchorCtr="0" forceAA="0" compatLnSpc="1">
+                        <a:prstTxWarp prst="textNoShape">
+                          <a:avLst/>
+                        </a:prstTxWarp>
+                        <a:noAutofit/>
+                      </wps:bodyPr>
+                    </wps:wsp>
+                  </a:graphicData>
+                </a:graphic>
+                <wp14:sizeRelH relativeFrom="margin">
+                  <wp14:pctWidth>0</wp14:pctWidth>
+                </wp14:sizeRelH>
+                <wp14:sizeRelV relativeFrom="margin">
+                  <wp14:pctHeight>0</wp14:pctHeight>
+                </wp14:sizeRelV>
+              </wp:anchor>
+            </w:drawing>
+          </mc:Choice>
+          <mc:Fallback>
+            <w:pict>
+              <v:shape w14:anchorId="63251261" id="_x0000_s1066" type="#_x0000_t202" style="position:absolute;left:0;text-align:left;margin-left:119.15pt;margin-top:125pt;width:35.2pt;height:24pt;z-index:251731968;visibility:visible;mso-wrap-style:square;mso-width-percent:0;mso-height-percent:0;mso-wrap-distance-left:9pt;mso-wrap-distance-top:0;mso-wrap-distance-right:9pt;mso-wrap-distance-bottom:0;mso-position-horizontal:absolute;mso-position-horizontal-relative:text;mso-position-vertical:absolute;mso-position-vertical-relative:text;mso-width-percent:0;mso-height-percent:0;mso-width-relative:margin;mso-height-relative:margin;v-text-anchor:top" o:gfxdata="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" filled="f" stroked="f" strokeweight=".5pt">
+                <v:textbox>
+                  <w:txbxContent>
+                    <w:p>
+                      <w:pPr>
+                        <w:rPr>
+                          <w:sz w:val="20"/>
+                          <w:szCs w:val="20"/>
+                          <w:lang w:val="it-IT"/>
+                          <w14:textOutline w14:w="9525" w14:cap="rnd" w14:cmpd="sng" w14:algn="ctr">
+                            <w14:solidFill>
+                              <w14:srgbClr w14:val="C00000"/>
+                            </w14:solidFill>
+                            <w14:prstDash w14:val="solid"/>
+                            <w14:bevel/>
+                          </w14:textOutline>
+                        </w:rPr>
+                      </w:pPr>
+                      <w:r>
+                        <w:rPr>
+                          <w:sz w:val="20"/>
+                          <w:szCs w:val="20"/>
+                          <w:lang w:val="it-IT"/>
+                          <w14:textOutline w14:w="9525" w14:cap="rnd" w14:cmpd="sng" w14:algn="ctr">
+                            <w14:solidFill>
+                              <w14:srgbClr w14:val="C00000"/>
+                            </w14:solidFill>
+                            <w14:prstDash w14:val="solid"/>
+                            <w14:bevel/>
+                          </w14:textOutline>
+                        </w:rPr>
+                        <w:t>[4]</w:t>
+                      </w:r>
+                    </w:p>
+                    <w:p>
+                      <w:pPr>
+                        <w:rPr>
+                          <w:sz w:val="20"/>
+                          <w:szCs w:val="20"/>
+                          <w:lang w:val="it-IT"/>
+                          <w14:textOutline w14:w="9525" w14:cap="rnd" w14:cmpd="sng" w14:algn="ctr">
+                            <w14:solidFill>
+                              <w14:srgbClr w14:val="C00000"/>
+                            </w14:solidFill>
+                            <w14:prstDash w14:val="solid"/>
+                            <w14:bevel/>
+                          </w14:textOutline>
+                        </w:rPr>
+                      </w:pPr>
+                    </w:p>
+                  </w:txbxContent>
+                </v:textbox>
+              </v:shape>
+            </w:pict>
+          </mc:Fallback>
+        </mc:AlternateContent>
+      </w:r>
+      <w:r>
+        <w:rPr>
+          <w:rFonts w:ascii="Constantia" w:eastAsia="Constantia" w:hAnsi="Constantia" w:cs="Browallia New"/>
+          <w:color w:val="595959"/>
+          <w:lang w:eastAsia="es-ES"/>
+        </w:rPr>
+        <mc:AlternateContent>
+          <mc:Choice Requires="wps">
+            <w:drawing>
+              <wp:anchor distT="0" distB="0" distL="114300" distR="114300" simplePos="0" relativeHeight="251729920" behindDoc="0" locked="0" layoutInCell="1" allowOverlap="1" wp14:anchorId="66CA9A50" wp14:editId="5661685F">
+                <wp:simplePos x="0" y="0"/>
+                <wp:positionH relativeFrom="column">
+                  <wp:posOffset>2991939</wp:posOffset>
+                </wp:positionH>
+                <wp:positionV relativeFrom="paragraph">
+                  <wp:posOffset>1372235</wp:posOffset>
+                </wp:positionV>
+                <wp:extent cx="484414" cy="272143"/>
+                <wp:effectExtent l="0" t="0" r="0" b="0"/>
+                <wp:wrapNone/>
+                <wp:docPr id="2144759380" name="Casella di testo 2"/>
+                <wp:cNvGraphicFramePr/>
+                <a:graphic xmlns:a="http://schemas.openxmlformats.org/drawingml/2006/main">
+                  <a:graphicData uri="http://schemas.microsoft.com/office/word/2010/wordprocessingShape">
+                    <wps:wsp>
+                      <wps:cNvSpPr txBox="1"/>
+                      <wps:spPr>
+                        <a:xfrm>
+                          <a:off x="0" y="0"/>
+                          <a:ext cx="484414" cy="272143"/>
+                        </a:xfrm>
+                        <a:prstGeom prst="rect">
+                          <a:avLst/>
+                        </a:prstGeom>
+                        <a:noFill/>
+                        <a:ln w="6350">
+                          <a:noFill/>
+                        </a:ln>
+                      </wps:spPr>
+                      <wps:txbx>
+                        <w:txbxContent>
+                          <w:p>
+                            <w:pPr>
+                              <w:rPr>
+                                <w:sz w:val="20"/>
+                                <w:szCs w:val="20"/>
+                                <w:lang w:val="it-IT"/>
+                                <w14:textOutline w14:w="9525" w14:cap="rnd" w14:cmpd="sng" w14:algn="ctr">
+                                  <w14:solidFill>
+                                    <w14:srgbClr w14:val="C00000"/>
+                                  </w14:solidFill>
+                                  <w14:prstDash w14:val="solid"/>
+                                  <w14:bevel/>
+                                </w14:textOutline>
+                              </w:rPr>
+                            </w:pPr>
+                            <w:r>
+                              <w:rPr>
+                                <w:sz w:val="20"/>
+                                <w:szCs w:val="20"/>
+                                <w:lang w:val="it-IT"/>
+                                <w14:textOutline w14:w="9525" w14:cap="rnd" w14:cmpd="sng" w14:algn="ctr">
+                                  <w14:solidFill>
+                                    <w14:srgbClr w14:val="C00000"/>
+                                  </w14:solidFill>
+                                  <w14:prstDash w14:val="solid"/>
+                                  <w14:bevel/>
+                                </w14:textOutline>
+                              </w:rPr>
+                              <w:t>[3]</w:t>
+                            </w:r>
+                          </w:p>
+                          <w:p>
+                            <w:pPr>
+                              <w:rPr>
+                                <w:sz w:val="20"/>
+                                <w:szCs w:val="20"/>
+                                <w:lang w:val="it-IT"/>
+                                <w14:textOutline w14:w="9525" w14:cap="rnd" w14:cmpd="sng" w14:algn="ctr">
+                                  <w14:solidFill>
+                                    <w14:srgbClr w14:val="C00000"/>
+                                  </w14:solidFill>
+                                  <w14:prstDash w14:val="solid"/>
+                                  <w14:bevel/>
+                                </w14:textOutline>
+                              </w:rPr>
+                            </w:pPr>
+                          </w:p>
+                        </w:txbxContent>
+                      </wps:txbx>
+                      <wps:bodyPr rot="0" spcFirstLastPara="0" vertOverflow="overflow" horzOverflow="overflow" vert="horz" wrap="square" lIns="91440" tIns="45720" rIns="91440" bIns="45720" numCol="1" spcCol="0" rtlCol="0" fromWordArt="0" anchor="t" anchorCtr="0" forceAA="0" compatLnSpc="1">
+                        <a:prstTxWarp prst="textNoShape">
+                          <a:avLst/>
+                        </a:prstTxWarp>
+                        <a:noAutofit/>
+                      </wps:bodyPr>
+                    </wps:wsp>
+                  </a:graphicData>
+                </a:graphic>
+                <wp14:sizeRelH relativeFrom="margin">
+                  <wp14:pctWidth>0</wp14:pctWidth>
+                </wp14:sizeRelH>
+                <wp14:sizeRelV relativeFrom="margin">
+                  <wp14:pctHeight>0</wp14:pctHeight>
+                </wp14:sizeRelV>
+              </wp:anchor>
+            </w:drawing>
+          </mc:Choice>
+          <mc:Fallback>
+            <w:pict>
+              <v:shape w14:anchorId="66CA9A50" id="_x0000_s1067" type="#_x0000_t202" style="position:absolute;left:0;text-align:left;margin-left:235.6pt;margin-top:108.05pt;width:38.15pt;height:21.45pt;z-index:251729920;visibility:visible;mso-wrap-style:square;mso-width-percent:0;mso-height-percent:0;mso-wrap-distance-left:9pt;mso-wrap-distance-top:0;mso-wrap-distance-right:9pt;mso-wrap-distance-bottom:0;mso-position-horizontal:absolute;mso-position-horizontal-relative:text;mso-position-vertical:absolute;mso-position-vertical-relative:text;mso-width-percent:0;mso-height-percent:0;mso-width-relative:margin;mso-height-relative:margin;v-text-anchor:top" o:gfxdata="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" filled="f" stroked="f" strokeweight=".5pt">
+                <v:textbox>
+                  <w:txbxContent>
+                    <w:p>
+                      <w:pPr>
+                        <w:rPr>
+                          <w:sz w:val="20"/>
+                          <w:szCs w:val="20"/>
+                          <w:lang w:val="it-IT"/>
+                          <w14:textOutline w14:w="9525" w14:cap="rnd" w14:cmpd="sng" w14:algn="ctr">
+                            <w14:solidFill>
+                              <w14:srgbClr w14:val="C00000"/>
+                            </w14:solidFill>
+                            <w14:prstDash w14:val="solid"/>
+                            <w14:bevel/>
+                          </w14:textOutline>
+                        </w:rPr>
+                      </w:pPr>
+                      <w:r>
+                        <w:rPr>
+                          <w:sz w:val="20"/>
+                          <w:szCs w:val="20"/>
+                          <w:lang w:val="it-IT"/>
+                          <w14:textOutline w14:w="9525" w14:cap="rnd" w14:cmpd="sng" w14:algn="ctr">
+                            <w14:solidFill>
+                              <w14:srgbClr w14:val="C00000"/>
+                            </w14:solidFill>
+                            <w14:prstDash w14:val="solid"/>
+                            <w14:bevel/>
+                          </w14:textOutline>
+                        </w:rPr>
+                        <w:t>[3]</w:t>
+                      </w:r>
+                    </w:p>
+                    <w:p>
+                      <w:pPr>
+                        <w:rPr>
+                          <w:sz w:val="20"/>
+                          <w:szCs w:val="20"/>
+                          <w:lang w:val="it-IT"/>
+                          <w14:textOutline w14:w="9525" w14:cap="rnd" w14:cmpd="sng" w14:algn="ctr">
+                            <w14:solidFill>
+                              <w14:srgbClr w14:val="C00000"/>
+                            </w14:solidFill>
+                            <w14:prstDash w14:val="solid"/>
+                            <w14:bevel/>
+                          </w14:textOutline>
+                        </w:rPr>
+                      </w:pPr>
+                    </w:p>
+                  </w:txbxContent>
+                </v:textbox>
+              </v:shape>
+            </w:pict>
+          </mc:Fallback>
+        </mc:AlternateContent>
+      </w:r>
+      <w:r>
+        <w:rPr>
+          <w:rFonts w:ascii="Constantia" w:eastAsia="Constantia" w:hAnsi="Constantia" w:cs="Browallia New"/>
+          <w:color w:val="595959"/>
+          <w:lang w:eastAsia="es-ES"/>
+        </w:rPr>
+        <mc:AlternateContent>
+          <mc:Choice Requires="wps">
+            <w:drawing>
+              <wp:anchor distT="0" distB="0" distL="114300" distR="114300" simplePos="0" relativeHeight="251727872" behindDoc="0" locked="0" layoutInCell="1" allowOverlap="1" wp14:anchorId="654026F8" wp14:editId="2B932466">
+                <wp:simplePos x="0" y="0"/>
+                <wp:positionH relativeFrom="column">
+                  <wp:posOffset>2977061</wp:posOffset>
+                </wp:positionH>
+                <wp:positionV relativeFrom="paragraph">
+                  <wp:posOffset>610507</wp:posOffset>
+                </wp:positionV>
+                <wp:extent cx="447040" cy="304800"/>
+                <wp:effectExtent l="0" t="0" r="0" b="0"/>
+                <wp:wrapNone/>
+                <wp:docPr id="93972402" name="Casella di testo 2"/>
+                <wp:cNvGraphicFramePr/>
+                <a:graphic xmlns:a="http://schemas.openxmlformats.org/drawingml/2006/main">
+                  <a:graphicData uri="http://schemas.microsoft.com/office/word/2010/wordprocessingShape">
+                    <wps:wsp>
+                      <wps:cNvSpPr txBox="1"/>
+                      <wps:spPr>
+                        <a:xfrm>
+                          <a:off x="0" y="0"/>
+                          <a:ext cx="447040" cy="304800"/>
+                        </a:xfrm>
+                        <a:prstGeom prst="rect">
+                          <a:avLst/>
+                        </a:prstGeom>
+                        <a:noFill/>
+                        <a:ln w="6350">
+                          <a:noFill/>
+                        </a:ln>
+                      </wps:spPr>
+                      <wps:txbx>
+                        <w:txbxContent>
+                          <w:p>
+                            <w:pPr>
+                              <w:rPr>
+                                <w:sz w:val="20"/>
+                                <w:szCs w:val="20"/>
+                                <w:lang w:val="it-IT"/>
+                                <w14:textOutline w14:w="9525" w14:cap="rnd" w14:cmpd="sng" w14:algn="ctr">
+                                  <w14:solidFill>
+                                    <w14:srgbClr w14:val="C00000"/>
+                                  </w14:solidFill>
+                                  <w14:prstDash w14:val="solid"/>
+                                  <w14:bevel/>
+                                </w14:textOutline>
+                              </w:rPr>
+                            </w:pPr>
+                            <w:r>
+                              <w:rPr>
+                                <w:sz w:val="20"/>
+                                <w:szCs w:val="20"/>
+                                <w:lang w:val="it-IT"/>
+                                <w14:textOutline w14:w="9525" w14:cap="rnd" w14:cmpd="sng" w14:algn="ctr">
+                                  <w14:solidFill>
+                                    <w14:srgbClr w14:val="C00000"/>
+                                  </w14:solidFill>
+                                  <w14:prstDash w14:val="solid"/>
+                                  <w14:bevel/>
+                                </w14:textOutline>
+                              </w:rPr>
+                              <w:t>[2]</w:t>
+                            </w:r>
+                          </w:p>
+                          <w:p>
+                            <w:pPr>
+                              <w:rPr>
+                                <w:sz w:val="20"/>
+                                <w:szCs w:val="20"/>
+                                <w:lang w:val="it-IT"/>
+                                <w14:textOutline w14:w="9525" w14:cap="rnd" w14:cmpd="sng" w14:algn="ctr">
+                                  <w14:solidFill>
+                                    <w14:srgbClr w14:val="C00000"/>
+                                  </w14:solidFill>
+                                  <w14:prstDash w14:val="solid"/>
+                                  <w14:bevel/>
+                                </w14:textOutline>
+                              </w:rPr>
+                            </w:pPr>
+                          </w:p>
+                        </w:txbxContent>
+                      </wps:txbx>
+                      <wps:bodyPr rot="0" spcFirstLastPara="0" vertOverflow="overflow" horzOverflow="overflow" vert="horz" wrap="square" lIns="91440" tIns="45720" rIns="91440" bIns="45720" numCol="1" spcCol="0" rtlCol="0" fromWordArt="0" anchor="t" anchorCtr="0" forceAA="0" compatLnSpc="1">
+                        <a:prstTxWarp prst="textNoShape">
+                          <a:avLst/>
+                        </a:prstTxWarp>
+                        <a:noAutofit/>
+                      </wps:bodyPr>
+                    </wps:wsp>
+                  </a:graphicData>
+                </a:graphic>
+                <wp14:sizeRelH relativeFrom="margin">
+                  <wp14:pctWidth>0</wp14:pctWidth>
+                </wp14:sizeRelH>
+                <wp14:sizeRelV relativeFrom="margin">
+                  <wp14:pctHeight>0</wp14:pctHeight>
+                </wp14:sizeRelV>
+              </wp:anchor>
+            </w:drawing>
+          </mc:Choice>
+          <mc:Fallback>
+            <w:pict>
+              <v:shape w14:anchorId="654026F8" id="_x0000_s1068" type="#_x0000_t202" style="position:absolute;left:0;text-align:left;margin-left:234.4pt;margin-top:48.05pt;width:35.2pt;height:24pt;z-index:251727872;visibility:visible;mso-wrap-style:square;mso-width-percent:0;mso-height-percent:0;mso-wrap-distance-left:9pt;mso-wrap-distance-top:0;mso-wrap-distance-right:9pt;mso-wrap-distance-bottom:0;mso-position-horizontal:absolute;mso-position-horizontal-relative:text;mso-position-vertical:absolute;mso-position-vertical-relative:text;mso-width-percent:0;mso-height-percent:0;mso-width-relative:margin;mso-height-relative:margin;v-text-anchor:top" o:gfxdata="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" filled="f" stroked="f" strokeweight=".5pt">
+                <v:textbox>
+                  <w:txbxContent>
+                    <w:p>
+                      <w:pPr>
+                        <w:rPr>
+                          <w:sz w:val="20"/>
+                          <w:szCs w:val="20"/>
+                          <w:lang w:val="it-IT"/>
+                          <w14:textOutline w14:w="9525" w14:cap="rnd" w14:cmpd="sng" w14:algn="ctr">
+                            <w14:solidFill>
+                              <w14:srgbClr w14:val="C00000"/>
+                            </w14:solidFill>
+                            <w14:prstDash w14:val="solid"/>
+                            <w14:bevel/>
+                          </w14:textOutline>
+                        </w:rPr>
+                      </w:pPr>
+                      <w:r>
+                        <w:rPr>
+                          <w:sz w:val="20"/>
+                          <w:szCs w:val="20"/>
+                          <w:lang w:val="it-IT"/>
+                          <w14:textOutline w14:w="9525" w14:cap="rnd" w14:cmpd="sng" w14:algn="ctr">
+                            <w14:solidFill>
+                              <w14:srgbClr w14:val="C00000"/>
+                            </w14:solidFill>
+                            <w14:prstDash w14:val="solid"/>
+                            <w14:bevel/>
+                          </w14:textOutline>
+                        </w:rPr>
+                        <w:t>[2]</w:t>
+                      </w:r>
+                    </w:p>
+                    <w:p>
+                      <w:pPr>
+                        <w:rPr>
+                          <w:sz w:val="20"/>
+                          <w:szCs w:val="20"/>
+                          <w:lang w:val="it-IT"/>
+                          <w14:textOutline w14:w="9525" w14:cap="rnd" w14:cmpd="sng" w14:algn="ctr">
+                            <w14:solidFill>
+                              <w14:srgbClr w14:val="C00000"/>
+                            </w14:solidFill>
+                            <w14:prstDash w14:val="solid"/>
+                            <w14:bevel/>
+                          </w14:textOutline>
+                        </w:rPr>
+                      </w:pPr>
+                    </w:p>
+                  </w:txbxContent>
+                </v:textbox>
+              </v:shape>
+            </w:pict>
+          </mc:Fallback>
+        </mc:AlternateContent>
+      </w:r>
+      <w:r>
+        <w:rPr>
+          <w:rFonts w:ascii="Constantia" w:eastAsia="Constantia" w:hAnsi="Constantia" w:cs="Browallia New"/>
+          <w:color w:val="595959"/>
+          <w:lang w:eastAsia="es-ES"/>
+        </w:rPr>
+        <mc:AlternateContent>
+          <mc:Choice Requires="wps">
+            <w:drawing>
+              <wp:anchor distT="0" distB="0" distL="114300" distR="114300" simplePos="0" relativeHeight="251726848" behindDoc="0" locked="0" layoutInCell="1" allowOverlap="1" wp14:anchorId="2110E5C8" wp14:editId="69DE2E54">
+                <wp:simplePos x="0" y="0"/>
+                <wp:positionH relativeFrom="column">
+                  <wp:posOffset>397510</wp:posOffset>
+                </wp:positionH>
+                <wp:positionV relativeFrom="paragraph">
+                  <wp:posOffset>572770</wp:posOffset>
+                </wp:positionV>
+                <wp:extent cx="447040" cy="304800"/>
+                <wp:effectExtent l="0" t="0" r="0" b="0"/>
+                <wp:wrapNone/>
+                <wp:docPr id="981934699" name="Casella di testo 2"/>
+                <wp:cNvGraphicFramePr/>
+                <a:graphic xmlns:a="http://schemas.openxmlformats.org/drawingml/2006/main">
+                  <a:graphicData uri="http://schemas.microsoft.com/office/word/2010/wordprocessingShape">
+                    <wps:wsp>
+                      <wps:cNvSpPr txBox="1"/>
+                      <wps:spPr>
+                        <a:xfrm>
+                          <a:off x="0" y="0"/>
+                          <a:ext cx="447040" cy="304800"/>
+                        </a:xfrm>
+                        <a:prstGeom prst="rect">
+                          <a:avLst/>
+                        </a:prstGeom>
+                        <a:noFill/>
+                        <a:ln w="6350">
+                          <a:noFill/>
+                        </a:ln>
+                      </wps:spPr>
+                      <wps:txbx>
+                        <w:txbxContent>
+                          <w:p>
+                            <w:pPr>
+                              <w:rPr>
+                                <w:sz w:val="20"/>
+                                <w:szCs w:val="20"/>
+                                <w:lang w:val="it-IT"/>
+                                <w14:textOutline w14:w="9525" w14:cap="rnd" w14:cmpd="sng" w14:algn="ctr">
+                                  <w14:solidFill>
+                                    <w14:srgbClr w14:val="C00000"/>
+                                  </w14:solidFill>
+                                  <w14:prstDash w14:val="solid"/>
+                                  <w14:bevel/>
+                                </w14:textOutline>
+                              </w:rPr>
+                            </w:pPr>
+                            <w:r>
+                              <w:rPr>
+                                <w:sz w:val="20"/>
+                                <w:szCs w:val="20"/>
+                                <w:lang w:val="it-IT"/>
+                                <w14:textOutline w14:w="9525" w14:cap="rnd" w14:cmpd="sng" w14:algn="ctr">
+                                  <w14:solidFill>
+                                    <w14:srgbClr w14:val="C00000"/>
+                                  </w14:solidFill>
+                                  <w14:prstDash w14:val="solid"/>
+                                  <w14:bevel/>
+                                </w14:textOutline>
+                              </w:rPr>
+                              <w:t>[1]</w:t>
                             </w:r>
                           </w:p>
                           <w:p>
@@ -40826,12 +41588,14 @@
           </mc:Choice>
           <mc:Fallback>
             <w:pict>
-              <v:shape w14:anchorId="0036CE33" id="_x0000_s1067" type="#_x0000_t202" style="position:absolute;left:0;text-align:left;margin-left:275.7pt;margin-top:133.2pt;width:35.2pt;height:24pt;z-index:251734016;visibility:visible;mso-wrap-style:square;mso-width-percent:0;mso-height-percent:0;mso-wrap-distance-left:9pt;mso-wrap-distance-top:0;mso-wrap-distance-right:9pt;mso-wrap-distance-bottom:0;mso-position-horizontal:absolute;mso-position-horizontal-relative:text;mso-position-vertical:absolute;mso-position-vertical-relative:text;mso-width-percent:0;mso-height-percent:0;mso-width-relative:margin;mso-height-relative:margin;v-text-anchor:top" o:gfxdata="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" filled="f" stroked="f" strokeweight=".5pt">
+              <v:shape w14:anchorId="2110E5C8" id="_x0000_s1069" type="#_x0000_t202" style="position:absolute;left:0;text-align:left;margin-left:31.3pt;margin-top:45.1pt;width:35.2pt;height:24pt;z-index:251726848;visibility:visible;mso-wrap-style:square;mso-width-percent:0;mso-height-percent:0;mso-wrap-distance-left:9pt;mso-wrap-distance-top:0;mso-wrap-distance-right:9pt;mso-wrap-distance-bottom:0;mso-position-horizontal:absolute;mso-position-horizontal-relative:text;mso-position-vertical:absolute;mso-position-vertical-relative:text;mso-width-percent:0;mso-height-percent:0;mso-width-relative:margin;mso-height-relative:margin;v-text-anchor:top" o:gfxdata="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" filled="f" stroked="f" strokeweight=".5pt">
                 <v:textbox>
                   <w:txbxContent>
                     <w:p>
                       <w:pPr>
                         <w:rPr>
+                          <w:sz w:val="20"/>
+                          <w:szCs w:val="20"/>
                           <w:lang w:val="it-IT"/>
                           <w14:textOutline w14:w="9525" w14:cap="rnd" w14:cmpd="sng" w14:algn="ctr">
                             <w14:solidFill>
@@ -40844,6 +41608,8 @@
                       </w:pPr>
                       <w:r>
                         <w:rPr>
+                          <w:sz w:val="20"/>
+                          <w:szCs w:val="20"/>
                           <w:lang w:val="it-IT"/>
                           <w14:textOutline w14:w="9525" w14:cap="rnd" w14:cmpd="sng" w14:algn="ctr">
                             <w14:solidFill>
@@ -40853,33 +41619,7 @@
                             <w14:bevel/>
                           </w14:textOutline>
                         </w:rPr>
-                        <w:t>[</w:t>
-                      </w:r>
-                      <w:r>
-                        <w:rPr>
-                          <w:lang w:val="it-IT"/>
-                          <w14:textOutline w14:w="9525" w14:cap="rnd" w14:cmpd="sng" w14:algn="ctr">
-                            <w14:solidFill>
-                              <w14:srgbClr w14:val="C00000"/>
-                            </w14:solidFill>
-                            <w14:prstDash w14:val="solid"/>
-                            <w14:bevel/>
-                          </w14:textOutline>
-                        </w:rPr>
-                        <w:t>5</w:t>
-                      </w:r>
-                      <w:r>
-                        <w:rPr>
-                          <w:lang w:val="it-IT"/>
-                          <w14:textOutline w14:w="9525" w14:cap="rnd" w14:cmpd="sng" w14:algn="ctr">
-                            <w14:solidFill>
-                              <w14:srgbClr w14:val="C00000"/>
-                            </w14:solidFill>
-                            <w14:prstDash w14:val="solid"/>
-                            <w14:bevel/>
-                          </w14:textOutline>
-                        </w:rPr>
-                        <w:t>]</w:t>
+                        <w:t>[1]</w:t>
                       </w:r>
                     </w:p>
                     <w:p>
@@ -40905,814 +41645,12 @@
       </w:r>
       <w:r>
         <w:rPr>
-          <w:rFonts w:ascii="Constantia" w:eastAsia="Constantia" w:hAnsi="Constantia" w:cs="Browallia New"/>
-          <w:color w:val="595959"/>
-          <w:lang w:eastAsia="es-ES"/>
-        </w:rPr>
-        <mc:AlternateContent>
-          <mc:Choice Requires="wps">
-            <w:drawing>
-              <wp:anchor distT="0" distB="0" distL="114300" distR="114300" simplePos="0" relativeHeight="251731968" behindDoc="0" locked="0" layoutInCell="1" allowOverlap="1" wp14:anchorId="63251261" wp14:editId="5EE7BFB8">
-                <wp:simplePos x="0" y="0"/>
-                <wp:positionH relativeFrom="column">
-                  <wp:posOffset>1469390</wp:posOffset>
-                </wp:positionH>
-                <wp:positionV relativeFrom="paragraph">
-                  <wp:posOffset>1701800</wp:posOffset>
-                </wp:positionV>
-                <wp:extent cx="447040" cy="304800"/>
-                <wp:effectExtent l="0" t="0" r="0" b="0"/>
-                <wp:wrapNone/>
-                <wp:docPr id="416912662" name="Casella di testo 2"/>
-                <wp:cNvGraphicFramePr/>
-                <a:graphic xmlns:a="http://schemas.openxmlformats.org/drawingml/2006/main">
-                  <a:graphicData uri="http://schemas.microsoft.com/office/word/2010/wordprocessingShape">
-                    <wps:wsp>
-                      <wps:cNvSpPr txBox="1"/>
-                      <wps:spPr>
-                        <a:xfrm>
-                          <a:off x="0" y="0"/>
-                          <a:ext cx="447040" cy="304800"/>
-                        </a:xfrm>
-                        <a:prstGeom prst="rect">
-                          <a:avLst/>
-                        </a:prstGeom>
-                        <a:noFill/>
-                        <a:ln w="6350">
-                          <a:noFill/>
-                        </a:ln>
-                      </wps:spPr>
-                      <wps:txbx>
-                        <w:txbxContent>
-                          <w:p>
-                            <w:pPr>
-                              <w:rPr>
-                                <w:lang w:val="it-IT"/>
-                                <w14:textOutline w14:w="9525" w14:cap="rnd" w14:cmpd="sng" w14:algn="ctr">
-                                  <w14:solidFill>
-                                    <w14:srgbClr w14:val="C00000"/>
-                                  </w14:solidFill>
-                                  <w14:prstDash w14:val="solid"/>
-                                  <w14:bevel/>
-                                </w14:textOutline>
-                              </w:rPr>
-                            </w:pPr>
-                            <w:r>
-                              <w:rPr>
-                                <w:lang w:val="it-IT"/>
-                                <w14:textOutline w14:w="9525" w14:cap="rnd" w14:cmpd="sng" w14:algn="ctr">
-                                  <w14:solidFill>
-                                    <w14:srgbClr w14:val="C00000"/>
-                                  </w14:solidFill>
-                                  <w14:prstDash w14:val="solid"/>
-                                  <w14:bevel/>
-                                </w14:textOutline>
-                              </w:rPr>
-                              <w:t>[</w:t>
-                            </w:r>
-                            <w:r>
-                              <w:rPr>
-                                <w:lang w:val="it-IT"/>
-                                <w14:textOutline w14:w="9525" w14:cap="rnd" w14:cmpd="sng" w14:algn="ctr">
-                                  <w14:solidFill>
-                                    <w14:srgbClr w14:val="C00000"/>
-                                  </w14:solidFill>
-                                  <w14:prstDash w14:val="solid"/>
-                                  <w14:bevel/>
-                                </w14:textOutline>
-                              </w:rPr>
-                              <w:t>4</w:t>
-                            </w:r>
-                            <w:r>
-                              <w:rPr>
-                                <w:lang w:val="it-IT"/>
-                                <w14:textOutline w14:w="9525" w14:cap="rnd" w14:cmpd="sng" w14:algn="ctr">
-                                  <w14:solidFill>
-                                    <w14:srgbClr w14:val="C00000"/>
-                                  </w14:solidFill>
-                                  <w14:prstDash w14:val="solid"/>
-                                  <w14:bevel/>
-                                </w14:textOutline>
-                              </w:rPr>
-                              <w:t>]</w:t>
-                            </w:r>
-                          </w:p>
-                          <w:p>
-                            <w:pPr>
-                              <w:rPr>
-                                <w:lang w:val="it-IT"/>
-                                <w14:textOutline w14:w="9525" w14:cap="rnd" w14:cmpd="sng" w14:algn="ctr">
-                                  <w14:solidFill>
-                                    <w14:srgbClr w14:val="C00000"/>
-                                  </w14:solidFill>
-                                  <w14:prstDash w14:val="solid"/>
-                                  <w14:bevel/>
-                                </w14:textOutline>
-                              </w:rPr>
-                            </w:pPr>
-                          </w:p>
-                        </w:txbxContent>
-                      </wps:txbx>
-                      <wps:bodyPr rot="0" spcFirstLastPara="0" vertOverflow="overflow" horzOverflow="overflow" vert="horz" wrap="square" lIns="91440" tIns="45720" rIns="91440" bIns="45720" numCol="1" spcCol="0" rtlCol="0" fromWordArt="0" anchor="t" anchorCtr="0" forceAA="0" compatLnSpc="1">
-                        <a:prstTxWarp prst="textNoShape">
-                          <a:avLst/>
-                        </a:prstTxWarp>
-                        <a:noAutofit/>
-                      </wps:bodyPr>
-                    </wps:wsp>
-                  </a:graphicData>
-                </a:graphic>
-                <wp14:sizeRelH relativeFrom="margin">
-                  <wp14:pctWidth>0</wp14:pctWidth>
-                </wp14:sizeRelH>
-                <wp14:sizeRelV relativeFrom="margin">
-                  <wp14:pctHeight>0</wp14:pctHeight>
-                </wp14:sizeRelV>
-              </wp:anchor>
-            </w:drawing>
-          </mc:Choice>
-          <mc:Fallback>
-            <w:pict>
-              <v:shape w14:anchorId="63251261" id="_x0000_s1068" type="#_x0000_t202" style="position:absolute;left:0;text-align:left;margin-left:115.7pt;margin-top:134pt;width:35.2pt;height:24pt;z-index:251731968;visibility:visible;mso-wrap-style:square;mso-width-percent:0;mso-height-percent:0;mso-wrap-distance-left:9pt;mso-wrap-distance-top:0;mso-wrap-distance-right:9pt;mso-wrap-distance-bottom:0;mso-position-horizontal:absolute;mso-position-horizontal-relative:text;mso-position-vertical:absolute;mso-position-vertical-relative:text;mso-width-percent:0;mso-height-percent:0;mso-width-relative:margin;mso-height-relative:margin;v-text-anchor:top" o:gfxdata="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" filled="f" stroked="f" strokeweight=".5pt">
-                <v:textbox>
-                  <w:txbxContent>
-                    <w:p>
-                      <w:pPr>
-                        <w:rPr>
-                          <w:lang w:val="it-IT"/>
-                          <w14:textOutline w14:w="9525" w14:cap="rnd" w14:cmpd="sng" w14:algn="ctr">
-                            <w14:solidFill>
-                              <w14:srgbClr w14:val="C00000"/>
-                            </w14:solidFill>
-                            <w14:prstDash w14:val="solid"/>
-                            <w14:bevel/>
-                          </w14:textOutline>
-                        </w:rPr>
-                      </w:pPr>
-                      <w:r>
-                        <w:rPr>
-                          <w:lang w:val="it-IT"/>
-                          <w14:textOutline w14:w="9525" w14:cap="rnd" w14:cmpd="sng" w14:algn="ctr">
-                            <w14:solidFill>
-                              <w14:srgbClr w14:val="C00000"/>
-                            </w14:solidFill>
-                            <w14:prstDash w14:val="solid"/>
-                            <w14:bevel/>
-                          </w14:textOutline>
-                        </w:rPr>
-                        <w:t>[</w:t>
-                      </w:r>
-                      <w:r>
-                        <w:rPr>
-                          <w:lang w:val="it-IT"/>
-                          <w14:textOutline w14:w="9525" w14:cap="rnd" w14:cmpd="sng" w14:algn="ctr">
-                            <w14:solidFill>
-                              <w14:srgbClr w14:val="C00000"/>
-                            </w14:solidFill>
-                            <w14:prstDash w14:val="solid"/>
-                            <w14:bevel/>
-                          </w14:textOutline>
-                        </w:rPr>
-                        <w:t>4</w:t>
-                      </w:r>
-                      <w:r>
-                        <w:rPr>
-                          <w:lang w:val="it-IT"/>
-                          <w14:textOutline w14:w="9525" w14:cap="rnd" w14:cmpd="sng" w14:algn="ctr">
-                            <w14:solidFill>
-                              <w14:srgbClr w14:val="C00000"/>
-                            </w14:solidFill>
-                            <w14:prstDash w14:val="solid"/>
-                            <w14:bevel/>
-                          </w14:textOutline>
-                        </w:rPr>
-                        <w:t>]</w:t>
-                      </w:r>
-                    </w:p>
-                    <w:p>
-                      <w:pPr>
-                        <w:rPr>
-                          <w:lang w:val="it-IT"/>
-                          <w14:textOutline w14:w="9525" w14:cap="rnd" w14:cmpd="sng" w14:algn="ctr">
-                            <w14:solidFill>
-                              <w14:srgbClr w14:val="C00000"/>
-                            </w14:solidFill>
-                            <w14:prstDash w14:val="solid"/>
-                            <w14:bevel/>
-                          </w14:textOutline>
-                        </w:rPr>
-                      </w:pPr>
-                    </w:p>
-                  </w:txbxContent>
-                </v:textbox>
-              </v:shape>
-            </w:pict>
-          </mc:Fallback>
-        </mc:AlternateContent>
-      </w:r>
-      <w:r>
-        <w:rPr>
-          <w:rFonts w:ascii="Constantia" w:eastAsia="Constantia" w:hAnsi="Constantia" w:cs="Browallia New"/>
-          <w:color w:val="595959"/>
-          <w:lang w:eastAsia="es-ES"/>
-        </w:rPr>
-        <mc:AlternateContent>
-          <mc:Choice Requires="wps">
-            <w:drawing>
-              <wp:anchor distT="0" distB="0" distL="114300" distR="114300" simplePos="0" relativeHeight="251729920" behindDoc="0" locked="0" layoutInCell="1" allowOverlap="1" wp14:anchorId="66CA9A50" wp14:editId="5E2B00A9">
-                <wp:simplePos x="0" y="0"/>
-                <wp:positionH relativeFrom="column">
-                  <wp:posOffset>2978150</wp:posOffset>
-                </wp:positionH>
-                <wp:positionV relativeFrom="paragraph">
-                  <wp:posOffset>1447800</wp:posOffset>
-                </wp:positionV>
-                <wp:extent cx="447040" cy="304800"/>
-                <wp:effectExtent l="0" t="0" r="0" b="0"/>
-                <wp:wrapNone/>
-                <wp:docPr id="2144759380" name="Casella di testo 2"/>
-                <wp:cNvGraphicFramePr/>
-                <a:graphic xmlns:a="http://schemas.openxmlformats.org/drawingml/2006/main">
-                  <a:graphicData uri="http://schemas.microsoft.com/office/word/2010/wordprocessingShape">
-                    <wps:wsp>
-                      <wps:cNvSpPr txBox="1"/>
-                      <wps:spPr>
-                        <a:xfrm>
-                          <a:off x="0" y="0"/>
-                          <a:ext cx="447040" cy="304800"/>
-                        </a:xfrm>
-                        <a:prstGeom prst="rect">
-                          <a:avLst/>
-                        </a:prstGeom>
-                        <a:noFill/>
-                        <a:ln w="6350">
-                          <a:noFill/>
-                        </a:ln>
-                      </wps:spPr>
-                      <wps:txbx>
-                        <w:txbxContent>
-                          <w:p>
-                            <w:pPr>
-                              <w:rPr>
-                                <w:lang w:val="it-IT"/>
-                                <w14:textOutline w14:w="9525" w14:cap="rnd" w14:cmpd="sng" w14:algn="ctr">
-                                  <w14:solidFill>
-                                    <w14:srgbClr w14:val="C00000"/>
-                                  </w14:solidFill>
-                                  <w14:prstDash w14:val="solid"/>
-                                  <w14:bevel/>
-                                </w14:textOutline>
-                              </w:rPr>
-                            </w:pPr>
-                            <w:r>
-                              <w:rPr>
-                                <w:lang w:val="it-IT"/>
-                                <w14:textOutline w14:w="9525" w14:cap="rnd" w14:cmpd="sng" w14:algn="ctr">
-                                  <w14:solidFill>
-                                    <w14:srgbClr w14:val="C00000"/>
-                                  </w14:solidFill>
-                                  <w14:prstDash w14:val="solid"/>
-                                  <w14:bevel/>
-                                </w14:textOutline>
-                              </w:rPr>
-                              <w:t>[</w:t>
-                            </w:r>
-                            <w:r>
-                              <w:rPr>
-                                <w:lang w:val="it-IT"/>
-                                <w14:textOutline w14:w="9525" w14:cap="rnd" w14:cmpd="sng" w14:algn="ctr">
-                                  <w14:solidFill>
-                                    <w14:srgbClr w14:val="C00000"/>
-                                  </w14:solidFill>
-                                  <w14:prstDash w14:val="solid"/>
-                                  <w14:bevel/>
-                                </w14:textOutline>
-                              </w:rPr>
-                              <w:t>3</w:t>
-                            </w:r>
-                            <w:r>
-                              <w:rPr>
-                                <w:lang w:val="it-IT"/>
-                                <w14:textOutline w14:w="9525" w14:cap="rnd" w14:cmpd="sng" w14:algn="ctr">
-                                  <w14:solidFill>
-                                    <w14:srgbClr w14:val="C00000"/>
-                                  </w14:solidFill>
-                                  <w14:prstDash w14:val="solid"/>
-                                  <w14:bevel/>
-                                </w14:textOutline>
-                              </w:rPr>
-                              <w:t>]</w:t>
-                            </w:r>
-                          </w:p>
-                          <w:p>
-                            <w:pPr>
-                              <w:rPr>
-                                <w:lang w:val="it-IT"/>
-                                <w14:textOutline w14:w="9525" w14:cap="rnd" w14:cmpd="sng" w14:algn="ctr">
-                                  <w14:solidFill>
-                                    <w14:srgbClr w14:val="C00000"/>
-                                  </w14:solidFill>
-                                  <w14:prstDash w14:val="solid"/>
-                                  <w14:bevel/>
-                                </w14:textOutline>
-                              </w:rPr>
-                            </w:pPr>
-                          </w:p>
-                        </w:txbxContent>
-                      </wps:txbx>
-                      <wps:bodyPr rot="0" spcFirstLastPara="0" vertOverflow="overflow" horzOverflow="overflow" vert="horz" wrap="square" lIns="91440" tIns="45720" rIns="91440" bIns="45720" numCol="1" spcCol="0" rtlCol="0" fromWordArt="0" anchor="t" anchorCtr="0" forceAA="0" compatLnSpc="1">
-                        <a:prstTxWarp prst="textNoShape">
-                          <a:avLst/>
-                        </a:prstTxWarp>
-                        <a:noAutofit/>
-                      </wps:bodyPr>
-                    </wps:wsp>
-                  </a:graphicData>
-                </a:graphic>
-                <wp14:sizeRelH relativeFrom="margin">
-                  <wp14:pctWidth>0</wp14:pctWidth>
-                </wp14:sizeRelH>
-                <wp14:sizeRelV relativeFrom="margin">
-                  <wp14:pctHeight>0</wp14:pctHeight>
-                </wp14:sizeRelV>
-              </wp:anchor>
-            </w:drawing>
-          </mc:Choice>
-          <mc:Fallback>
-            <w:pict>
-              <v:shape w14:anchorId="66CA9A50" id="_x0000_s1069" type="#_x0000_t202" style="position:absolute;left:0;text-align:left;margin-left:234.5pt;margin-top:114pt;width:35.2pt;height:24pt;z-index:251729920;visibility:visible;mso-wrap-style:square;mso-width-percent:0;mso-height-percent:0;mso-wrap-distance-left:9pt;mso-wrap-distance-top:0;mso-wrap-distance-right:9pt;mso-wrap-distance-bottom:0;mso-position-horizontal:absolute;mso-position-horizontal-relative:text;mso-position-vertical:absolute;mso-position-vertical-relative:text;mso-width-percent:0;mso-height-percent:0;mso-width-relative:margin;mso-height-relative:margin;v-text-anchor:top" o:gfxdata="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" filled="f" stroked="f" strokeweight=".5pt">
-                <v:textbox>
-                  <w:txbxContent>
-                    <w:p>
-                      <w:pPr>
-                        <w:rPr>
-                          <w:lang w:val="it-IT"/>
-                          <w14:textOutline w14:w="9525" w14:cap="rnd" w14:cmpd="sng" w14:algn="ctr">
-                            <w14:solidFill>
-                              <w14:srgbClr w14:val="C00000"/>
-                            </w14:solidFill>
-                            <w14:prstDash w14:val="solid"/>
-                            <w14:bevel/>
-                          </w14:textOutline>
-                        </w:rPr>
-                      </w:pPr>
-                      <w:r>
-                        <w:rPr>
-                          <w:lang w:val="it-IT"/>
-                          <w14:textOutline w14:w="9525" w14:cap="rnd" w14:cmpd="sng" w14:algn="ctr">
-                            <w14:solidFill>
-                              <w14:srgbClr w14:val="C00000"/>
-                            </w14:solidFill>
-                            <w14:prstDash w14:val="solid"/>
-                            <w14:bevel/>
-                          </w14:textOutline>
-                        </w:rPr>
-                        <w:t>[</w:t>
-                      </w:r>
-                      <w:r>
-                        <w:rPr>
-                          <w:lang w:val="it-IT"/>
-                          <w14:textOutline w14:w="9525" w14:cap="rnd" w14:cmpd="sng" w14:algn="ctr">
-                            <w14:solidFill>
-                              <w14:srgbClr w14:val="C00000"/>
-                            </w14:solidFill>
-                            <w14:prstDash w14:val="solid"/>
-                            <w14:bevel/>
-                          </w14:textOutline>
-                        </w:rPr>
-                        <w:t>3</w:t>
-                      </w:r>
-                      <w:r>
-                        <w:rPr>
-                          <w:lang w:val="it-IT"/>
-                          <w14:textOutline w14:w="9525" w14:cap="rnd" w14:cmpd="sng" w14:algn="ctr">
-                            <w14:solidFill>
-                              <w14:srgbClr w14:val="C00000"/>
-                            </w14:solidFill>
-                            <w14:prstDash w14:val="solid"/>
-                            <w14:bevel/>
-                          </w14:textOutline>
-                        </w:rPr>
-                        <w:t>]</w:t>
-                      </w:r>
-                    </w:p>
-                    <w:p>
-                      <w:pPr>
-                        <w:rPr>
-                          <w:lang w:val="it-IT"/>
-                          <w14:textOutline w14:w="9525" w14:cap="rnd" w14:cmpd="sng" w14:algn="ctr">
-                            <w14:solidFill>
-                              <w14:srgbClr w14:val="C00000"/>
-                            </w14:solidFill>
-                            <w14:prstDash w14:val="solid"/>
-                            <w14:bevel/>
-                          </w14:textOutline>
-                        </w:rPr>
-                      </w:pPr>
-                    </w:p>
-                  </w:txbxContent>
-                </v:textbox>
-              </v:shape>
-            </w:pict>
-          </mc:Fallback>
-        </mc:AlternateContent>
-      </w:r>
-      <w:r>
-        <w:rPr>
-          <w:rFonts w:ascii="Constantia" w:eastAsia="Constantia" w:hAnsi="Constantia" w:cs="Browallia New"/>
-          <w:color w:val="595959"/>
-          <w:lang w:eastAsia="es-ES"/>
-        </w:rPr>
-        <mc:AlternateContent>
-          <mc:Choice Requires="wps">
-            <w:drawing>
-              <wp:anchor distT="0" distB="0" distL="114300" distR="114300" simplePos="0" relativeHeight="251727872" behindDoc="0" locked="0" layoutInCell="1" allowOverlap="1" wp14:anchorId="654026F8" wp14:editId="23EF75F7">
-                <wp:simplePos x="0" y="0"/>
-                <wp:positionH relativeFrom="column">
-                  <wp:posOffset>2993390</wp:posOffset>
-                </wp:positionH>
-                <wp:positionV relativeFrom="paragraph">
-                  <wp:posOffset>654050</wp:posOffset>
-                </wp:positionV>
-                <wp:extent cx="447040" cy="304800"/>
-                <wp:effectExtent l="0" t="0" r="0" b="0"/>
-                <wp:wrapNone/>
-                <wp:docPr id="93972402" name="Casella di testo 2"/>
-                <wp:cNvGraphicFramePr/>
-                <a:graphic xmlns:a="http://schemas.openxmlformats.org/drawingml/2006/main">
-                  <a:graphicData uri="http://schemas.microsoft.com/office/word/2010/wordprocessingShape">
-                    <wps:wsp>
-                      <wps:cNvSpPr txBox="1"/>
-                      <wps:spPr>
-                        <a:xfrm>
-                          <a:off x="0" y="0"/>
-                          <a:ext cx="447040" cy="304800"/>
-                        </a:xfrm>
-                        <a:prstGeom prst="rect">
-                          <a:avLst/>
-                        </a:prstGeom>
-                        <a:noFill/>
-                        <a:ln w="6350">
-                          <a:noFill/>
-                        </a:ln>
-                      </wps:spPr>
-                      <wps:txbx>
-                        <w:txbxContent>
-                          <w:p>
-                            <w:pPr>
-                              <w:rPr>
-                                <w:lang w:val="it-IT"/>
-                                <w14:textOutline w14:w="9525" w14:cap="rnd" w14:cmpd="sng" w14:algn="ctr">
-                                  <w14:solidFill>
-                                    <w14:srgbClr w14:val="C00000"/>
-                                  </w14:solidFill>
-                                  <w14:prstDash w14:val="solid"/>
-                                  <w14:bevel/>
-                                </w14:textOutline>
-                              </w:rPr>
-                            </w:pPr>
-                            <w:r>
-                              <w:rPr>
-                                <w:lang w:val="it-IT"/>
-                                <w14:textOutline w14:w="9525" w14:cap="rnd" w14:cmpd="sng" w14:algn="ctr">
-                                  <w14:solidFill>
-                                    <w14:srgbClr w14:val="C00000"/>
-                                  </w14:solidFill>
-                                  <w14:prstDash w14:val="solid"/>
-                                  <w14:bevel/>
-                                </w14:textOutline>
-                              </w:rPr>
-                              <w:t>[</w:t>
-                            </w:r>
-                            <w:r>
-                              <w:rPr>
-                                <w:lang w:val="it-IT"/>
-                                <w14:textOutline w14:w="9525" w14:cap="rnd" w14:cmpd="sng" w14:algn="ctr">
-                                  <w14:solidFill>
-                                    <w14:srgbClr w14:val="C00000"/>
-                                  </w14:solidFill>
-                                  <w14:prstDash w14:val="solid"/>
-                                  <w14:bevel/>
-                                </w14:textOutline>
-                              </w:rPr>
-                              <w:t>2</w:t>
-                            </w:r>
-                            <w:r>
-                              <w:rPr>
-                                <w:lang w:val="it-IT"/>
-                                <w14:textOutline w14:w="9525" w14:cap="rnd" w14:cmpd="sng" w14:algn="ctr">
-                                  <w14:solidFill>
-                                    <w14:srgbClr w14:val="C00000"/>
-                                  </w14:solidFill>
-                                  <w14:prstDash w14:val="solid"/>
-                                  <w14:bevel/>
-                                </w14:textOutline>
-                              </w:rPr>
-                              <w:t>]</w:t>
-                            </w:r>
-                          </w:p>
-                          <w:p>
-                            <w:pPr>
-                              <w:rPr>
-                                <w:lang w:val="it-IT"/>
-                                <w14:textOutline w14:w="9525" w14:cap="rnd" w14:cmpd="sng" w14:algn="ctr">
-                                  <w14:solidFill>
-                                    <w14:srgbClr w14:val="C00000"/>
-                                  </w14:solidFill>
-                                  <w14:prstDash w14:val="solid"/>
-                                  <w14:bevel/>
-                                </w14:textOutline>
-                              </w:rPr>
-                            </w:pPr>
-                          </w:p>
-                        </w:txbxContent>
-                      </wps:txbx>
-                      <wps:bodyPr rot="0" spcFirstLastPara="0" vertOverflow="overflow" horzOverflow="overflow" vert="horz" wrap="square" lIns="91440" tIns="45720" rIns="91440" bIns="45720" numCol="1" spcCol="0" rtlCol="0" fromWordArt="0" anchor="t" anchorCtr="0" forceAA="0" compatLnSpc="1">
-                        <a:prstTxWarp prst="textNoShape">
-                          <a:avLst/>
-                        </a:prstTxWarp>
-                        <a:noAutofit/>
-                      </wps:bodyPr>
-                    </wps:wsp>
-                  </a:graphicData>
-                </a:graphic>
-                <wp14:sizeRelH relativeFrom="margin">
-                  <wp14:pctWidth>0</wp14:pctWidth>
-                </wp14:sizeRelH>
-                <wp14:sizeRelV relativeFrom="margin">
-                  <wp14:pctHeight>0</wp14:pctHeight>
-                </wp14:sizeRelV>
-              </wp:anchor>
-            </w:drawing>
-          </mc:Choice>
-          <mc:Fallback>
-            <w:pict>
-              <v:shape w14:anchorId="654026F8" id="_x0000_s1070" type="#_x0000_t202" style="position:absolute;left:0;text-align:left;margin-left:235.7pt;margin-top:51.5pt;width:35.2pt;height:24pt;z-index:251727872;visibility:visible;mso-wrap-style:square;mso-width-percent:0;mso-height-percent:0;mso-wrap-distance-left:9pt;mso-wrap-distance-top:0;mso-wrap-distance-right:9pt;mso-wrap-distance-bottom:0;mso-position-horizontal:absolute;mso-position-horizontal-relative:text;mso-position-vertical:absolute;mso-position-vertical-relative:text;mso-width-percent:0;mso-height-percent:0;mso-width-relative:margin;mso-height-relative:margin;v-text-anchor:top" o:gfxdata="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" filled="f" stroked="f" strokeweight=".5pt">
-                <v:textbox>
-                  <w:txbxContent>
-                    <w:p>
-                      <w:pPr>
-                        <w:rPr>
-                          <w:lang w:val="it-IT"/>
-                          <w14:textOutline w14:w="9525" w14:cap="rnd" w14:cmpd="sng" w14:algn="ctr">
-                            <w14:solidFill>
-                              <w14:srgbClr w14:val="C00000"/>
-                            </w14:solidFill>
-                            <w14:prstDash w14:val="solid"/>
-                            <w14:bevel/>
-                          </w14:textOutline>
-                        </w:rPr>
-                      </w:pPr>
-                      <w:r>
-                        <w:rPr>
-                          <w:lang w:val="it-IT"/>
-                          <w14:textOutline w14:w="9525" w14:cap="rnd" w14:cmpd="sng" w14:algn="ctr">
-                            <w14:solidFill>
-                              <w14:srgbClr w14:val="C00000"/>
-                            </w14:solidFill>
-                            <w14:prstDash w14:val="solid"/>
-                            <w14:bevel/>
-                          </w14:textOutline>
-                        </w:rPr>
-                        <w:t>[</w:t>
-                      </w:r>
-                      <w:r>
-                        <w:rPr>
-                          <w:lang w:val="it-IT"/>
-                          <w14:textOutline w14:w="9525" w14:cap="rnd" w14:cmpd="sng" w14:algn="ctr">
-                            <w14:solidFill>
-                              <w14:srgbClr w14:val="C00000"/>
-                            </w14:solidFill>
-                            <w14:prstDash w14:val="solid"/>
-                            <w14:bevel/>
-                          </w14:textOutline>
-                        </w:rPr>
-                        <w:t>2</w:t>
-                      </w:r>
-                      <w:r>
-                        <w:rPr>
-                          <w:lang w:val="it-IT"/>
-                          <w14:textOutline w14:w="9525" w14:cap="rnd" w14:cmpd="sng" w14:algn="ctr">
-                            <w14:solidFill>
-                              <w14:srgbClr w14:val="C00000"/>
-                            </w14:solidFill>
-                            <w14:prstDash w14:val="solid"/>
-                            <w14:bevel/>
-                          </w14:textOutline>
-                        </w:rPr>
-                        <w:t>]</w:t>
-                      </w:r>
-                    </w:p>
-                    <w:p>
-                      <w:pPr>
-                        <w:rPr>
-                          <w:lang w:val="it-IT"/>
-                          <w14:textOutline w14:w="9525" w14:cap="rnd" w14:cmpd="sng" w14:algn="ctr">
-                            <w14:solidFill>
-                              <w14:srgbClr w14:val="C00000"/>
-                            </w14:solidFill>
-                            <w14:prstDash w14:val="solid"/>
-                            <w14:bevel/>
-                          </w14:textOutline>
-                        </w:rPr>
-                      </w:pPr>
-                    </w:p>
-                  </w:txbxContent>
-                </v:textbox>
-              </v:shape>
-            </w:pict>
-          </mc:Fallback>
-        </mc:AlternateContent>
-      </w:r>
-      <w:r>
-        <w:rPr>
-          <w:rFonts w:ascii="Constantia" w:eastAsia="Constantia" w:hAnsi="Constantia" w:cs="Browallia New"/>
-          <w:color w:val="595959"/>
-          <w:lang w:eastAsia="es-ES"/>
-        </w:rPr>
-        <mc:AlternateContent>
-          <mc:Choice Requires="wps">
-            <w:drawing>
-              <wp:anchor distT="0" distB="0" distL="114300" distR="114300" simplePos="0" relativeHeight="251726848" behindDoc="0" locked="0" layoutInCell="1" allowOverlap="1" wp14:anchorId="2110E5C8" wp14:editId="69DE2E54">
-                <wp:simplePos x="0" y="0"/>
-                <wp:positionH relativeFrom="column">
-                  <wp:posOffset>397510</wp:posOffset>
-                </wp:positionH>
-                <wp:positionV relativeFrom="paragraph">
-                  <wp:posOffset>572770</wp:posOffset>
-                </wp:positionV>
-                <wp:extent cx="447040" cy="304800"/>
-                <wp:effectExtent l="0" t="0" r="0" b="0"/>
-                <wp:wrapNone/>
-                <wp:docPr id="981934699" name="Casella di testo 2"/>
-                <wp:cNvGraphicFramePr/>
-                <a:graphic xmlns:a="http://schemas.openxmlformats.org/drawingml/2006/main">
-                  <a:graphicData uri="http://schemas.microsoft.com/office/word/2010/wordprocessingShape">
-                    <wps:wsp>
-                      <wps:cNvSpPr txBox="1"/>
-                      <wps:spPr>
-                        <a:xfrm>
-                          <a:off x="0" y="0"/>
-                          <a:ext cx="447040" cy="304800"/>
-                        </a:xfrm>
-                        <a:prstGeom prst="rect">
-                          <a:avLst/>
-                        </a:prstGeom>
-                        <a:noFill/>
-                        <a:ln w="6350">
-                          <a:noFill/>
-                        </a:ln>
-                      </wps:spPr>
-                      <wps:txbx>
-                        <w:txbxContent>
-                          <w:p>
-                            <w:pPr>
-                              <w:rPr>
-                                <w:lang w:val="it-IT"/>
-                                <w14:textOutline w14:w="9525" w14:cap="rnd" w14:cmpd="sng" w14:algn="ctr">
-                                  <w14:solidFill>
-                                    <w14:srgbClr w14:val="C00000"/>
-                                  </w14:solidFill>
-                                  <w14:prstDash w14:val="solid"/>
-                                  <w14:bevel/>
-                                </w14:textOutline>
-                              </w:rPr>
-                            </w:pPr>
-                            <w:r>
-                              <w:rPr>
-                                <w:lang w:val="it-IT"/>
-                                <w14:textOutline w14:w="9525" w14:cap="rnd" w14:cmpd="sng" w14:algn="ctr">
-                                  <w14:solidFill>
-                                    <w14:srgbClr w14:val="C00000"/>
-                                  </w14:solidFill>
-                                  <w14:prstDash w14:val="solid"/>
-                                  <w14:bevel/>
-                                </w14:textOutline>
-                              </w:rPr>
-                              <w:t>[</w:t>
-                            </w:r>
-                            <w:r>
-                              <w:rPr>
-                                <w:lang w:val="it-IT"/>
-                                <w14:textOutline w14:w="9525" w14:cap="rnd" w14:cmpd="sng" w14:algn="ctr">
-                                  <w14:solidFill>
-                                    <w14:srgbClr w14:val="C00000"/>
-                                  </w14:solidFill>
-                                  <w14:prstDash w14:val="solid"/>
-                                  <w14:bevel/>
-                                </w14:textOutline>
-                              </w:rPr>
-                              <w:t>1]</w:t>
-                            </w:r>
-                          </w:p>
-                          <w:p>
-                            <w:pPr>
-                              <w:rPr>
-                                <w:lang w:val="it-IT"/>
-                                <w14:textOutline w14:w="9525" w14:cap="rnd" w14:cmpd="sng" w14:algn="ctr">
-                                  <w14:solidFill>
-                                    <w14:srgbClr w14:val="C00000"/>
-                                  </w14:solidFill>
-                                  <w14:prstDash w14:val="solid"/>
-                                  <w14:bevel/>
-                                </w14:textOutline>
-                              </w:rPr>
-                            </w:pPr>
-                          </w:p>
-                        </w:txbxContent>
-                      </wps:txbx>
-                      <wps:bodyPr rot="0" spcFirstLastPara="0" vertOverflow="overflow" horzOverflow="overflow" vert="horz" wrap="square" lIns="91440" tIns="45720" rIns="91440" bIns="45720" numCol="1" spcCol="0" rtlCol="0" fromWordArt="0" anchor="t" anchorCtr="0" forceAA="0" compatLnSpc="1">
-                        <a:prstTxWarp prst="textNoShape">
-                          <a:avLst/>
-                        </a:prstTxWarp>
-                        <a:noAutofit/>
-                      </wps:bodyPr>
-                    </wps:wsp>
-                  </a:graphicData>
-                </a:graphic>
-                <wp14:sizeRelH relativeFrom="margin">
-                  <wp14:pctWidth>0</wp14:pctWidth>
-                </wp14:sizeRelH>
-                <wp14:sizeRelV relativeFrom="margin">
-                  <wp14:pctHeight>0</wp14:pctHeight>
-                </wp14:sizeRelV>
-              </wp:anchor>
-            </w:drawing>
-          </mc:Choice>
-          <mc:Fallback>
-            <w:pict>
-              <v:shape w14:anchorId="2110E5C8" id="_x0000_s1071" type="#_x0000_t202" style="position:absolute;left:0;text-align:left;margin-left:31.3pt;margin-top:45.1pt;width:35.2pt;height:24pt;z-index:251726848;visibility:visible;mso-wrap-style:square;mso-width-percent:0;mso-height-percent:0;mso-wrap-distance-left:9pt;mso-wrap-distance-top:0;mso-wrap-distance-right:9pt;mso-wrap-distance-bottom:0;mso-position-horizontal:absolute;mso-position-horizontal-relative:text;mso-position-vertical:absolute;mso-position-vertical-relative:text;mso-width-percent:0;mso-height-percent:0;mso-width-relative:margin;mso-height-relative:margin;v-text-anchor:top" o:gfxdata="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" filled="f" stroked="f" strokeweight=".5pt">
-                <v:textbox>
-                  <w:txbxContent>
-                    <w:p>
-                      <w:pPr>
-                        <w:rPr>
-                          <w:lang w:val="it-IT"/>
-                          <w14:textOutline w14:w="9525" w14:cap="rnd" w14:cmpd="sng" w14:algn="ctr">
-                            <w14:solidFill>
-                              <w14:srgbClr w14:val="C00000"/>
-                            </w14:solidFill>
-                            <w14:prstDash w14:val="solid"/>
-                            <w14:bevel/>
-                          </w14:textOutline>
-                        </w:rPr>
-                      </w:pPr>
-                      <w:r>
-                        <w:rPr>
-                          <w:lang w:val="it-IT"/>
-                          <w14:textOutline w14:w="9525" w14:cap="rnd" w14:cmpd="sng" w14:algn="ctr">
-                            <w14:solidFill>
-                              <w14:srgbClr w14:val="C00000"/>
-                            </w14:solidFill>
-                            <w14:prstDash w14:val="solid"/>
-                            <w14:bevel/>
-                          </w14:textOutline>
-                        </w:rPr>
-                        <w:t>[</w:t>
-                      </w:r>
-                      <w:r>
-                        <w:rPr>
-                          <w:lang w:val="it-IT"/>
-                          <w14:textOutline w14:w="9525" w14:cap="rnd" w14:cmpd="sng" w14:algn="ctr">
-                            <w14:solidFill>
-                              <w14:srgbClr w14:val="C00000"/>
-                            </w14:solidFill>
-                            <w14:prstDash w14:val="solid"/>
-                            <w14:bevel/>
-                          </w14:textOutline>
-                        </w:rPr>
-                        <w:t>1]</w:t>
-                      </w:r>
-                    </w:p>
-                    <w:p>
-                      <w:pPr>
-                        <w:rPr>
-                          <w:lang w:val="it-IT"/>
-                          <w14:textOutline w14:w="9525" w14:cap="rnd" w14:cmpd="sng" w14:algn="ctr">
-                            <w14:solidFill>
-                              <w14:srgbClr w14:val="C00000"/>
-                            </w14:solidFill>
-                            <w14:prstDash w14:val="solid"/>
-                            <w14:bevel/>
-                          </w14:textOutline>
-                        </w:rPr>
-                      </w:pPr>
-                    </w:p>
-                  </w:txbxContent>
-                </v:textbox>
-              </v:shape>
-            </w:pict>
-          </mc:Fallback>
-        </mc:AlternateContent>
-      </w:r>
-      <w:r>
-        <w:rPr>
           <w:lang w:eastAsia="es-ES"/>
         </w:rPr>
         <w:drawing>
-          <wp:inline distT="0" distB="0" distL="0" distR="0" wp14:anchorId="5CF2F111" wp14:editId="084BEC26">
-            <wp:extent cx="6120130" cy="2491105"/>
-            <wp:effectExtent l="0" t="0" r="0" b="4445"/>
+          <wp:inline distT="0" distB="0" distL="0" distR="0" wp14:anchorId="5CF2F111" wp14:editId="190B0F88">
+            <wp:extent cx="5763322" cy="2345872"/>
+            <wp:effectExtent l="0" t="0" r="8890" b="0"/>
             <wp:docPr id="1603139265" name="Immagine 14" descr="Immagine che contiene testo, schermata, Carattere, design&#10;&#10;Descrizione generata automaticamente"/>
             <wp:cNvGraphicFramePr>
               <a:graphicFrameLocks xmlns:a="http://schemas.openxmlformats.org/drawingml/2006/main" noChangeAspect="1"/>
@@ -41725,7 +41663,7 @@
                     <pic:cNvPicPr/>
                   </pic:nvPicPr>
                   <pic:blipFill>
-                    <a:blip r:embed="rId24">
+                    <a:blip r:embed="rId24" cstate="print">
                       <a:extLst>
                         <a:ext uri="{28A0092B-C50C-407E-A947-70E740481C1C}">
                           <a14:useLocalDpi xmlns:a14="http://schemas.microsoft.com/office/drawing/2010/main" val="0"/>
@@ -41739,7 +41677,7 @@
                   <pic:spPr>
                     <a:xfrm>
                       <a:off x="0" y="0"/>
-                      <a:ext cx="6120130" cy="2491105"/>
+                      <a:ext cx="5789366" cy="2356473"/>
                     </a:xfrm>
                     <a:prstGeom prst="rect">
                       <a:avLst/>
@@ -41883,7 +41821,7 @@
           <w14:ligatures w14:val="none"/>
         </w:rPr>
       </w:pPr>
-      <w:bookmarkStart w:id="50" w:name="_Toc137729884"/>
+      <w:bookmarkStart w:id="49" w:name="_Toc137729884"/>
       <w:r>
         <w:rPr>
           <w:rFonts w:ascii="Cambria Math" w:eastAsiaTheme="minorHAnsi" w:hAnsi="Cambria Math" w:cstheme="minorBidi"/>
@@ -41896,7 +41834,7 @@
         </w:rPr>
         <w:t>Requirements Implemented in the application</w:t>
       </w:r>
-      <w:bookmarkEnd w:id="50"/>
+      <w:bookmarkEnd w:id="49"/>
     </w:p>
     <w:p>
       <w:pPr>

</xml_diff>